<commit_message>
Vaatimusmäärittelydok. luku 7 muokattu
</commit_message>
<xml_diff>
--- a/Dokumentit/Vaatimusmaarittelydokumentti Laskutus.docx
+++ b/Dokumentit/Vaatimusmaarittelydokumentti Laskutus.docx
@@ -372,7 +372,7 @@
           <w:r>
             <w:fldChar w:fldCharType="separate"/>
           </w:r>
-          <w:hyperlink w:anchor="_Toc127875808" w:history="1">
+          <w:hyperlink w:anchor="_Toc128399467" w:history="1">
             <w:r>
               <w:rPr>
                 <w:rStyle w:val="Hyperlinkki"/>
@@ -401,7 +401,7 @@
                 <w:noProof/>
                 <w:webHidden/>
               </w:rPr>
-              <w:instrText xml:space="preserve"> PAGEREF _Toc127875808 \h </w:instrText>
+              <w:instrText xml:space="preserve"> PAGEREF _Toc128399467 \h </w:instrText>
             </w:r>
             <w:r>
               <w:rPr>
@@ -444,7 +444,7 @@
               <w:lang w:eastAsia="fi-FI"/>
             </w:rPr>
           </w:pPr>
-          <w:hyperlink w:anchor="_Toc127875809" w:history="1">
+          <w:hyperlink w:anchor="_Toc128399468" w:history="1">
             <w:r>
               <w:rPr>
                 <w:rStyle w:val="Hyperlinkki"/>
@@ -473,7 +473,7 @@
                 <w:noProof/>
                 <w:webHidden/>
               </w:rPr>
-              <w:instrText xml:space="preserve"> PAGEREF _Toc127875809 \h </w:instrText>
+              <w:instrText xml:space="preserve"> PAGEREF _Toc128399468 \h </w:instrText>
             </w:r>
             <w:r>
               <w:rPr>
@@ -516,7 +516,7 @@
               <w:lang w:eastAsia="fi-FI"/>
             </w:rPr>
           </w:pPr>
-          <w:hyperlink w:anchor="_Toc127875810" w:history="1">
+          <w:hyperlink w:anchor="_Toc128399469" w:history="1">
             <w:r>
               <w:rPr>
                 <w:rStyle w:val="Hyperlinkki"/>
@@ -545,7 +545,7 @@
                 <w:noProof/>
                 <w:webHidden/>
               </w:rPr>
-              <w:instrText xml:space="preserve"> PAGEREF _Toc127875810 \h </w:instrText>
+              <w:instrText xml:space="preserve"> PAGEREF _Toc128399469 \h </w:instrText>
             </w:r>
             <w:r>
               <w:rPr>
@@ -588,7 +588,7 @@
               <w:lang w:eastAsia="fi-FI"/>
             </w:rPr>
           </w:pPr>
-          <w:hyperlink w:anchor="_Toc127875811" w:history="1">
+          <w:hyperlink w:anchor="_Toc128399470" w:history="1">
             <w:r>
               <w:rPr>
                 <w:rStyle w:val="Hyperlinkki"/>
@@ -617,7 +617,7 @@
                 <w:noProof/>
                 <w:webHidden/>
               </w:rPr>
-              <w:instrText xml:space="preserve"> PAGEREF _Toc127875811 \h </w:instrText>
+              <w:instrText xml:space="preserve"> PAGEREF _Toc128399470 \h </w:instrText>
             </w:r>
             <w:r>
               <w:rPr>
@@ -660,7 +660,7 @@
               <w:lang w:eastAsia="fi-FI"/>
             </w:rPr>
           </w:pPr>
-          <w:hyperlink w:anchor="_Toc127875812" w:history="1">
+          <w:hyperlink w:anchor="_Toc128399471" w:history="1">
             <w:r>
               <w:rPr>
                 <w:rStyle w:val="Hyperlinkki"/>
@@ -689,7 +689,7 @@
                 <w:noProof/>
                 <w:webHidden/>
               </w:rPr>
-              <w:instrText xml:space="preserve"> PAGEREF _Toc127875812 \h </w:instrText>
+              <w:instrText xml:space="preserve"> PAGEREF _Toc128399471 \h </w:instrText>
             </w:r>
             <w:r>
               <w:rPr>
@@ -732,7 +732,7 @@
               <w:lang w:eastAsia="fi-FI"/>
             </w:rPr>
           </w:pPr>
-          <w:hyperlink w:anchor="_Toc127875813" w:history="1">
+          <w:hyperlink w:anchor="_Toc128399472" w:history="1">
             <w:r>
               <w:rPr>
                 <w:rStyle w:val="Hyperlinkki"/>
@@ -761,7 +761,7 @@
                 <w:noProof/>
                 <w:webHidden/>
               </w:rPr>
-              <w:instrText xml:space="preserve"> PAGEREF _Toc127875813 \h </w:instrText>
+              <w:instrText xml:space="preserve"> PAGEREF _Toc128399472 \h </w:instrText>
             </w:r>
             <w:r>
               <w:rPr>
@@ -804,7 +804,7 @@
               <w:lang w:eastAsia="fi-FI"/>
             </w:rPr>
           </w:pPr>
-          <w:hyperlink w:anchor="_Toc127875814" w:history="1">
+          <w:hyperlink w:anchor="_Toc128399473" w:history="1">
             <w:r>
               <w:rPr>
                 <w:rStyle w:val="Hyperlinkki"/>
@@ -833,7 +833,7 @@
                 <w:noProof/>
                 <w:webHidden/>
               </w:rPr>
-              <w:instrText xml:space="preserve"> PAGEREF _Toc127875814 \h </w:instrText>
+              <w:instrText xml:space="preserve"> PAGEREF _Toc128399473 \h </w:instrText>
             </w:r>
             <w:r>
               <w:rPr>
@@ -876,7 +876,7 @@
               <w:lang w:eastAsia="fi-FI"/>
             </w:rPr>
           </w:pPr>
-          <w:hyperlink w:anchor="_Toc127875815" w:history="1">
+          <w:hyperlink w:anchor="_Toc128399474" w:history="1">
             <w:r>
               <w:rPr>
                 <w:rStyle w:val="Hyperlinkki"/>
@@ -905,7 +905,7 @@
                 <w:noProof/>
                 <w:webHidden/>
               </w:rPr>
-              <w:instrText xml:space="preserve"> PAGEREF _Toc127875815 \h </w:instrText>
+              <w:instrText xml:space="preserve"> PAGEREF _Toc128399474 \h </w:instrText>
             </w:r>
             <w:r>
               <w:rPr>
@@ -948,7 +948,7 @@
               <w:lang w:eastAsia="fi-FI"/>
             </w:rPr>
           </w:pPr>
-          <w:hyperlink w:anchor="_Toc127875816" w:history="1">
+          <w:hyperlink w:anchor="_Toc128399475" w:history="1">
             <w:r>
               <w:rPr>
                 <w:rStyle w:val="Hyperlinkki"/>
@@ -977,7 +977,7 @@
                 <w:noProof/>
                 <w:webHidden/>
               </w:rPr>
-              <w:instrText xml:space="preserve"> PAGEREF _Toc127875816 \h </w:instrText>
+              <w:instrText xml:space="preserve"> PAGEREF _Toc128399475 \h </w:instrText>
             </w:r>
             <w:r>
               <w:rPr>
@@ -1020,7 +1020,7 @@
               <w:lang w:eastAsia="fi-FI"/>
             </w:rPr>
           </w:pPr>
-          <w:hyperlink w:anchor="_Toc127875817" w:history="1">
+          <w:hyperlink w:anchor="_Toc128399476" w:history="1">
             <w:r>
               <w:rPr>
                 <w:rStyle w:val="Hyperlinkki"/>
@@ -1049,7 +1049,7 @@
                 <w:noProof/>
                 <w:webHidden/>
               </w:rPr>
-              <w:instrText xml:space="preserve"> PAGEREF _Toc127875817 \h </w:instrText>
+              <w:instrText xml:space="preserve"> PAGEREF _Toc128399476 \h </w:instrText>
             </w:r>
             <w:r>
               <w:rPr>
@@ -1092,7 +1092,7 @@
               <w:lang w:eastAsia="fi-FI"/>
             </w:rPr>
           </w:pPr>
-          <w:hyperlink w:anchor="_Toc127875818" w:history="1">
+          <w:hyperlink w:anchor="_Toc128399477" w:history="1">
             <w:r>
               <w:rPr>
                 <w:rStyle w:val="Hyperlinkki"/>
@@ -1121,7 +1121,7 @@
                 <w:noProof/>
                 <w:webHidden/>
               </w:rPr>
-              <w:instrText xml:space="preserve"> PAGEREF _Toc127875818 \h </w:instrText>
+              <w:instrText xml:space="preserve"> PAGEREF _Toc128399477 \h </w:instrText>
             </w:r>
             <w:r>
               <w:rPr>
@@ -1164,7 +1164,7 @@
               <w:lang w:eastAsia="fi-FI"/>
             </w:rPr>
           </w:pPr>
-          <w:hyperlink w:anchor="_Toc127875819" w:history="1">
+          <w:hyperlink w:anchor="_Toc128399478" w:history="1">
             <w:r>
               <w:rPr>
                 <w:rStyle w:val="Hyperlinkki"/>
@@ -1193,7 +1193,7 @@
                 <w:noProof/>
                 <w:webHidden/>
               </w:rPr>
-              <w:instrText xml:space="preserve"> PAGEREF _Toc127875819 \h </w:instrText>
+              <w:instrText xml:space="preserve"> PAGEREF _Toc128399478 \h </w:instrText>
             </w:r>
             <w:r>
               <w:rPr>
@@ -1213,7 +1213,7 @@
                 <w:noProof/>
                 <w:webHidden/>
               </w:rPr>
-              <w:t>5</w:t>
+              <w:t>6</w:t>
             </w:r>
             <w:r>
               <w:rPr>
@@ -1236,7 +1236,7 @@
               <w:lang w:eastAsia="fi-FI"/>
             </w:rPr>
           </w:pPr>
-          <w:hyperlink w:anchor="_Toc127875820" w:history="1">
+          <w:hyperlink w:anchor="_Toc128399479" w:history="1">
             <w:r>
               <w:rPr>
                 <w:rStyle w:val="Hyperlinkki"/>
@@ -1265,7 +1265,7 @@
                 <w:noProof/>
                 <w:webHidden/>
               </w:rPr>
-              <w:instrText xml:space="preserve"> PAGEREF _Toc127875820 \h </w:instrText>
+              <w:instrText xml:space="preserve"> PAGEREF _Toc128399479 \h </w:instrText>
             </w:r>
             <w:r>
               <w:rPr>
@@ -1285,7 +1285,7 @@
                 <w:noProof/>
                 <w:webHidden/>
               </w:rPr>
-              <w:t>5</w:t>
+              <w:t>6</w:t>
             </w:r>
             <w:r>
               <w:rPr>
@@ -1308,7 +1308,7 @@
               <w:lang w:eastAsia="fi-FI"/>
             </w:rPr>
           </w:pPr>
-          <w:hyperlink w:anchor="_Toc127875821" w:history="1">
+          <w:hyperlink w:anchor="_Toc128399480" w:history="1">
             <w:r>
               <w:rPr>
                 <w:rStyle w:val="Hyperlinkki"/>
@@ -1337,7 +1337,7 @@
                 <w:noProof/>
                 <w:webHidden/>
               </w:rPr>
-              <w:instrText xml:space="preserve"> PAGEREF _Toc127875821 \h </w:instrText>
+              <w:instrText xml:space="preserve"> PAGEREF _Toc128399480 \h </w:instrText>
             </w:r>
             <w:r>
               <w:rPr>
@@ -1357,7 +1357,7 @@
                 <w:noProof/>
                 <w:webHidden/>
               </w:rPr>
-              <w:t>5</w:t>
+              <w:t>6</w:t>
             </w:r>
             <w:r>
               <w:rPr>
@@ -1380,7 +1380,7 @@
               <w:lang w:eastAsia="fi-FI"/>
             </w:rPr>
           </w:pPr>
-          <w:hyperlink w:anchor="_Toc127875822" w:history="1">
+          <w:hyperlink w:anchor="_Toc128399481" w:history="1">
             <w:r>
               <w:rPr>
                 <w:rStyle w:val="Hyperlinkki"/>
@@ -1409,7 +1409,7 @@
                 <w:noProof/>
                 <w:webHidden/>
               </w:rPr>
-              <w:instrText xml:space="preserve"> PAGEREF _Toc127875822 \h </w:instrText>
+              <w:instrText xml:space="preserve"> PAGEREF _Toc128399481 \h </w:instrText>
             </w:r>
             <w:r>
               <w:rPr>
@@ -1452,7 +1452,7 @@
               <w:lang w:eastAsia="fi-FI"/>
             </w:rPr>
           </w:pPr>
-          <w:hyperlink w:anchor="_Toc127875823" w:history="1">
+          <w:hyperlink w:anchor="_Toc128399482" w:history="1">
             <w:r>
               <w:rPr>
                 <w:rStyle w:val="Hyperlinkki"/>
@@ -1479,7 +1479,7 @@
                 <w:noProof/>
                 <w:webHidden/>
               </w:rPr>
-              <w:instrText xml:space="preserve"> PAGEREF _Toc127875823 \h </w:instrText>
+              <w:instrText xml:space="preserve"> PAGEREF _Toc128399482 \h </w:instrText>
             </w:r>
             <w:r>
               <w:rPr>
@@ -1522,7 +1522,7 @@
               <w:lang w:eastAsia="fi-FI"/>
             </w:rPr>
           </w:pPr>
-          <w:hyperlink w:anchor="_Toc127875824" w:history="1">
+          <w:hyperlink w:anchor="_Toc128399483" w:history="1">
             <w:r>
               <w:rPr>
                 <w:rStyle w:val="Hyperlinkki"/>
@@ -1550,7 +1550,7 @@
                 <w:noProof/>
                 <w:webHidden/>
               </w:rPr>
-              <w:instrText xml:space="preserve"> PAGEREF _Toc127875824 \h </w:instrText>
+              <w:instrText xml:space="preserve"> PAGEREF _Toc128399483 \h </w:instrText>
             </w:r>
             <w:r>
               <w:rPr>
@@ -1593,7 +1593,7 @@
               <w:lang w:eastAsia="fi-FI"/>
             </w:rPr>
           </w:pPr>
-          <w:hyperlink w:anchor="_Toc127875825" w:history="1">
+          <w:hyperlink w:anchor="_Toc128399484" w:history="1">
             <w:r>
               <w:rPr>
                 <w:rStyle w:val="Hyperlinkki"/>
@@ -1621,7 +1621,7 @@
                 <w:noProof/>
                 <w:webHidden/>
               </w:rPr>
-              <w:instrText xml:space="preserve"> PAGEREF _Toc127875825 \h </w:instrText>
+              <w:instrText xml:space="preserve"> PAGEREF _Toc128399484 \h </w:instrText>
             </w:r>
             <w:r>
               <w:rPr>
@@ -1664,7 +1664,7 @@
               <w:lang w:eastAsia="fi-FI"/>
             </w:rPr>
           </w:pPr>
-          <w:hyperlink w:anchor="_Toc127875826" w:history="1">
+          <w:hyperlink w:anchor="_Toc128399485" w:history="1">
             <w:r>
               <w:rPr>
                 <w:rStyle w:val="Hyperlinkki"/>
@@ -1692,7 +1692,7 @@
                 <w:noProof/>
                 <w:webHidden/>
               </w:rPr>
-              <w:instrText xml:space="preserve"> PAGEREF _Toc127875826 \h </w:instrText>
+              <w:instrText xml:space="preserve"> PAGEREF _Toc128399485 \h </w:instrText>
             </w:r>
             <w:r>
               <w:rPr>
@@ -1735,7 +1735,7 @@
               <w:lang w:eastAsia="fi-FI"/>
             </w:rPr>
           </w:pPr>
-          <w:hyperlink w:anchor="_Toc127875827" w:history="1">
+          <w:hyperlink w:anchor="_Toc128399486" w:history="1">
             <w:r>
               <w:rPr>
                 <w:rStyle w:val="Hyperlinkki"/>
@@ -1763,7 +1763,7 @@
                 <w:noProof/>
                 <w:webHidden/>
               </w:rPr>
-              <w:instrText xml:space="preserve"> PAGEREF _Toc127875827 \h </w:instrText>
+              <w:instrText xml:space="preserve"> PAGEREF _Toc128399486 \h </w:instrText>
             </w:r>
             <w:r>
               <w:rPr>
@@ -1783,7 +1783,7 @@
                 <w:noProof/>
                 <w:webHidden/>
               </w:rPr>
-              <w:t>6</w:t>
+              <w:t>7</w:t>
             </w:r>
             <w:r>
               <w:rPr>
@@ -1806,7 +1806,7 @@
               <w:lang w:eastAsia="fi-FI"/>
             </w:rPr>
           </w:pPr>
-          <w:hyperlink w:anchor="_Toc127875828" w:history="1">
+          <w:hyperlink w:anchor="_Toc128399487" w:history="1">
             <w:r>
               <w:rPr>
                 <w:rStyle w:val="Hyperlinkki"/>
@@ -1835,7 +1835,7 @@
                 <w:noProof/>
                 <w:webHidden/>
               </w:rPr>
-              <w:instrText xml:space="preserve"> PAGEREF _Toc127875828 \h </w:instrText>
+              <w:instrText xml:space="preserve"> PAGEREF _Toc128399487 \h </w:instrText>
             </w:r>
             <w:r>
               <w:rPr>
@@ -1855,7 +1855,7 @@
                 <w:noProof/>
                 <w:webHidden/>
               </w:rPr>
-              <w:t>6</w:t>
+              <w:t>7</w:t>
             </w:r>
             <w:r>
               <w:rPr>
@@ -1878,7 +1878,7 @@
               <w:lang w:eastAsia="fi-FI"/>
             </w:rPr>
           </w:pPr>
-          <w:hyperlink w:anchor="_Toc127875829" w:history="1">
+          <w:hyperlink w:anchor="_Toc128399488" w:history="1">
             <w:r>
               <w:rPr>
                 <w:rStyle w:val="Hyperlinkki"/>
@@ -1907,7 +1907,7 @@
                 <w:noProof/>
                 <w:webHidden/>
               </w:rPr>
-              <w:instrText xml:space="preserve"> PAGEREF _Toc127875829 \h </w:instrText>
+              <w:instrText xml:space="preserve"> PAGEREF _Toc128399488 \h </w:instrText>
             </w:r>
             <w:r>
               <w:rPr>
@@ -1927,7 +1927,7 @@
                 <w:noProof/>
                 <w:webHidden/>
               </w:rPr>
-              <w:t>6</w:t>
+              <w:t>7</w:t>
             </w:r>
             <w:r>
               <w:rPr>
@@ -1950,7 +1950,7 @@
               <w:lang w:eastAsia="fi-FI"/>
             </w:rPr>
           </w:pPr>
-          <w:hyperlink w:anchor="_Toc127875830" w:history="1">
+          <w:hyperlink w:anchor="_Toc128399489" w:history="1">
             <w:r>
               <w:rPr>
                 <w:rStyle w:val="Hyperlinkki"/>
@@ -1979,7 +1979,7 @@
                 <w:noProof/>
                 <w:webHidden/>
               </w:rPr>
-              <w:instrText xml:space="preserve"> PAGEREF _Toc127875830 \h </w:instrText>
+              <w:instrText xml:space="preserve"> PAGEREF _Toc128399489 \h </w:instrText>
             </w:r>
             <w:r>
               <w:rPr>
@@ -1999,7 +1999,7 @@
                 <w:noProof/>
                 <w:webHidden/>
               </w:rPr>
-              <w:t>6</w:t>
+              <w:t>7</w:t>
             </w:r>
             <w:r>
               <w:rPr>
@@ -2022,7 +2022,7 @@
               <w:lang w:eastAsia="fi-FI"/>
             </w:rPr>
           </w:pPr>
-          <w:hyperlink w:anchor="_Toc127875831" w:history="1">
+          <w:hyperlink w:anchor="_Toc128399490" w:history="1">
             <w:r>
               <w:rPr>
                 <w:rStyle w:val="Hyperlinkki"/>
@@ -2051,7 +2051,7 @@
                 <w:noProof/>
                 <w:webHidden/>
               </w:rPr>
-              <w:instrText xml:space="preserve"> PAGEREF _Toc127875831 \h </w:instrText>
+              <w:instrText xml:space="preserve"> PAGEREF _Toc128399490 \h </w:instrText>
             </w:r>
             <w:r>
               <w:rPr>
@@ -2094,7 +2094,7 @@
               <w:lang w:eastAsia="fi-FI"/>
             </w:rPr>
           </w:pPr>
-          <w:hyperlink w:anchor="_Toc127875832" w:history="1">
+          <w:hyperlink w:anchor="_Toc128399491" w:history="1">
             <w:r>
               <w:rPr>
                 <w:rStyle w:val="Hyperlinkki"/>
@@ -2123,7 +2123,7 @@
                 <w:noProof/>
                 <w:webHidden/>
               </w:rPr>
-              <w:instrText xml:space="preserve"> PAGEREF _Toc127875832 \h </w:instrText>
+              <w:instrText xml:space="preserve"> PAGEREF _Toc128399491 \h </w:instrText>
             </w:r>
             <w:r>
               <w:rPr>
@@ -2166,7 +2166,7 @@
               <w:lang w:eastAsia="fi-FI"/>
             </w:rPr>
           </w:pPr>
-          <w:hyperlink w:anchor="_Toc127875833" w:history="1">
+          <w:hyperlink w:anchor="_Toc128399492" w:history="1">
             <w:r>
               <w:rPr>
                 <w:rStyle w:val="Hyperlinkki"/>
@@ -2195,7 +2195,7 @@
                 <w:noProof/>
                 <w:webHidden/>
               </w:rPr>
-              <w:instrText xml:space="preserve"> PAGEREF _Toc127875833 \h </w:instrText>
+              <w:instrText xml:space="preserve"> PAGEREF _Toc128399492 \h </w:instrText>
             </w:r>
             <w:r>
               <w:rPr>
@@ -2238,7 +2238,7 @@
               <w:lang w:eastAsia="fi-FI"/>
             </w:rPr>
           </w:pPr>
-          <w:hyperlink w:anchor="_Toc127875834" w:history="1">
+          <w:hyperlink w:anchor="_Toc128399493" w:history="1">
             <w:r>
               <w:rPr>
                 <w:rStyle w:val="Hyperlinkki"/>
@@ -2267,7 +2267,7 @@
                 <w:noProof/>
                 <w:webHidden/>
               </w:rPr>
-              <w:instrText xml:space="preserve"> PAGEREF _Toc127875834 \h </w:instrText>
+              <w:instrText xml:space="preserve"> PAGEREF _Toc128399493 \h </w:instrText>
             </w:r>
             <w:r>
               <w:rPr>
@@ -2287,7 +2287,7 @@
                 <w:noProof/>
                 <w:webHidden/>
               </w:rPr>
-              <w:t>7</w:t>
+              <w:t>8</w:t>
             </w:r>
             <w:r>
               <w:rPr>
@@ -2310,7 +2310,7 @@
               <w:lang w:eastAsia="fi-FI"/>
             </w:rPr>
           </w:pPr>
-          <w:hyperlink w:anchor="_Toc127875835" w:history="1">
+          <w:hyperlink w:anchor="_Toc128399494" w:history="1">
             <w:r>
               <w:rPr>
                 <w:rStyle w:val="Hyperlinkki"/>
@@ -2339,7 +2339,7 @@
                 <w:noProof/>
                 <w:webHidden/>
               </w:rPr>
-              <w:instrText xml:space="preserve"> PAGEREF _Toc127875835 \h </w:instrText>
+              <w:instrText xml:space="preserve"> PAGEREF _Toc128399494 \h </w:instrText>
             </w:r>
             <w:r>
               <w:rPr>
@@ -2359,7 +2359,7 @@
                 <w:noProof/>
                 <w:webHidden/>
               </w:rPr>
-              <w:t>7</w:t>
+              <w:t>8</w:t>
             </w:r>
             <w:r>
               <w:rPr>
@@ -2382,7 +2382,7 @@
               <w:lang w:eastAsia="fi-FI"/>
             </w:rPr>
           </w:pPr>
-          <w:hyperlink w:anchor="_Toc127875836" w:history="1">
+          <w:hyperlink w:anchor="_Toc128399495" w:history="1">
             <w:r>
               <w:rPr>
                 <w:rStyle w:val="Hyperlinkki"/>
@@ -2411,7 +2411,7 @@
                 <w:noProof/>
                 <w:webHidden/>
               </w:rPr>
-              <w:instrText xml:space="preserve"> PAGEREF _Toc127875836 \h </w:instrText>
+              <w:instrText xml:space="preserve"> PAGEREF _Toc128399495 \h </w:instrText>
             </w:r>
             <w:r>
               <w:rPr>
@@ -2454,7 +2454,7 @@
               <w:lang w:eastAsia="fi-FI"/>
             </w:rPr>
           </w:pPr>
-          <w:hyperlink w:anchor="_Toc127875837" w:history="1">
+          <w:hyperlink w:anchor="_Toc128399496" w:history="1">
             <w:r>
               <w:rPr>
                 <w:rStyle w:val="Hyperlinkki"/>
@@ -2483,7 +2483,7 @@
                 <w:noProof/>
                 <w:webHidden/>
               </w:rPr>
-              <w:instrText xml:space="preserve"> PAGEREF _Toc127875837 \h </w:instrText>
+              <w:instrText xml:space="preserve"> PAGEREF _Toc128399496 \h </w:instrText>
             </w:r>
             <w:r>
               <w:rPr>
@@ -2526,7 +2526,7 @@
               <w:lang w:eastAsia="fi-FI"/>
             </w:rPr>
           </w:pPr>
-          <w:hyperlink w:anchor="_Toc127875838" w:history="1">
+          <w:hyperlink w:anchor="_Toc128399497" w:history="1">
             <w:r>
               <w:rPr>
                 <w:rStyle w:val="Hyperlinkki"/>
@@ -2555,7 +2555,7 @@
                 <w:noProof/>
                 <w:webHidden/>
               </w:rPr>
-              <w:instrText xml:space="preserve"> PAGEREF _Toc127875838 \h </w:instrText>
+              <w:instrText xml:space="preserve"> PAGEREF _Toc128399497 \h </w:instrText>
             </w:r>
             <w:r>
               <w:rPr>
@@ -2575,7 +2575,7 @@
                 <w:noProof/>
                 <w:webHidden/>
               </w:rPr>
-              <w:t>8</w:t>
+              <w:t>9</w:t>
             </w:r>
             <w:r>
               <w:rPr>
@@ -2636,7 +2636,7 @@
           <w:lang w:eastAsia="fi-FI"/>
         </w:rPr>
       </w:pPr>
-      <w:bookmarkStart w:id="0" w:name="_Toc127875808"/>
+      <w:bookmarkStart w:id="0" w:name="_Toc128399467"/>
       <w:r>
         <w:rPr>
           <w:rFonts w:eastAsia="Times New Roman"/>
@@ -2655,7 +2655,7 @@
           <w:lang w:eastAsia="fi-FI"/>
         </w:rPr>
       </w:pPr>
-      <w:bookmarkStart w:id="1" w:name="_Toc127875809"/>
+      <w:bookmarkStart w:id="1" w:name="_Toc128399468"/>
       <w:r>
         <w:rPr>
           <w:rFonts w:eastAsia="Times New Roman"/>
@@ -2667,101 +2667,270 @@
     </w:p>
     <w:p>
       <w:pPr>
-        <w:rPr>
-          <w:i/>
-          <w:iCs/>
-          <w:sz w:val="24"/>
-          <w:szCs w:val="24"/>
-          <w:lang w:eastAsia="fi-FI"/>
-        </w:rPr>
-      </w:pPr>
-      <w:r>
-        <w:rPr>
-          <w:i/>
-          <w:iCs/>
-          <w:sz w:val="24"/>
-          <w:szCs w:val="24"/>
-          <w:lang w:eastAsia="fi-FI"/>
-        </w:rPr>
-        <w:t xml:space="preserve">Mihin tarkoitukseen tuote on tulossa, millä </w:t>
+        <w:spacing w:after="0"/>
+        <w:rPr>
+          <w:sz w:val="24"/>
+          <w:szCs w:val="24"/>
+          <w:lang w:eastAsia="fi-FI"/>
+        </w:rPr>
+      </w:pPr>
+      <w:r>
+        <w:rPr>
+          <w:sz w:val="24"/>
+          <w:szCs w:val="24"/>
+          <w:lang w:eastAsia="fi-FI"/>
+        </w:rPr>
+        <w:t xml:space="preserve">Tuotetaan laskutusohjelma asiakkaan X käyttöön. </w:t>
+      </w:r>
+      <w:r>
+        <w:rPr>
+          <w:sz w:val="24"/>
+          <w:szCs w:val="24"/>
+          <w:lang w:eastAsia="fi-FI"/>
+        </w:rPr>
+        <w:t xml:space="preserve">Asiakas x </w:t>
+      </w:r>
+      <w:r>
+        <w:rPr>
+          <w:sz w:val="24"/>
+          <w:szCs w:val="24"/>
+          <w:lang w:eastAsia="fi-FI"/>
+        </w:rPr>
+        <w:t xml:space="preserve">on verkkopalveluyritys, joka toteuttaa tilausmallista </w:t>
+      </w:r>
+      <w:r>
+        <w:rPr>
+          <w:sz w:val="24"/>
+          <w:szCs w:val="24"/>
+          <w:lang w:eastAsia="fi-FI"/>
+        </w:rPr>
+        <w:t>verkkopalvelua</w:t>
+      </w:r>
+      <w:r>
+        <w:rPr>
+          <w:sz w:val="24"/>
+          <w:szCs w:val="24"/>
+          <w:lang w:eastAsia="fi-FI"/>
+        </w:rPr>
+        <w:t>. Palvelussa on kolme erilaista kuukausihintaista palvelutasoa (Basic, Pro, Enterprise) mahdollisilla alennuksilla vähennettynä ja laskutus toteutuu 30 päivän välein.</w:t>
+      </w:r>
+      <w:r>
+        <w:rPr>
+          <w:sz w:val="24"/>
+          <w:szCs w:val="24"/>
+          <w:lang w:eastAsia="fi-FI"/>
+        </w:rPr>
+        <w:t xml:space="preserve"> </w:t>
+      </w:r>
+    </w:p>
+    <w:p>
+      <w:pPr>
+        <w:spacing w:after="0"/>
+        <w:rPr>
+          <w:lang w:eastAsia="fi-FI"/>
+        </w:rPr>
+      </w:pPr>
+    </w:p>
+    <w:p>
+      <w:pPr>
+        <w:pStyle w:val="Otsikko2"/>
+        <w:rPr>
+          <w:rFonts w:eastAsia="Times New Roman"/>
+          <w:lang w:eastAsia="fi-FI"/>
+        </w:rPr>
+      </w:pPr>
+      <w:bookmarkStart w:id="2" w:name="_Toc128399469"/>
+      <w:r>
+        <w:rPr>
+          <w:rFonts w:eastAsia="Times New Roman"/>
+          <w:lang w:eastAsia="fi-FI"/>
+        </w:rPr>
+        <w:t>1.2 Tuote ja ympäristö</w:t>
+      </w:r>
+      <w:bookmarkEnd w:id="2"/>
+    </w:p>
+    <w:p>
+      <w:pPr>
+        <w:rPr>
+          <w:sz w:val="24"/>
+          <w:szCs w:val="24"/>
+          <w:lang w:eastAsia="fi-FI"/>
+        </w:rPr>
+      </w:pPr>
+      <w:r>
+        <w:rPr>
+          <w:sz w:val="24"/>
+          <w:szCs w:val="24"/>
+          <w:lang w:eastAsia="fi-FI"/>
+        </w:rPr>
+        <w:t xml:space="preserve">Laskutusohjelma on WPF-sovellus </w:t>
+      </w:r>
+      <w:r>
+        <w:rPr>
+          <w:sz w:val="24"/>
+          <w:szCs w:val="24"/>
+          <w:lang w:eastAsia="fi-FI"/>
+        </w:rPr>
+        <w:t xml:space="preserve">eli </w:t>
       </w:r>
       <w:proofErr w:type="spellStart"/>
       <w:r>
         <w:rPr>
-          <w:i/>
-          <w:iCs/>
-          <w:sz w:val="24"/>
-          <w:szCs w:val="24"/>
-          <w:lang w:eastAsia="fi-FI"/>
-        </w:rPr>
-        <w:t>laajudella</w:t>
+          <w:sz w:val="24"/>
+          <w:szCs w:val="24"/>
+          <w:lang w:eastAsia="fi-FI"/>
+        </w:rPr>
+        <w:t>windows</w:t>
       </w:r>
       <w:proofErr w:type="spellEnd"/>
       <w:r>
         <w:rPr>
-          <w:i/>
-          <w:iCs/>
-          <w:sz w:val="24"/>
-          <w:szCs w:val="24"/>
-          <w:lang w:eastAsia="fi-FI"/>
-        </w:rPr>
-        <w:t xml:space="preserve"> sitä on tarkoitus käyttää, onko se ammattilaisille vai muille</w:t>
-      </w:r>
-    </w:p>
-    <w:p>
-      <w:pPr>
-        <w:rPr>
-          <w:lang w:eastAsia="fi-FI"/>
-        </w:rPr>
-      </w:pPr>
-      <w:r>
-        <w:rPr>
-          <w:sz w:val="24"/>
-          <w:szCs w:val="24"/>
-          <w:lang w:eastAsia="fi-FI"/>
-        </w:rPr>
-        <w:t xml:space="preserve">Tuotetaan laskutusohjelma asiakkaan X käyttöön. </w:t>
-      </w:r>
-      <w:r>
-        <w:rPr>
-          <w:sz w:val="24"/>
-          <w:szCs w:val="24"/>
-          <w:lang w:eastAsia="fi-FI"/>
-        </w:rPr>
-        <w:t xml:space="preserve">Asiakas x </w:t>
-      </w:r>
-      <w:r>
-        <w:rPr>
-          <w:sz w:val="24"/>
-          <w:szCs w:val="24"/>
-          <w:lang w:eastAsia="fi-FI"/>
-        </w:rPr>
-        <w:t xml:space="preserve">on verkkopalveluyritys, joka toteuttaa tilausmallista </w:t>
-      </w:r>
-      <w:r>
-        <w:rPr>
-          <w:sz w:val="24"/>
-          <w:szCs w:val="24"/>
-          <w:lang w:eastAsia="fi-FI"/>
-        </w:rPr>
-        <w:t>verkkopalvelua</w:t>
-      </w:r>
-      <w:r>
-        <w:rPr>
-          <w:sz w:val="24"/>
-          <w:szCs w:val="24"/>
-          <w:lang w:eastAsia="fi-FI"/>
-        </w:rPr>
-        <w:t>. Palvelussa on kolme erilaista kuukausihintaista palvelutasoa (Basic, Pro, Enterprise) mahdollisilla alennuksilla vähennettynä ja laskutus toteutuu 30 päivän välein.</w:t>
-      </w:r>
-      <w:r>
-        <w:rPr>
-          <w:sz w:val="24"/>
-          <w:szCs w:val="24"/>
-          <w:lang w:eastAsia="fi-FI"/>
-        </w:rPr>
-        <w:t xml:space="preserve"> </w:t>
-      </w:r>
+          <w:sz w:val="24"/>
+          <w:szCs w:val="24"/>
+          <w:lang w:eastAsia="fi-FI"/>
+        </w:rPr>
+        <w:t>-ympäristössä toimiva desktop-sovellus, joka tuottaa käyttäjälleen listan hänen asiakkailtaan tulevista maksuista seuraavilta kuukausilta.</w:t>
+      </w:r>
+    </w:p>
+    <w:p>
+      <w:pPr>
+        <w:rPr>
+          <w:sz w:val="24"/>
+          <w:szCs w:val="24"/>
+          <w:lang w:eastAsia="fi-FI"/>
+        </w:rPr>
+      </w:pPr>
+      <w:r>
+        <w:rPr>
+          <w:sz w:val="24"/>
+          <w:szCs w:val="24"/>
+          <w:lang w:eastAsia="fi-FI"/>
+        </w:rPr>
+        <w:t>Laskutusohjelmaan syötetään asiakkaan tiedot ja hänen palvelutasonsa</w:t>
+      </w:r>
+      <w:r>
+        <w:rPr>
+          <w:sz w:val="24"/>
+          <w:szCs w:val="24"/>
+          <w:lang w:eastAsia="fi-FI"/>
+        </w:rPr>
+        <w:t xml:space="preserve">. </w:t>
+      </w:r>
+      <w:r>
+        <w:rPr>
+          <w:sz w:val="24"/>
+          <w:szCs w:val="24"/>
+          <w:lang w:eastAsia="fi-FI"/>
+        </w:rPr>
+        <w:t>Asiakkaan palvelu</w:t>
+      </w:r>
+      <w:r>
+        <w:rPr>
+          <w:sz w:val="24"/>
+          <w:szCs w:val="24"/>
+          <w:lang w:eastAsia="fi-FI"/>
+        </w:rPr>
+        <w:t>tasoa on mahdollista muuttaa</w:t>
+      </w:r>
+      <w:r>
+        <w:rPr>
+          <w:sz w:val="24"/>
+          <w:szCs w:val="24"/>
+          <w:lang w:eastAsia="fi-FI"/>
+        </w:rPr>
+        <w:t xml:space="preserve"> ylemmälle tai alemmalle tasolle</w:t>
+      </w:r>
+      <w:r>
+        <w:rPr>
+          <w:sz w:val="24"/>
+          <w:szCs w:val="24"/>
+          <w:lang w:eastAsia="fi-FI"/>
+        </w:rPr>
+        <w:t xml:space="preserve"> kesken palvelun käytön.</w:t>
+      </w:r>
+      <w:r>
+        <w:rPr>
+          <w:sz w:val="24"/>
+          <w:szCs w:val="24"/>
+          <w:lang w:eastAsia="fi-FI"/>
+        </w:rPr>
+        <w:t xml:space="preserve"> Asiakkaita on oltava mahdollista myös poistaa sovelluksesta.</w:t>
+      </w:r>
+    </w:p>
+    <w:p>
+      <w:pPr>
+        <w:rPr>
+          <w:sz w:val="24"/>
+          <w:szCs w:val="24"/>
+          <w:lang w:eastAsia="fi-FI"/>
+        </w:rPr>
+      </w:pPr>
+      <w:r>
+        <w:rPr>
+          <w:sz w:val="24"/>
+          <w:szCs w:val="24"/>
+          <w:lang w:eastAsia="fi-FI"/>
+        </w:rPr>
+        <w:t>Lisäks</w:t>
+      </w:r>
+      <w:r>
+        <w:rPr>
+          <w:sz w:val="24"/>
+          <w:szCs w:val="24"/>
+          <w:lang w:eastAsia="fi-FI"/>
+        </w:rPr>
+        <w:t xml:space="preserve">i asiakkaalle annetaan automaattisesti alennus, jos hän tilaa palvelua maksamalla kerralla 6 tai 12 kuukautta. </w:t>
+      </w:r>
+      <w:r>
+        <w:rPr>
+          <w:sz w:val="24"/>
+          <w:szCs w:val="24"/>
+          <w:lang w:eastAsia="fi-FI"/>
+        </w:rPr>
+        <w:t>Ohjelmaan haluttaisiin myös mahdollisuus ottaa huomioon 30 päivän ilmainen kokeiluaika palvelun ostajalle.</w:t>
+      </w:r>
+    </w:p>
+    <w:p>
+      <w:pPr>
+        <w:spacing w:after="0"/>
+        <w:rPr>
+          <w:sz w:val="24"/>
+          <w:szCs w:val="24"/>
+          <w:lang w:eastAsia="fi-FI"/>
+        </w:rPr>
+      </w:pPr>
+      <w:r>
+        <w:rPr>
+          <w:sz w:val="24"/>
+          <w:szCs w:val="24"/>
+          <w:lang w:eastAsia="fi-FI"/>
+        </w:rPr>
+        <w:t>Tuotetta käytetään asiakkaan päätelaitteelta (</w:t>
+      </w:r>
+      <w:r>
+        <w:rPr>
+          <w:sz w:val="24"/>
+          <w:szCs w:val="24"/>
+          <w:lang w:eastAsia="fi-FI"/>
+        </w:rPr>
+        <w:t>tietokone tai kannettava tietokone)</w:t>
+      </w:r>
+      <w:r>
+        <w:rPr>
+          <w:sz w:val="24"/>
+          <w:szCs w:val="24"/>
+          <w:lang w:eastAsia="fi-FI"/>
+        </w:rPr>
+        <w:t>, mobiilisovellusta ei tarvita.</w:t>
+      </w:r>
+    </w:p>
+    <w:p>
+      <w:pPr>
+        <w:spacing w:after="0"/>
+        <w:rPr>
+          <w:lang w:eastAsia="fi-FI"/>
+        </w:rPr>
+      </w:pPr>
     </w:p>
     <w:p>
       <w:pPr>
@@ -2771,247 +2940,15 @@
           <w:lang w:eastAsia="fi-FI"/>
         </w:rPr>
       </w:pPr>
-      <w:bookmarkStart w:id="2" w:name="_Toc127875810"/>
+      <w:bookmarkStart w:id="3" w:name="_Toc128399470"/>
       <w:r>
         <w:rPr>
           <w:rFonts w:eastAsia="Times New Roman"/>
           <w:lang w:eastAsia="fi-FI"/>
         </w:rPr>
-        <w:t>1.2 Tuote ja ympäristö</w:t>
-      </w:r>
-      <w:bookmarkEnd w:id="2"/>
-    </w:p>
-    <w:p>
-      <w:pPr>
-        <w:rPr>
-          <w:i/>
-          <w:iCs/>
-          <w:sz w:val="24"/>
-          <w:szCs w:val="24"/>
-          <w:lang w:eastAsia="fi-FI"/>
-        </w:rPr>
-      </w:pPr>
-      <w:r>
-        <w:rPr>
-          <w:i/>
-          <w:iCs/>
-          <w:sz w:val="24"/>
-          <w:szCs w:val="24"/>
-          <w:lang w:eastAsia="fi-FI"/>
-        </w:rPr>
-        <w:t>Kuvaillaan tuotetta ja käyttöympäristöä, missä tuotetta on tarkoitus käyttää</w:t>
-      </w:r>
-    </w:p>
-    <w:p>
-      <w:pPr>
-        <w:rPr>
-          <w:sz w:val="24"/>
-          <w:szCs w:val="24"/>
-          <w:lang w:eastAsia="fi-FI"/>
-        </w:rPr>
-      </w:pPr>
-      <w:r>
-        <w:rPr>
-          <w:sz w:val="24"/>
-          <w:szCs w:val="24"/>
-          <w:lang w:eastAsia="fi-FI"/>
-        </w:rPr>
-        <w:t xml:space="preserve">Laskutusohjelma on WPF-sovellus </w:t>
-      </w:r>
-      <w:r>
-        <w:rPr>
-          <w:sz w:val="24"/>
-          <w:szCs w:val="24"/>
-          <w:lang w:eastAsia="fi-FI"/>
-        </w:rPr>
-        <w:t xml:space="preserve">eli </w:t>
-      </w:r>
-      <w:proofErr w:type="spellStart"/>
-      <w:r>
-        <w:rPr>
-          <w:sz w:val="24"/>
-          <w:szCs w:val="24"/>
-          <w:lang w:eastAsia="fi-FI"/>
-        </w:rPr>
-        <w:t>windows</w:t>
-      </w:r>
-      <w:proofErr w:type="spellEnd"/>
-      <w:r>
-        <w:rPr>
-          <w:sz w:val="24"/>
-          <w:szCs w:val="24"/>
-          <w:lang w:eastAsia="fi-FI"/>
-        </w:rPr>
-        <w:t>-ympäristössä toimiva desktop-sovellus, joka tuottaa käyttäjälleen listan hänen asiakkailtaan tulevista maksuista seuraavilta kuukausilta.</w:t>
-      </w:r>
-    </w:p>
-    <w:p>
-      <w:pPr>
-        <w:rPr>
-          <w:sz w:val="24"/>
-          <w:szCs w:val="24"/>
-          <w:lang w:eastAsia="fi-FI"/>
-        </w:rPr>
-      </w:pPr>
-      <w:r>
-        <w:rPr>
-          <w:sz w:val="24"/>
-          <w:szCs w:val="24"/>
-          <w:lang w:eastAsia="fi-FI"/>
-        </w:rPr>
-        <w:t>Laskutusohjelmaan syötetään asiakkaan tiedot ja hänen palvelutasonsa</w:t>
-      </w:r>
-      <w:r>
-        <w:rPr>
-          <w:sz w:val="24"/>
-          <w:szCs w:val="24"/>
-          <w:lang w:eastAsia="fi-FI"/>
-        </w:rPr>
-        <w:t xml:space="preserve">. </w:t>
-      </w:r>
-      <w:r>
-        <w:rPr>
-          <w:sz w:val="24"/>
-          <w:szCs w:val="24"/>
-          <w:lang w:eastAsia="fi-FI"/>
-        </w:rPr>
-        <w:t>Asiakkaan palvelu</w:t>
-      </w:r>
-      <w:r>
-        <w:rPr>
-          <w:sz w:val="24"/>
-          <w:szCs w:val="24"/>
-          <w:lang w:eastAsia="fi-FI"/>
-        </w:rPr>
-        <w:t>tasoa on mahdollista muuttaa</w:t>
-      </w:r>
-      <w:r>
-        <w:rPr>
-          <w:sz w:val="24"/>
-          <w:szCs w:val="24"/>
-          <w:lang w:eastAsia="fi-FI"/>
-        </w:rPr>
-        <w:t xml:space="preserve"> ylemmälle tai alemmalle tasolle</w:t>
-      </w:r>
-      <w:r>
-        <w:rPr>
-          <w:sz w:val="24"/>
-          <w:szCs w:val="24"/>
-          <w:lang w:eastAsia="fi-FI"/>
-        </w:rPr>
-        <w:t xml:space="preserve"> kesken palvelun käytön.</w:t>
-      </w:r>
-      <w:r>
-        <w:rPr>
-          <w:sz w:val="24"/>
-          <w:szCs w:val="24"/>
-          <w:lang w:eastAsia="fi-FI"/>
-        </w:rPr>
-        <w:t xml:space="preserve"> Asiakkaita on oltava mahdollista myös poistaa sovelluksesta.</w:t>
-      </w:r>
-    </w:p>
-    <w:p>
-      <w:pPr>
-        <w:rPr>
-          <w:sz w:val="24"/>
-          <w:szCs w:val="24"/>
-          <w:lang w:eastAsia="fi-FI"/>
-        </w:rPr>
-      </w:pPr>
-      <w:r>
-        <w:rPr>
-          <w:sz w:val="24"/>
-          <w:szCs w:val="24"/>
-          <w:lang w:eastAsia="fi-FI"/>
-        </w:rPr>
-        <w:t>Lisäks</w:t>
-      </w:r>
-      <w:r>
-        <w:rPr>
-          <w:sz w:val="24"/>
-          <w:szCs w:val="24"/>
-          <w:lang w:eastAsia="fi-FI"/>
-        </w:rPr>
-        <w:t xml:space="preserve">i asiakkaalle annetaan automaattisesti alennus, jos hän tilaa palvelua maksamalla kerralla 6 tai 12 kuukautta. </w:t>
-      </w:r>
-      <w:r>
-        <w:rPr>
-          <w:sz w:val="24"/>
-          <w:szCs w:val="24"/>
-          <w:lang w:eastAsia="fi-FI"/>
-        </w:rPr>
-        <w:t>Ohjelmaan haluttaisiin myös mahdollisuus ottaa huomioon 30 päivän ilmainen kokeiluaika palvelun ostajalle.</w:t>
-      </w:r>
-    </w:p>
-    <w:p>
-      <w:pPr>
-        <w:rPr>
-          <w:lang w:eastAsia="fi-FI"/>
-        </w:rPr>
-      </w:pPr>
-      <w:r>
-        <w:rPr>
-          <w:sz w:val="24"/>
-          <w:szCs w:val="24"/>
-          <w:lang w:eastAsia="fi-FI"/>
-        </w:rPr>
-        <w:t>Tuotetta käytetään asiakkaan päätelaitteelta (</w:t>
-      </w:r>
-      <w:r>
-        <w:rPr>
-          <w:sz w:val="24"/>
-          <w:szCs w:val="24"/>
-          <w:lang w:eastAsia="fi-FI"/>
-        </w:rPr>
-        <w:t>tietokone tai kannettava tietokone)</w:t>
-      </w:r>
-      <w:r>
-        <w:rPr>
-          <w:sz w:val="24"/>
-          <w:szCs w:val="24"/>
-          <w:lang w:eastAsia="fi-FI"/>
-        </w:rPr>
-        <w:t>, mobiilisovellusta ei tarvita.</w:t>
-      </w:r>
-    </w:p>
-    <w:p>
-      <w:pPr>
-        <w:pStyle w:val="Otsikko2"/>
-        <w:rPr>
-          <w:rFonts w:eastAsia="Times New Roman"/>
-          <w:lang w:eastAsia="fi-FI"/>
-        </w:rPr>
-      </w:pPr>
-      <w:bookmarkStart w:id="3" w:name="_Toc127875811"/>
-      <w:r>
-        <w:rPr>
-          <w:rFonts w:eastAsia="Times New Roman"/>
-          <w:lang w:eastAsia="fi-FI"/>
-        </w:rPr>
         <w:t>1.3 Määritelmät, termit ja lyhenteet</w:t>
       </w:r>
       <w:bookmarkEnd w:id="3"/>
-    </w:p>
-    <w:p>
-      <w:pPr>
-        <w:rPr>
-          <w:i/>
-          <w:iCs/>
-          <w:sz w:val="24"/>
-          <w:szCs w:val="24"/>
-          <w:lang w:eastAsia="fi-FI"/>
-        </w:rPr>
-      </w:pPr>
-      <w:r>
-        <w:rPr>
-          <w:i/>
-          <w:iCs/>
-          <w:sz w:val="24"/>
-          <w:szCs w:val="24"/>
-          <w:lang w:eastAsia="fi-FI"/>
-        </w:rPr>
-        <w:t>Dokumentissa käytettävät termit ja lyhenteet, sanakirja</w:t>
-      </w:r>
     </w:p>
     <w:tbl>
       <w:tblPr>
@@ -3324,35 +3261,34 @@
     </w:tbl>
     <w:p>
       <w:pPr>
-        <w:rPr>
-          <w:i/>
-          <w:iCs/>
-          <w:sz w:val="24"/>
-          <w:szCs w:val="24"/>
-          <w:lang w:eastAsia="fi-FI"/>
-        </w:rPr>
-      </w:pPr>
-    </w:p>
-    <w:p>
-      <w:pPr>
         <w:pStyle w:val="Otsikko2"/>
         <w:rPr>
           <w:rFonts w:eastAsia="Times New Roman"/>
           <w:lang w:eastAsia="fi-FI"/>
         </w:rPr>
       </w:pPr>
-      <w:bookmarkStart w:id="4" w:name="_Toc127875812"/>
-      <w:r>
+      <w:bookmarkStart w:id="4" w:name="_Toc128399471"/>
+    </w:p>
+    <w:p>
+      <w:pPr>
+        <w:pStyle w:val="Otsikko2"/>
         <w:rPr>
           <w:rFonts w:eastAsia="Times New Roman"/>
           <w:lang w:eastAsia="fi-FI"/>
         </w:rPr>
+      </w:pPr>
+      <w:r>
+        <w:rPr>
+          <w:rFonts w:eastAsia="Times New Roman"/>
+          <w:lang w:eastAsia="fi-FI"/>
+        </w:rPr>
         <w:t>1.4 Viitteet</w:t>
       </w:r>
       <w:bookmarkEnd w:id="4"/>
     </w:p>
     <w:p>
       <w:pPr>
+        <w:spacing w:after="0"/>
         <w:rPr>
           <w:i/>
           <w:iCs/>
@@ -3384,13 +3320,25 @@
     </w:p>
     <w:p>
       <w:pPr>
+        <w:spacing w:after="0"/>
+        <w:rPr>
+          <w:i/>
+          <w:iCs/>
+          <w:sz w:val="24"/>
+          <w:szCs w:val="24"/>
+          <w:lang w:eastAsia="fi-FI"/>
+        </w:rPr>
+      </w:pPr>
+    </w:p>
+    <w:p>
+      <w:pPr>
         <w:pStyle w:val="Otsikko2"/>
         <w:rPr>
           <w:rFonts w:eastAsia="Times New Roman"/>
           <w:lang w:eastAsia="fi-FI"/>
         </w:rPr>
       </w:pPr>
-      <w:bookmarkStart w:id="5" w:name="_Toc127875813"/>
+      <w:bookmarkStart w:id="5" w:name="_Toc128399472"/>
       <w:r>
         <w:rPr>
           <w:rFonts w:eastAsia="Times New Roman"/>
@@ -3403,23 +3351,6 @@
     <w:p>
       <w:pPr>
         <w:rPr>
-          <w:lang w:eastAsia="fi-FI"/>
-        </w:rPr>
-      </w:pPr>
-      <w:r>
-        <w:rPr>
-          <w:i/>
-          <w:iCs/>
-          <w:sz w:val="24"/>
-          <w:szCs w:val="24"/>
-          <w:lang w:eastAsia="fi-FI"/>
-        </w:rPr>
-        <w:t>Käydään lyhyesti läpi, mitä dokumentissa käsitellään</w:t>
-      </w:r>
-    </w:p>
-    <w:p>
-      <w:pPr>
-        <w:rPr>
           <w:sz w:val="24"/>
           <w:szCs w:val="24"/>
           <w:lang w:eastAsia="fi-FI"/>
@@ -3559,7 +3490,113 @@
           <w:szCs w:val="24"/>
           <w:lang w:eastAsia="fi-FI"/>
         </w:rPr>
-        <w:t xml:space="preserve">Dokumenttia käytetään suunniteltaessa sovellukseen toteutettavia </w:t>
+        <w:t>Dokumenttia käytetään suunniteltaessa sovellukseen toteutettavia ominaisuuksia</w:t>
+      </w:r>
+      <w:r>
+        <w:rPr>
+          <w:sz w:val="24"/>
+          <w:szCs w:val="24"/>
+          <w:lang w:eastAsia="fi-FI"/>
+        </w:rPr>
+        <w:t xml:space="preserve"> ja d</w:t>
+      </w:r>
+      <w:r>
+        <w:rPr>
+          <w:sz w:val="24"/>
+          <w:szCs w:val="24"/>
+          <w:lang w:eastAsia="fi-FI"/>
+        </w:rPr>
+        <w:t xml:space="preserve">okumentissa asetetut vaatimukset määrittävät </w:t>
+      </w:r>
+      <w:r>
+        <w:rPr>
+          <w:sz w:val="24"/>
+          <w:szCs w:val="24"/>
+          <w:lang w:eastAsia="fi-FI"/>
+        </w:rPr>
+        <w:t>suunnittelu- ja toteutusvaiheessa suoritettavien tehtävien järjestyksen.</w:t>
+      </w:r>
+    </w:p>
+    <w:p>
+      <w:pPr>
+        <w:spacing w:after="0"/>
+        <w:rPr>
+          <w:sz w:val="24"/>
+          <w:szCs w:val="24"/>
+          <w:lang w:eastAsia="fi-FI"/>
+        </w:rPr>
+      </w:pPr>
+      <w:r>
+        <w:rPr>
+          <w:sz w:val="24"/>
+          <w:szCs w:val="24"/>
+          <w:lang w:eastAsia="fi-FI"/>
+        </w:rPr>
+        <w:t>L</w:t>
+      </w:r>
+      <w:r>
+        <w:rPr>
+          <w:sz w:val="24"/>
+          <w:szCs w:val="24"/>
+          <w:lang w:eastAsia="fi-FI"/>
+        </w:rPr>
+        <w:t>uvussa yksi kuvataan</w:t>
+      </w:r>
+      <w:r>
+        <w:rPr>
+          <w:sz w:val="24"/>
+          <w:szCs w:val="24"/>
+          <w:lang w:eastAsia="fi-FI"/>
+        </w:rPr>
+        <w:t xml:space="preserve"> tämän dokumentin tarkoitusta sekä lyhyesti sovelluksen </w:t>
+      </w:r>
+      <w:r>
+        <w:rPr>
+          <w:sz w:val="24"/>
+          <w:szCs w:val="24"/>
+          <w:lang w:eastAsia="fi-FI"/>
+        </w:rPr>
+        <w:t xml:space="preserve">yleistä </w:t>
+      </w:r>
+      <w:r>
+        <w:rPr>
+          <w:sz w:val="24"/>
+          <w:szCs w:val="24"/>
+          <w:lang w:eastAsia="fi-FI"/>
+        </w:rPr>
+        <w:t>tarkoitusta ja k</w:t>
+      </w:r>
+      <w:r>
+        <w:rPr>
+          <w:sz w:val="24"/>
+          <w:szCs w:val="24"/>
+          <w:lang w:eastAsia="fi-FI"/>
+        </w:rPr>
+        <w:t>äyttäjä</w:t>
+      </w:r>
+      <w:r>
+        <w:rPr>
+          <w:sz w:val="24"/>
+          <w:szCs w:val="24"/>
+          <w:lang w:eastAsia="fi-FI"/>
+        </w:rPr>
+        <w:t xml:space="preserve">ryhmää. Lisäksi </w:t>
+      </w:r>
+      <w:r>
+        <w:rPr>
+          <w:sz w:val="24"/>
+          <w:szCs w:val="24"/>
+          <w:lang w:eastAsia="fi-FI"/>
+        </w:rPr>
+        <w:t>luku sisältää käytettyjen termien ja lyhenteiden selitykset. Luvussa kaksi kuvataan tarkemmin toteutettavaa sovellusta s</w:t>
+      </w:r>
+      <w:r>
+        <w:rPr>
+          <w:sz w:val="24"/>
+          <w:szCs w:val="24"/>
+          <w:lang w:eastAsia="fi-FI"/>
+        </w:rPr>
+        <w:t xml:space="preserve">ekä sen toimintaympäristöä. Luvussa kolme </w:t>
       </w:r>
       <w:r>
         <w:rPr>
@@ -3568,112 +3605,7 @@
           <w:lang w:eastAsia="fi-FI"/>
         </w:rPr>
         <w:lastRenderedPageBreak/>
-        <w:t>ominaisuuksia</w:t>
-      </w:r>
-      <w:r>
-        <w:rPr>
-          <w:sz w:val="24"/>
-          <w:szCs w:val="24"/>
-          <w:lang w:eastAsia="fi-FI"/>
-        </w:rPr>
-        <w:t xml:space="preserve"> ja d</w:t>
-      </w:r>
-      <w:r>
-        <w:rPr>
-          <w:sz w:val="24"/>
-          <w:szCs w:val="24"/>
-          <w:lang w:eastAsia="fi-FI"/>
-        </w:rPr>
-        <w:t xml:space="preserve">okumentissa asetetut vaatimukset määrittävät </w:t>
-      </w:r>
-      <w:r>
-        <w:rPr>
-          <w:sz w:val="24"/>
-          <w:szCs w:val="24"/>
-          <w:lang w:eastAsia="fi-FI"/>
-        </w:rPr>
-        <w:t>suunnittelu- ja toteutusvaiheessa suoritettavien tehtävien järjestyksen.</w:t>
-      </w:r>
-    </w:p>
-    <w:p>
-      <w:pPr>
-        <w:rPr>
-          <w:sz w:val="24"/>
-          <w:szCs w:val="24"/>
-          <w:lang w:eastAsia="fi-FI"/>
-        </w:rPr>
-      </w:pPr>
-      <w:r>
-        <w:rPr>
-          <w:sz w:val="24"/>
-          <w:szCs w:val="24"/>
-          <w:lang w:eastAsia="fi-FI"/>
-        </w:rPr>
-        <w:t>L</w:t>
-      </w:r>
-      <w:r>
-        <w:rPr>
-          <w:sz w:val="24"/>
-          <w:szCs w:val="24"/>
-          <w:lang w:eastAsia="fi-FI"/>
-        </w:rPr>
-        <w:t>uvussa yksi kuvataan</w:t>
-      </w:r>
-      <w:r>
-        <w:rPr>
-          <w:sz w:val="24"/>
-          <w:szCs w:val="24"/>
-          <w:lang w:eastAsia="fi-FI"/>
-        </w:rPr>
-        <w:t xml:space="preserve"> tämän dokumentin tarkoitusta sekä lyhyesti sovelluksen </w:t>
-      </w:r>
-      <w:r>
-        <w:rPr>
-          <w:sz w:val="24"/>
-          <w:szCs w:val="24"/>
-          <w:lang w:eastAsia="fi-FI"/>
-        </w:rPr>
-        <w:t xml:space="preserve">yleistä </w:t>
-      </w:r>
-      <w:r>
-        <w:rPr>
-          <w:sz w:val="24"/>
-          <w:szCs w:val="24"/>
-          <w:lang w:eastAsia="fi-FI"/>
-        </w:rPr>
-        <w:t>tarkoitusta ja k</w:t>
-      </w:r>
-      <w:r>
-        <w:rPr>
-          <w:sz w:val="24"/>
-          <w:szCs w:val="24"/>
-          <w:lang w:eastAsia="fi-FI"/>
-        </w:rPr>
-        <w:t>äyttäjä</w:t>
-      </w:r>
-      <w:r>
-        <w:rPr>
-          <w:sz w:val="24"/>
-          <w:szCs w:val="24"/>
-          <w:lang w:eastAsia="fi-FI"/>
-        </w:rPr>
-        <w:t xml:space="preserve">ryhmää. Lisäksi </w:t>
-      </w:r>
-      <w:r>
-        <w:rPr>
-          <w:sz w:val="24"/>
-          <w:szCs w:val="24"/>
-          <w:lang w:eastAsia="fi-FI"/>
-        </w:rPr>
-        <w:t>luku sisältää käytettyjen termien ja lyhenteiden selitykset. Luvussa kaksi kuvataan tarkemmin toteutettavaa sovellusta s</w:t>
-      </w:r>
-      <w:r>
-        <w:rPr>
-          <w:sz w:val="24"/>
-          <w:szCs w:val="24"/>
-          <w:lang w:eastAsia="fi-FI"/>
-        </w:rPr>
-        <w:t xml:space="preserve">ekä sen toimintaympäristöä. Luvussa kolme kuvataan järjestelmän vaatima tietosisältö. Luku neljä sisältää </w:t>
+        <w:t xml:space="preserve">kuvataan järjestelmän vaatima tietosisältö. Luku neljä sisältää </w:t>
       </w:r>
       <w:r>
         <w:rPr>
@@ -3702,6 +3634,7 @@
     </w:p>
     <w:p>
       <w:pPr>
+        <w:spacing w:after="0"/>
         <w:rPr>
           <w:sz w:val="24"/>
           <w:szCs w:val="24"/>
@@ -3718,14 +3651,7 @@
           <w:lang w:eastAsia="fi-FI"/>
         </w:rPr>
       </w:pPr>
-      <w:r>
-        <w:rPr>
-          <w:rFonts w:eastAsiaTheme="minorHAnsi"/>
-          <w:lang w:eastAsia="fi-FI"/>
-        </w:rPr>
-        <w:br/>
-      </w:r>
-      <w:bookmarkStart w:id="6" w:name="_Toc127875814"/>
+      <w:bookmarkStart w:id="6" w:name="_Toc128399473"/>
       <w:r>
         <w:rPr>
           <w:rFonts w:eastAsia="Times New Roman"/>
@@ -3764,7 +3690,7 @@
           <w:lang w:eastAsia="fi-FI"/>
         </w:rPr>
       </w:pPr>
-      <w:bookmarkStart w:id="7" w:name="_Toc127875815"/>
+      <w:bookmarkStart w:id="7" w:name="_Toc128399474"/>
       <w:r>
         <w:rPr>
           <w:rFonts w:eastAsia="Times New Roman"/>
@@ -3803,7 +3729,7 @@
           <w:lang w:eastAsia="fi-FI"/>
         </w:rPr>
       </w:pPr>
-      <w:bookmarkStart w:id="8" w:name="_Toc127875816"/>
+      <w:bookmarkStart w:id="8" w:name="_Toc128399475"/>
       <w:r>
         <w:rPr>
           <w:rFonts w:eastAsia="Times New Roman"/>
@@ -3926,7 +3852,7 @@
           <w:lang w:eastAsia="fi-FI"/>
         </w:rPr>
       </w:pPr>
-      <w:bookmarkStart w:id="9" w:name="_Toc127875817"/>
+      <w:bookmarkStart w:id="9" w:name="_Toc128399476"/>
       <w:r>
         <w:rPr>
           <w:rFonts w:eastAsia="Times New Roman"/>
@@ -4053,7 +3979,7 @@
           <w:lang w:eastAsia="fi-FI"/>
         </w:rPr>
       </w:pPr>
-      <w:bookmarkStart w:id="10" w:name="_Toc127875818"/>
+      <w:bookmarkStart w:id="10" w:name="_Toc128399477"/>
       <w:r>
         <w:rPr>
           <w:rFonts w:eastAsia="Times New Roman"/>
@@ -4239,13 +4165,12 @@
           <w:lang w:eastAsia="fi-FI"/>
         </w:rPr>
       </w:pPr>
-      <w:bookmarkStart w:id="11" w:name="_Toc127875819"/>
+      <w:bookmarkStart w:id="11" w:name="_Toc128399478"/>
       <w:r>
         <w:rPr>
           <w:rFonts w:eastAsia="Times New Roman"/>
           <w:lang w:eastAsia="fi-FI"/>
         </w:rPr>
-        <w:lastRenderedPageBreak/>
         <w:t>3.1 Käsitteet omiin alakohtiinsa</w:t>
       </w:r>
       <w:bookmarkEnd w:id="11"/>
@@ -4289,7 +4214,7 @@
           <w:lang w:eastAsia="fi-FI"/>
         </w:rPr>
       </w:pPr>
-      <w:bookmarkStart w:id="12" w:name="_Toc127875820"/>
+      <w:bookmarkStart w:id="12" w:name="_Toc128399479"/>
       <w:r>
         <w:rPr>
           <w:rFonts w:eastAsia="Times New Roman"/>
@@ -4410,6 +4335,7 @@
           <w:szCs w:val="24"/>
           <w:lang w:eastAsia="fi-FI"/>
         </w:rPr>
+        <w:lastRenderedPageBreak/>
         <w:t>Intensiteetti voi olla suuri ajoittain, mutta muutokset eivät vie paljon tilaa</w:t>
       </w:r>
       <w:r>
@@ -4529,7 +4455,7 @@
           <w:lang w:eastAsia="fi-FI"/>
         </w:rPr>
       </w:pPr>
-      <w:bookmarkStart w:id="13" w:name="_Toc127875821"/>
+      <w:bookmarkStart w:id="13" w:name="_Toc128399480"/>
       <w:r>
         <w:rPr>
           <w:rFonts w:eastAsia="Times New Roman"/>
@@ -4585,7 +4511,7 @@
           <w:lang w:eastAsia="fi-FI"/>
         </w:rPr>
       </w:pPr>
-      <w:bookmarkStart w:id="14" w:name="_Toc127875822"/>
+      <w:bookmarkStart w:id="14" w:name="_Toc128399481"/>
       <w:r>
         <w:rPr>
           <w:rFonts w:eastAsia="Times New Roman"/>
@@ -4675,7 +4601,7 @@
         </w:rPr>
         <w:br/>
       </w:r>
-      <w:bookmarkStart w:id="15" w:name="_Toc127875823"/>
+      <w:bookmarkStart w:id="15" w:name="_Toc128399482"/>
       <w:r>
         <w:rPr>
           <w:rStyle w:val="Otsikko2Char"/>
@@ -4846,7 +4772,7 @@
           <w:lang w:eastAsia="fi-FI"/>
         </w:rPr>
       </w:pPr>
-      <w:bookmarkStart w:id="16" w:name="_Toc127875824"/>
+      <w:bookmarkStart w:id="16" w:name="_Toc128399483"/>
       <w:r>
         <w:rPr>
           <w:rFonts w:eastAsiaTheme="minorHAnsi"/>
@@ -4936,7 +4862,7 @@
           <w:lang w:eastAsia="fi-FI"/>
         </w:rPr>
       </w:pPr>
-      <w:bookmarkStart w:id="17" w:name="_Toc127875825"/>
+      <w:bookmarkStart w:id="17" w:name="_Toc128399484"/>
       <w:r>
         <w:rPr>
           <w:lang w:eastAsia="fi-FI"/>
@@ -5015,7 +4941,7 @@
           <w:lang w:eastAsia="fi-FI"/>
         </w:rPr>
       </w:pPr>
-      <w:bookmarkStart w:id="18" w:name="_Toc127875826"/>
+      <w:bookmarkStart w:id="18" w:name="_Toc128399485"/>
       <w:r>
         <w:rPr>
           <w:lang w:eastAsia="fi-FI"/>
@@ -5104,7 +5030,6 @@
           <w:szCs w:val="24"/>
           <w:lang w:eastAsia="fi-FI"/>
         </w:rPr>
-        <w:lastRenderedPageBreak/>
         <w:t>6 kuukautta kerralla maksaville asiakkaille 10 % alennus</w:t>
       </w:r>
       <w:r>
@@ -5153,7 +5078,7 @@
           <w:lang w:eastAsia="fi-FI"/>
         </w:rPr>
       </w:pPr>
-      <w:bookmarkStart w:id="19" w:name="_Toc127875827"/>
+      <w:bookmarkStart w:id="19" w:name="_Toc128399486"/>
       <w:r>
         <w:rPr>
           <w:lang w:eastAsia="fi-FI"/>
@@ -5215,12 +5140,13 @@
           <w:lang w:eastAsia="fi-FI"/>
         </w:rPr>
       </w:pPr>
-      <w:bookmarkStart w:id="20" w:name="_Toc127875828"/>
+      <w:bookmarkStart w:id="20" w:name="_Toc128399487"/>
       <w:r>
         <w:rPr>
           <w:rFonts w:eastAsia="Times New Roman"/>
           <w:lang w:eastAsia="fi-FI"/>
         </w:rPr>
+        <w:lastRenderedPageBreak/>
         <w:t>5. Ulkoiset liittymät</w:t>
       </w:r>
       <w:bookmarkEnd w:id="20"/>
@@ -5264,7 +5190,7 @@
           <w:lang w:eastAsia="fi-FI"/>
         </w:rPr>
       </w:pPr>
-      <w:bookmarkStart w:id="21" w:name="_Toc127875829"/>
+      <w:bookmarkStart w:id="21" w:name="_Toc128399488"/>
       <w:r>
         <w:rPr>
           <w:rFonts w:eastAsia="Times New Roman"/>
@@ -5303,7 +5229,7 @@
           <w:lang w:eastAsia="fi-FI"/>
         </w:rPr>
       </w:pPr>
-      <w:bookmarkStart w:id="22" w:name="_Toc127875830"/>
+      <w:bookmarkStart w:id="22" w:name="_Toc128399489"/>
       <w:r>
         <w:rPr>
           <w:rFonts w:eastAsia="Times New Roman"/>
@@ -5408,7 +5334,7 @@
           <w:lang w:eastAsia="fi-FI"/>
         </w:rPr>
       </w:pPr>
-      <w:bookmarkStart w:id="23" w:name="_Toc127875831"/>
+      <w:bookmarkStart w:id="23" w:name="_Toc128399490"/>
       <w:r>
         <w:rPr>
           <w:rFonts w:eastAsia="Times New Roman"/>
@@ -5577,7 +5503,7 @@
           <w:lang w:eastAsia="fi-FI"/>
         </w:rPr>
       </w:pPr>
-      <w:bookmarkStart w:id="24" w:name="_Toc127875832"/>
+      <w:bookmarkStart w:id="24" w:name="_Toc128399491"/>
       <w:r>
         <w:rPr>
           <w:rFonts w:eastAsia="Times New Roman"/>
@@ -5894,7 +5820,7 @@
           <w:lang w:eastAsia="fi-FI"/>
         </w:rPr>
       </w:pPr>
-      <w:bookmarkStart w:id="25" w:name="_Toc127875833"/>
+      <w:bookmarkStart w:id="25" w:name="_Toc128399492"/>
       <w:r>
         <w:rPr>
           <w:rFonts w:eastAsia="Times New Roman"/>
@@ -5943,7 +5869,6 @@
           <w:szCs w:val="24"/>
           <w:lang w:eastAsia="fi-FI"/>
         </w:rPr>
-        <w:lastRenderedPageBreak/>
         <w:t>Varmuuskopiointi</w:t>
       </w:r>
     </w:p>
@@ -5976,7 +5901,7 @@
           <w:lang w:eastAsia="fi-FI"/>
         </w:rPr>
       </w:pPr>
-      <w:bookmarkStart w:id="26" w:name="_Toc127875834"/>
+      <w:bookmarkStart w:id="26" w:name="_Toc128399493"/>
       <w:r>
         <w:rPr>
           <w:rFonts w:eastAsia="Times New Roman"/>
@@ -6066,6 +5991,7 @@
           <w:szCs w:val="24"/>
           <w:lang w:eastAsia="fi-FI"/>
         </w:rPr>
+        <w:lastRenderedPageBreak/>
         <w:t>Käyttö eri laitteilla</w:t>
       </w:r>
       <w:r>
@@ -6216,7 +6142,7 @@
           <w:lang w:eastAsia="fi-FI"/>
         </w:rPr>
       </w:pPr>
-      <w:bookmarkStart w:id="27" w:name="_Toc127875835"/>
+      <w:bookmarkStart w:id="27" w:name="_Toc128399494"/>
       <w:r>
         <w:rPr>
           <w:rFonts w:eastAsia="Times New Roman"/>
@@ -6231,6 +6157,238 @@
         <w:shd w:val="clear" w:color="auto" w:fill="FFFFFF"/>
         <w:spacing w:after="0" w:line="240" w:lineRule="auto"/>
         <w:outlineLvl w:val="4"/>
+        <w:rPr>
+          <w:sz w:val="24"/>
+          <w:szCs w:val="24"/>
+          <w:lang w:eastAsia="fi-FI"/>
+        </w:rPr>
+      </w:pPr>
+      <w:r>
+        <w:rPr>
+          <w:sz w:val="24"/>
+          <w:szCs w:val="24"/>
+          <w:lang w:eastAsia="fi-FI"/>
+        </w:rPr>
+        <w:t>Sovelluksen suunnittelu</w:t>
+      </w:r>
+      <w:r>
+        <w:rPr>
+          <w:sz w:val="24"/>
+          <w:szCs w:val="24"/>
+          <w:lang w:eastAsia="fi-FI"/>
+        </w:rPr>
+        <w:t>ssa</w:t>
+      </w:r>
+      <w:r>
+        <w:rPr>
+          <w:sz w:val="24"/>
+          <w:szCs w:val="24"/>
+          <w:lang w:eastAsia="fi-FI"/>
+        </w:rPr>
+        <w:t xml:space="preserve"> ei noussut esiin erityisiä rajoitteita muutoin kuin sovelluksen käyttöympärist</w:t>
+      </w:r>
+      <w:r>
+        <w:rPr>
+          <w:sz w:val="24"/>
+          <w:szCs w:val="24"/>
+          <w:lang w:eastAsia="fi-FI"/>
+        </w:rPr>
+        <w:t>öön liittyen</w:t>
+      </w:r>
+      <w:r>
+        <w:rPr>
+          <w:sz w:val="24"/>
+          <w:szCs w:val="24"/>
+          <w:lang w:eastAsia="fi-FI"/>
+        </w:rPr>
+        <w:t xml:space="preserve">. Koska kyseessä on .NET ympäristön Desktop-sovellus, se soveltuu käytettäväksi vain </w:t>
+      </w:r>
+      <w:r>
+        <w:rPr>
+          <w:sz w:val="24"/>
+          <w:szCs w:val="24"/>
+          <w:lang w:eastAsia="fi-FI"/>
+        </w:rPr>
+        <w:t xml:space="preserve">tietokoneella, jossa on </w:t>
+      </w:r>
+      <w:r>
+        <w:rPr>
+          <w:sz w:val="24"/>
+          <w:szCs w:val="24"/>
+          <w:lang w:eastAsia="fi-FI"/>
+        </w:rPr>
+        <w:t>Windows-käyttöjärjestelmä</w:t>
+      </w:r>
+      <w:r>
+        <w:rPr>
+          <w:sz w:val="24"/>
+          <w:szCs w:val="24"/>
+          <w:lang w:eastAsia="fi-FI"/>
+        </w:rPr>
+        <w:t>.</w:t>
+      </w:r>
+    </w:p>
+    <w:p>
+      <w:pPr>
+        <w:shd w:val="clear" w:color="auto" w:fill="FFFFFF"/>
+        <w:spacing w:after="0" w:line="240" w:lineRule="auto"/>
+        <w:outlineLvl w:val="4"/>
+        <w:rPr>
+          <w:rFonts w:ascii="Roboto" w:eastAsia="Times New Roman" w:hAnsi="Roboto" w:cs="Times New Roman"/>
+          <w:color w:val="353E4E"/>
+          <w:sz w:val="24"/>
+          <w:szCs w:val="24"/>
+          <w:lang w:eastAsia="fi-FI"/>
+        </w:rPr>
+      </w:pPr>
+      <w:r>
+        <w:rPr>
+          <w:rFonts w:ascii="Roboto" w:eastAsia="Times New Roman" w:hAnsi="Roboto" w:cs="Times New Roman"/>
+          <w:color w:val="353E4E"/>
+          <w:sz w:val="24"/>
+          <w:szCs w:val="24"/>
+          <w:lang w:eastAsia="fi-FI"/>
+        </w:rPr>
+        <w:br/>
+      </w:r>
+      <w:r>
+        <w:rPr>
+          <w:rFonts w:asciiTheme="majorHAnsi" w:eastAsia="Times New Roman" w:hAnsiTheme="majorHAnsi" w:cstheme="majorBidi"/>
+          <w:color w:val="2F5496" w:themeColor="accent1" w:themeShade="BF"/>
+          <w:sz w:val="26"/>
+          <w:szCs w:val="26"/>
+          <w:lang w:eastAsia="fi-FI"/>
+        </w:rPr>
+        <w:t>7.2 Laitteistorajoitteet</w:t>
+      </w:r>
+    </w:p>
+    <w:p>
+      <w:pPr>
+        <w:spacing w:after="0"/>
+        <w:rPr>
+          <w:sz w:val="24"/>
+          <w:szCs w:val="24"/>
+          <w:lang w:eastAsia="fi-FI"/>
+        </w:rPr>
+      </w:pPr>
+      <w:r>
+        <w:rPr>
+          <w:sz w:val="24"/>
+          <w:szCs w:val="24"/>
+          <w:lang w:eastAsia="fi-FI"/>
+        </w:rPr>
+        <w:t>Sovellus</w:t>
+      </w:r>
+      <w:r>
+        <w:rPr>
+          <w:sz w:val="24"/>
+          <w:szCs w:val="24"/>
+          <w:lang w:eastAsia="fi-FI"/>
+        </w:rPr>
+        <w:t xml:space="preserve"> </w:t>
+      </w:r>
+      <w:r>
+        <w:rPr>
+          <w:sz w:val="24"/>
+          <w:szCs w:val="24"/>
+          <w:lang w:eastAsia="fi-FI"/>
+        </w:rPr>
+        <w:t xml:space="preserve">ei aseta erityisiä vaatimuksia tai rajoitteita laitteiston suhteen, mutta koska kyseessä on .NET WPF-sovellus, </w:t>
+      </w:r>
+      <w:r>
+        <w:rPr>
+          <w:sz w:val="24"/>
+          <w:szCs w:val="24"/>
+          <w:lang w:eastAsia="fi-FI"/>
+        </w:rPr>
+        <w:t>se</w:t>
+      </w:r>
+      <w:r>
+        <w:rPr>
+          <w:sz w:val="24"/>
+          <w:szCs w:val="24"/>
+          <w:lang w:eastAsia="fi-FI"/>
+        </w:rPr>
+        <w:t xml:space="preserve"> </w:t>
+      </w:r>
+      <w:r>
+        <w:rPr>
+          <w:sz w:val="24"/>
+          <w:szCs w:val="24"/>
+          <w:lang w:eastAsia="fi-FI"/>
+        </w:rPr>
+        <w:t>soveltuu käytettäväksi</w:t>
+      </w:r>
+      <w:r>
+        <w:rPr>
+          <w:sz w:val="24"/>
+          <w:szCs w:val="24"/>
+          <w:lang w:eastAsia="fi-FI"/>
+        </w:rPr>
+        <w:t xml:space="preserve"> </w:t>
+      </w:r>
+      <w:r>
+        <w:rPr>
+          <w:sz w:val="24"/>
+          <w:szCs w:val="24"/>
+          <w:lang w:eastAsia="fi-FI"/>
+        </w:rPr>
+        <w:t>tieto</w:t>
+      </w:r>
+      <w:r>
+        <w:rPr>
+          <w:sz w:val="24"/>
+          <w:szCs w:val="24"/>
+          <w:lang w:eastAsia="fi-FI"/>
+        </w:rPr>
+        <w:t>koneella</w:t>
+      </w:r>
+      <w:r>
+        <w:rPr>
+          <w:sz w:val="24"/>
+          <w:szCs w:val="24"/>
+          <w:lang w:eastAsia="fi-FI"/>
+        </w:rPr>
+        <w:t xml:space="preserve">, jossa on </w:t>
+      </w:r>
+      <w:r>
+        <w:rPr>
+          <w:sz w:val="24"/>
+          <w:szCs w:val="24"/>
+          <w:lang w:eastAsia="fi-FI"/>
+        </w:rPr>
+        <w:t>alla täsmennetty käyttöjärjestelmä.</w:t>
+      </w:r>
+      <w:r>
+        <w:rPr>
+          <w:sz w:val="24"/>
+          <w:szCs w:val="24"/>
+          <w:lang w:eastAsia="fi-FI"/>
+        </w:rPr>
+        <w:t xml:space="preserve"> </w:t>
+      </w:r>
+      <w:r>
+        <w:rPr>
+          <w:sz w:val="24"/>
+          <w:szCs w:val="24"/>
+          <w:lang w:eastAsia="fi-FI"/>
+        </w:rPr>
+        <w:t>Kuitenkin suositellaan vähintään 800MHz prosessoria, 512 MB RAM-muistia ja DirectX 9-yhteensopivaa näytönohjainta.</w:t>
+      </w:r>
+    </w:p>
+    <w:p>
+      <w:pPr>
+        <w:spacing w:after="0"/>
+        <w:rPr>
+          <w:sz w:val="24"/>
+          <w:szCs w:val="24"/>
+          <w:lang w:eastAsia="fi-FI"/>
+        </w:rPr>
+      </w:pPr>
+    </w:p>
+    <w:p>
+      <w:pPr>
+        <w:spacing w:after="0"/>
         <w:rPr>
           <w:rFonts w:ascii="Roboto" w:eastAsia="Times New Roman" w:hAnsi="Roboto" w:cs="Times New Roman"/>
           <w:b/>
@@ -6242,22 +6400,6 @@
         </w:rPr>
       </w:pPr>
       <w:r>
-        <w:t xml:space="preserve">Ulkopuolisten </w:t>
-      </w:r>
-      <w:r>
-        <w:t>asioiden aiheuttamat rajoitteet, jotka otettava huomioon tuotteen suunnittelussa</w:t>
-      </w:r>
-      <w:r>
-        <w:rPr>
-          <w:rFonts w:ascii="Roboto" w:eastAsia="Times New Roman" w:hAnsi="Roboto" w:cs="Times New Roman"/>
-          <w:color w:val="353E4E"/>
-          <w:sz w:val="24"/>
-          <w:szCs w:val="24"/>
-          <w:lang w:eastAsia="fi-FI"/>
-        </w:rPr>
-        <w:br/>
-      </w:r>
-      <w:r>
         <w:rPr>
           <w:rFonts w:asciiTheme="majorHAnsi" w:eastAsia="Times New Roman" w:hAnsiTheme="majorHAnsi" w:cstheme="majorBidi"/>
           <w:color w:val="2F5496" w:themeColor="accent1" w:themeShade="BF"/>
@@ -6265,38 +6407,88 @@
           <w:szCs w:val="26"/>
           <w:lang w:eastAsia="fi-FI"/>
         </w:rPr>
-        <w:t>7.1 Standardit</w:t>
-      </w:r>
-    </w:p>
-    <w:p>
-      <w:pPr>
-        <w:shd w:val="clear" w:color="auto" w:fill="FFFFFF"/>
-        <w:spacing w:after="0" w:line="240" w:lineRule="auto"/>
-        <w:outlineLvl w:val="4"/>
+        <w:t>7.3 Ohjelmistorajoitteet</w:t>
+      </w:r>
+    </w:p>
+    <w:p>
+      <w:pPr>
+        <w:rPr>
+          <w:sz w:val="24"/>
+          <w:szCs w:val="24"/>
+          <w:lang w:eastAsia="fi-FI"/>
+        </w:rPr>
+      </w:pPr>
+      <w:r>
+        <w:rPr>
+          <w:sz w:val="24"/>
+          <w:szCs w:val="24"/>
+          <w:lang w:eastAsia="fi-FI"/>
+        </w:rPr>
+        <w:t xml:space="preserve">Sovellus </w:t>
+      </w:r>
+      <w:r>
+        <w:rPr>
+          <w:sz w:val="24"/>
+          <w:szCs w:val="24"/>
+          <w:lang w:eastAsia="fi-FI"/>
+        </w:rPr>
+        <w:t xml:space="preserve">on .NET WPF-sovellus, joka </w:t>
+      </w:r>
+      <w:r>
+        <w:rPr>
+          <w:sz w:val="24"/>
+          <w:szCs w:val="24"/>
+          <w:lang w:eastAsia="fi-FI"/>
+        </w:rPr>
+        <w:t>soveltuu käytettäväksi</w:t>
+      </w:r>
+      <w:r>
+        <w:rPr>
+          <w:sz w:val="24"/>
+          <w:szCs w:val="24"/>
+          <w:lang w:eastAsia="fi-FI"/>
+        </w:rPr>
+        <w:t xml:space="preserve"> tieto</w:t>
+      </w:r>
+      <w:r>
+        <w:rPr>
+          <w:sz w:val="24"/>
+          <w:szCs w:val="24"/>
+          <w:lang w:eastAsia="fi-FI"/>
+        </w:rPr>
+        <w:t>koneella</w:t>
+      </w:r>
+      <w:r>
+        <w:rPr>
+          <w:sz w:val="24"/>
+          <w:szCs w:val="24"/>
+          <w:lang w:eastAsia="fi-FI"/>
+        </w:rPr>
+        <w:t>, jossa on vähintään Windows XP-käyttöjärjestelmä Service Pack 2:lla.</w:t>
+      </w:r>
+      <w:r>
+        <w:rPr>
+          <w:sz w:val="24"/>
+          <w:szCs w:val="24"/>
+          <w:lang w:eastAsia="fi-FI"/>
+        </w:rPr>
+        <w:t xml:space="preserve"> Tämän vaatimusmäärittelydokumentin kuvaamassa sovellusversiossa ei käytetä rajapintoja muihin ohjelmiin, joten nämä eivät aiheuta rajoitteita sovelluksen suhteen. Mahdollisissa tulevissa kehitysversioissa asiaa on tarkasteltava uudestaan.</w:t>
+      </w:r>
+    </w:p>
+    <w:p>
+      <w:pPr>
+        <w:rPr>
+          <w:sz w:val="24"/>
+          <w:szCs w:val="24"/>
+          <w:lang w:eastAsia="fi-FI"/>
+        </w:rPr>
+      </w:pPr>
+      <w:r>
         <w:rPr>
           <w:rFonts w:ascii="Roboto" w:eastAsia="Times New Roman" w:hAnsi="Roboto" w:cs="Times New Roman"/>
+          <w:b/>
+          <w:bCs/>
           <w:color w:val="353E4E"/>
-          <w:sz w:val="24"/>
-          <w:szCs w:val="24"/>
-          <w:lang w:eastAsia="fi-FI"/>
-        </w:rPr>
-      </w:pPr>
-      <w:r>
-        <w:rPr>
-          <w:i/>
-          <w:iCs/>
-          <w:sz w:val="24"/>
-          <w:szCs w:val="24"/>
-          <w:lang w:eastAsia="fi-FI"/>
-        </w:rPr>
-        <w:t>Tuotteen/sovelluksen toteuttamiseen vaikuttavat standardit, esimerkiksi saavutettavuusstandardi</w:t>
-      </w:r>
-      <w:r>
-        <w:rPr>
-          <w:rFonts w:ascii="Roboto" w:eastAsia="Times New Roman" w:hAnsi="Roboto" w:cs="Times New Roman"/>
-          <w:color w:val="353E4E"/>
-          <w:sz w:val="24"/>
-          <w:szCs w:val="24"/>
           <w:lang w:eastAsia="fi-FI"/>
         </w:rPr>
         <w:br/>
@@ -6309,259 +6501,77 @@
           <w:szCs w:val="26"/>
           <w:lang w:eastAsia="fi-FI"/>
         </w:rPr>
-        <w:t>7.2 Laitteistorajoitteet</w:t>
-      </w:r>
-    </w:p>
-    <w:p>
-      <w:pPr>
-        <w:rPr>
-          <w:i/>
-          <w:iCs/>
-          <w:sz w:val="24"/>
-          <w:szCs w:val="24"/>
-          <w:lang w:eastAsia="fi-FI"/>
-        </w:rPr>
-      </w:pPr>
-      <w:r>
-        <w:rPr>
-          <w:i/>
-          <w:iCs/>
-          <w:sz w:val="24"/>
-          <w:szCs w:val="24"/>
-          <w:lang w:eastAsia="fi-FI"/>
-        </w:rPr>
-        <w:t>Laitteiston aiheuttamat rajoitteet, muistiprosessori, näytönohjaimet</w:t>
-      </w:r>
-    </w:p>
-    <w:p>
-      <w:pPr>
-        <w:rPr>
-          <w:i/>
-          <w:iCs/>
-          <w:sz w:val="24"/>
-          <w:szCs w:val="24"/>
-          <w:lang w:eastAsia="fi-FI"/>
-        </w:rPr>
-      </w:pPr>
-      <w:r>
-        <w:rPr>
-          <w:i/>
-          <w:iCs/>
-          <w:sz w:val="24"/>
-          <w:szCs w:val="24"/>
-          <w:lang w:eastAsia="fi-FI"/>
-        </w:rPr>
-        <w:t>Minkä tasoisilla laitteilla tuotetta käytetään</w:t>
-      </w:r>
-    </w:p>
-    <w:p>
-      <w:pPr>
-        <w:rPr>
-          <w:rFonts w:ascii="Roboto" w:eastAsia="Times New Roman" w:hAnsi="Roboto" w:cs="Times New Roman"/>
-          <w:b/>
-          <w:bCs/>
-          <w:color w:val="353E4E"/>
-          <w:sz w:val="24"/>
-          <w:szCs w:val="24"/>
-          <w:lang w:eastAsia="fi-FI"/>
-        </w:rPr>
-      </w:pPr>
-      <w:r>
-        <w:rPr>
-          <w:i/>
-          <w:iCs/>
-          <w:sz w:val="24"/>
-          <w:szCs w:val="24"/>
-          <w:lang w:eastAsia="fi-FI"/>
-        </w:rPr>
-        <w:t xml:space="preserve">Vaaditaanko jotain antureita, </w:t>
-      </w:r>
-      <w:proofErr w:type="spellStart"/>
-      <w:r>
-        <w:rPr>
-          <w:i/>
-          <w:iCs/>
-          <w:sz w:val="24"/>
-          <w:szCs w:val="24"/>
-          <w:lang w:eastAsia="fi-FI"/>
-        </w:rPr>
-        <w:t>gps:ää</w:t>
-      </w:r>
-      <w:proofErr w:type="spellEnd"/>
-      <w:r>
-        <w:rPr>
-          <w:i/>
-          <w:iCs/>
-          <w:sz w:val="24"/>
-          <w:szCs w:val="24"/>
-          <w:lang w:eastAsia="fi-FI"/>
-        </w:rPr>
-        <w:t xml:space="preserve"> </w:t>
-      </w:r>
-      <w:proofErr w:type="spellStart"/>
-      <w:r>
-        <w:rPr>
-          <w:i/>
-          <w:iCs/>
-          <w:sz w:val="24"/>
-          <w:szCs w:val="24"/>
-          <w:lang w:eastAsia="fi-FI"/>
-        </w:rPr>
-        <w:t>tms</w:t>
-      </w:r>
-      <w:proofErr w:type="spellEnd"/>
+        <w:t>7.4 Muut rajoitteet</w:t>
+      </w:r>
       <w:r>
         <w:rPr>
           <w:rFonts w:ascii="Roboto" w:eastAsia="Times New Roman" w:hAnsi="Roboto" w:cs="Times New Roman"/>
           <w:color w:val="353E4E"/>
-          <w:sz w:val="24"/>
-          <w:szCs w:val="24"/>
           <w:lang w:eastAsia="fi-FI"/>
         </w:rPr>
         <w:br/>
       </w:r>
       <w:r>
         <w:rPr>
-          <w:rFonts w:asciiTheme="majorHAnsi" w:eastAsia="Times New Roman" w:hAnsiTheme="majorHAnsi" w:cstheme="majorBidi"/>
-          <w:color w:val="2F5496" w:themeColor="accent1" w:themeShade="BF"/>
-          <w:sz w:val="26"/>
-          <w:szCs w:val="26"/>
-          <w:lang w:eastAsia="fi-FI"/>
-        </w:rPr>
-        <w:t>7.3 Ohjelmistorajoitteet</w:t>
-      </w:r>
-    </w:p>
-    <w:p>
-      <w:pPr>
-        <w:rPr>
-          <w:i/>
-          <w:iCs/>
-          <w:sz w:val="24"/>
-          <w:szCs w:val="24"/>
-          <w:lang w:eastAsia="fi-FI"/>
-        </w:rPr>
-      </w:pPr>
-      <w:r>
-        <w:rPr>
-          <w:i/>
-          <w:iCs/>
-          <w:sz w:val="24"/>
-          <w:szCs w:val="24"/>
-          <w:lang w:eastAsia="fi-FI"/>
-        </w:rPr>
-        <w:t>Muiden ohjelmistojen aiheuttamat rajoitteet</w:t>
-      </w:r>
-      <w:r>
-        <w:rPr>
-          <w:i/>
-          <w:iCs/>
-          <w:sz w:val="24"/>
-          <w:szCs w:val="24"/>
-          <w:lang w:eastAsia="fi-FI"/>
-        </w:rPr>
-        <w:t>,</w:t>
-      </w:r>
-      <w:r>
-        <w:rPr>
-          <w:i/>
-          <w:iCs/>
-          <w:sz w:val="24"/>
-          <w:szCs w:val="24"/>
-          <w:lang w:eastAsia="fi-FI"/>
-        </w:rPr>
-        <w:t xml:space="preserve"> jotka otettava tuotteen/sovelluksen suunnittelussa, esimerkiksi vanhojen ohjelmistojen vaatimat rajapinnat</w:t>
-      </w:r>
-    </w:p>
-    <w:p>
-      <w:pPr>
-        <w:rPr>
-          <w:i/>
-          <w:iCs/>
-          <w:sz w:val="24"/>
-          <w:szCs w:val="24"/>
-          <w:lang w:eastAsia="fi-FI"/>
-        </w:rPr>
-      </w:pPr>
-      <w:r>
-        <w:rPr>
-          <w:i/>
-          <w:iCs/>
-          <w:sz w:val="24"/>
-          <w:szCs w:val="24"/>
-          <w:lang w:eastAsia="fi-FI"/>
-        </w:rPr>
-        <w:t>Käyttöliittymä, saattaa vaatia tietyn version esimerkiksi androidista</w:t>
-      </w:r>
-    </w:p>
-    <w:p>
-      <w:pPr>
-        <w:rPr>
-          <w:i/>
-          <w:iCs/>
-          <w:sz w:val="24"/>
-          <w:szCs w:val="24"/>
-          <w:lang w:eastAsia="fi-FI"/>
-        </w:rPr>
-      </w:pPr>
-      <w:r>
-        <w:rPr>
-          <w:i/>
-          <w:iCs/>
-          <w:sz w:val="24"/>
-          <w:szCs w:val="24"/>
-          <w:lang w:eastAsia="fi-FI"/>
-        </w:rPr>
-        <w:t>Ajurit komponenteille, kuten näytönohjaimille</w:t>
-      </w:r>
-    </w:p>
-    <w:p>
-      <w:pPr>
-        <w:rPr>
-          <w:lang w:eastAsia="fi-FI"/>
-        </w:rPr>
-      </w:pPr>
-      <w:r>
-        <w:rPr>
-          <w:sz w:val="24"/>
-          <w:szCs w:val="24"/>
-          <w:lang w:eastAsia="fi-FI"/>
-        </w:rPr>
-        <w:t>Sovellus toimii Windows-ympäristössä desktop-sovelluksena.</w:t>
-      </w:r>
-      <w:r>
-        <w:rPr>
-          <w:rFonts w:ascii="Roboto" w:eastAsia="Times New Roman" w:hAnsi="Roboto" w:cs="Times New Roman"/>
-          <w:b/>
-          <w:bCs/>
-          <w:color w:val="353E4E"/>
-          <w:lang w:eastAsia="fi-FI"/>
-        </w:rPr>
-        <w:br/>
-      </w:r>
-      <w:r>
-        <w:rPr>
-          <w:rFonts w:asciiTheme="majorHAnsi" w:eastAsia="Times New Roman" w:hAnsiTheme="majorHAnsi" w:cstheme="majorBidi"/>
-          <w:color w:val="2F5496" w:themeColor="accent1" w:themeShade="BF"/>
-          <w:sz w:val="26"/>
-          <w:szCs w:val="26"/>
-          <w:lang w:eastAsia="fi-FI"/>
-        </w:rPr>
-        <w:t>7.4 Muut rajoitteet</w:t>
-      </w:r>
-      <w:r>
-        <w:rPr>
-          <w:rFonts w:ascii="Roboto" w:eastAsia="Times New Roman" w:hAnsi="Roboto" w:cs="Times New Roman"/>
-          <w:color w:val="353E4E"/>
-          <w:lang w:eastAsia="fi-FI"/>
-        </w:rPr>
-        <w:br/>
-      </w:r>
-      <w:r>
-        <w:rPr>
-          <w:lang w:eastAsia="fi-FI"/>
-        </w:rPr>
-        <w:t>Mahdolliset muut rajoitteet, esimerkiksi käyttöympäristö</w:t>
-      </w:r>
+          <w:sz w:val="24"/>
+          <w:szCs w:val="24"/>
+          <w:lang w:eastAsia="fi-FI"/>
+        </w:rPr>
+        <w:t>Sovellus ei käytä verkkoyhteyttä.</w:t>
+      </w:r>
+    </w:p>
+    <w:p>
+      <w:pPr>
+        <w:pStyle w:val="Otsikko1"/>
+        <w:rPr>
+          <w:rFonts w:eastAsia="Times New Roman"/>
+          <w:lang w:eastAsia="fi-FI"/>
+        </w:rPr>
+      </w:pPr>
+      <w:bookmarkStart w:id="28" w:name="_Toc128399495"/>
+      <w:r>
+        <w:rPr>
+          <w:rFonts w:eastAsia="Times New Roman"/>
+          <w:lang w:eastAsia="fi-FI"/>
+        </w:rPr>
+        <w:t>8. Hylätyt ratkaisuvaihtoehdot</w:t>
+      </w:r>
+      <w:bookmarkEnd w:id="28"/>
+    </w:p>
+    <w:p>
+      <w:pPr>
+        <w:rPr>
+          <w:sz w:val="24"/>
+          <w:szCs w:val="24"/>
+          <w:lang w:eastAsia="fi-FI"/>
+        </w:rPr>
+      </w:pPr>
+      <w:r>
+        <w:rPr>
+          <w:sz w:val="24"/>
+          <w:szCs w:val="24"/>
+          <w:lang w:eastAsia="fi-FI"/>
+        </w:rPr>
+        <w:t>Sovelluksen toteuttaminen konsolisovelluksena päätettiin hylätä, koska se ei tarjoa riittävän helppokäyttöistä käyttöliittymää.</w:t>
+      </w:r>
+    </w:p>
+    <w:p>
+      <w:pPr>
+        <w:pStyle w:val="Otsikko1"/>
+        <w:rPr>
+          <w:rFonts w:eastAsia="Times New Roman"/>
+          <w:lang w:eastAsia="fi-FI"/>
+        </w:rPr>
+      </w:pPr>
+      <w:bookmarkStart w:id="29" w:name="_Toc128399496"/>
+      <w:r>
+        <w:rPr>
+          <w:rFonts w:eastAsia="Times New Roman"/>
+          <w:lang w:eastAsia="fi-FI"/>
+        </w:rPr>
+        <w:t>9. Jatkokehitysajatuksia</w:t>
+      </w:r>
+      <w:bookmarkEnd w:id="29"/>
     </w:p>
     <w:p>
       <w:pPr>
@@ -6584,68 +6594,8 @@
           <w:szCs w:val="24"/>
           <w:lang w:eastAsia="fi-FI"/>
         </w:rPr>
-        <w:t>Käyttäjiin liittyvät rajoitteet, esimerkiksi ikärajat tai tietyt sairaudet</w:t>
-      </w:r>
-    </w:p>
-    <w:p>
-      <w:pPr>
-        <w:shd w:val="clear" w:color="auto" w:fill="FFFFFF"/>
-        <w:spacing w:after="0" w:line="240" w:lineRule="auto"/>
-        <w:outlineLvl w:val="4"/>
-        <w:rPr>
-          <w:i/>
-          <w:iCs/>
-          <w:sz w:val="24"/>
-          <w:szCs w:val="24"/>
-          <w:lang w:eastAsia="fi-FI"/>
-        </w:rPr>
-      </w:pPr>
-      <w:r>
-        <w:rPr>
-          <w:i/>
-          <w:iCs/>
-          <w:sz w:val="24"/>
-          <w:szCs w:val="24"/>
-          <w:lang w:eastAsia="fi-FI"/>
-        </w:rPr>
-        <w:t xml:space="preserve">Toimintaympäristön aiheuttamat rajoitteet, esimerkiksi jos vaatii </w:t>
-      </w:r>
-      <w:proofErr w:type="spellStart"/>
-      <w:r>
-        <w:rPr>
-          <w:i/>
-          <w:iCs/>
-          <w:sz w:val="24"/>
-          <w:szCs w:val="24"/>
-          <w:lang w:eastAsia="fi-FI"/>
-        </w:rPr>
-        <w:t>gps:n</w:t>
-      </w:r>
-      <w:proofErr w:type="spellEnd"/>
-      <w:r>
-        <w:rPr>
-          <w:i/>
-          <w:iCs/>
-          <w:sz w:val="24"/>
-          <w:szCs w:val="24"/>
-          <w:lang w:eastAsia="fi-FI"/>
-        </w:rPr>
-        <w:t xml:space="preserve"> tai kiinteän verkkoyhteyden</w:t>
-      </w:r>
-    </w:p>
-    <w:p>
-      <w:pPr>
-        <w:shd w:val="clear" w:color="auto" w:fill="FFFFFF"/>
-        <w:spacing w:after="0" w:line="240" w:lineRule="auto"/>
-        <w:outlineLvl w:val="4"/>
-        <w:rPr>
-          <w:i/>
-          <w:iCs/>
-          <w:sz w:val="24"/>
-          <w:szCs w:val="24"/>
-          <w:lang w:eastAsia="fi-FI"/>
-        </w:rPr>
-      </w:pPr>
+        <w:t>Kehitysajatukset, joita ei valittu toteutettavaksi tässä vaiheessa</w:t>
+      </w:r>
     </w:p>
     <w:p>
       <w:pPr>
@@ -6655,140 +6605,7 @@
           <w:lang w:eastAsia="fi-FI"/>
         </w:rPr>
       </w:pPr>
-      <w:bookmarkStart w:id="28" w:name="_Toc127875836"/>
-      <w:r>
-        <w:rPr>
-          <w:rFonts w:eastAsia="Times New Roman"/>
-          <w:lang w:eastAsia="fi-FI"/>
-        </w:rPr>
-        <w:t>8. Hylätyt ratkaisuvaihtoehdot</w:t>
-      </w:r>
-      <w:bookmarkEnd w:id="28"/>
-    </w:p>
-    <w:p>
-      <w:pPr>
-        <w:shd w:val="clear" w:color="auto" w:fill="FFFFFF"/>
-        <w:spacing w:after="0" w:line="240" w:lineRule="auto"/>
-        <w:outlineLvl w:val="4"/>
-        <w:rPr>
-          <w:i/>
-          <w:iCs/>
-          <w:sz w:val="24"/>
-          <w:szCs w:val="24"/>
-          <w:lang w:eastAsia="fi-FI"/>
-        </w:rPr>
-      </w:pPr>
-      <w:r>
-        <w:rPr>
-          <w:i/>
-          <w:iCs/>
-          <w:sz w:val="24"/>
-          <w:szCs w:val="24"/>
-          <w:lang w:eastAsia="fi-FI"/>
-        </w:rPr>
-        <w:t>Toimimattomiksi todetut ratkaisuvaihtoehdot</w:t>
-      </w:r>
-    </w:p>
-    <w:p>
-      <w:pPr>
-        <w:shd w:val="clear" w:color="auto" w:fill="FFFFFF"/>
-        <w:spacing w:after="0" w:line="240" w:lineRule="auto"/>
-        <w:outlineLvl w:val="4"/>
-        <w:rPr>
-          <w:i/>
-          <w:iCs/>
-          <w:sz w:val="24"/>
-          <w:szCs w:val="24"/>
-          <w:lang w:eastAsia="fi-FI"/>
-        </w:rPr>
-      </w:pPr>
-      <w:r>
-        <w:rPr>
-          <w:i/>
-          <w:iCs/>
-          <w:sz w:val="24"/>
-          <w:szCs w:val="24"/>
-          <w:lang w:eastAsia="fi-FI"/>
-        </w:rPr>
-        <w:t>Asiakkaan/tilaajan hylkäämät ratkaisuvaihtoehdot</w:t>
-      </w:r>
-    </w:p>
-    <w:p>
-      <w:pPr>
-        <w:shd w:val="clear" w:color="auto" w:fill="FFFFFF"/>
-        <w:spacing w:after="0" w:line="240" w:lineRule="auto"/>
-        <w:outlineLvl w:val="4"/>
-        <w:rPr>
-          <w:i/>
-          <w:iCs/>
-          <w:sz w:val="24"/>
-          <w:szCs w:val="24"/>
-          <w:lang w:eastAsia="fi-FI"/>
-        </w:rPr>
-      </w:pPr>
-      <w:r>
-        <w:rPr>
-          <w:i/>
-          <w:iCs/>
-          <w:sz w:val="24"/>
-          <w:szCs w:val="24"/>
-          <w:lang w:eastAsia="fi-FI"/>
-        </w:rPr>
-        <w:t>Hylkäämisen perustelut</w:t>
-      </w:r>
-    </w:p>
-    <w:p>
-      <w:pPr>
-        <w:pStyle w:val="Otsikko1"/>
-        <w:rPr>
-          <w:rFonts w:eastAsia="Times New Roman"/>
-          <w:lang w:eastAsia="fi-FI"/>
-        </w:rPr>
-      </w:pPr>
-      <w:bookmarkStart w:id="29" w:name="_Toc127875837"/>
-      <w:r>
-        <w:rPr>
-          <w:rFonts w:eastAsia="Times New Roman"/>
-          <w:lang w:eastAsia="fi-FI"/>
-        </w:rPr>
-        <w:lastRenderedPageBreak/>
-        <w:t>9. Jatkokehitysajatuksia</w:t>
-      </w:r>
-      <w:bookmarkEnd w:id="29"/>
-    </w:p>
-    <w:p>
-      <w:pPr>
-        <w:shd w:val="clear" w:color="auto" w:fill="FFFFFF"/>
-        <w:spacing w:after="0" w:line="240" w:lineRule="auto"/>
-        <w:outlineLvl w:val="4"/>
-        <w:rPr>
-          <w:i/>
-          <w:iCs/>
-          <w:sz w:val="24"/>
-          <w:szCs w:val="24"/>
-          <w:lang w:eastAsia="fi-FI"/>
-        </w:rPr>
-      </w:pPr>
-      <w:r>
-        <w:rPr>
-          <w:i/>
-          <w:iCs/>
-          <w:sz w:val="24"/>
-          <w:szCs w:val="24"/>
-          <w:lang w:eastAsia="fi-FI"/>
-        </w:rPr>
-        <w:t>Kehitysajatukset, joita ei valittu toteutettavaksi tässä vaiheessa</w:t>
-      </w:r>
-    </w:p>
-    <w:p>
-      <w:pPr>
-        <w:pStyle w:val="Otsikko1"/>
-        <w:rPr>
-          <w:rFonts w:eastAsia="Times New Roman"/>
-          <w:lang w:eastAsia="fi-FI"/>
-        </w:rPr>
-      </w:pPr>
-      <w:bookmarkStart w:id="30" w:name="_Toc127875838"/>
+      <w:bookmarkStart w:id="30" w:name="_Toc128399497"/>
       <w:r>
         <w:rPr>
           <w:rFonts w:eastAsia="Times New Roman"/>
@@ -7519,6 +7336,7 @@
   <w:style w:type="character" w:default="1" w:styleId="Kappaleenoletusfontti">
     <w:name w:val="Default Paragraph Font"/>
     <w:uiPriority w:val="1"/>
+    <w:semiHidden/>
     <w:unhideWhenUsed/>
   </w:style>
   <w:style w:type="table" w:default="1" w:styleId="Normaalitaulukko">

</xml_diff>

<commit_message>
Muokattu vaatimusmäärittelydokumentin muodoilua ja fiksattu Mainwindown ongelmat
</commit_message>
<xml_diff>
--- a/Dokumentit/Vaatimusmaarittelydokumentti Laskutus.docx
+++ b/Dokumentit/Vaatimusmaarittelydokumentti Laskutus.docx
@@ -3261,9 +3261,7 @@
     </w:tbl>
     <w:p>
       <w:pPr>
-        <w:pStyle w:val="Otsikko2"/>
-        <w:rPr>
-          <w:rFonts w:eastAsia="Times New Roman"/>
+        <w:rPr>
           <w:lang w:eastAsia="fi-FI"/>
         </w:rPr>
       </w:pPr>
@@ -3651,8 +3649,8 @@
           <w:lang w:eastAsia="fi-FI"/>
         </w:rPr>
       </w:pPr>
-      <w:bookmarkStart w:id="6" w:name="_Toc128399477"/>
-      <w:bookmarkStart w:id="7" w:name="_Toc127875814"/>
+      <w:bookmarkStart w:id="6" w:name="_Toc127875814"/>
+      <w:bookmarkStart w:id="7" w:name="_Toc128399477"/>
       <w:r>
         <w:rPr>
           <w:rFonts w:eastAsia="Times New Roman"/>
@@ -3660,43 +3658,18 @@
         </w:rPr>
         <w:t>2. Yleiskuvaus</w:t>
       </w:r>
-      <w:bookmarkEnd w:id="7"/>
-    </w:p>
-    <w:p>
-      <w:pPr>
-        <w:rPr>
-          <w:i/>
-          <w:iCs/>
-          <w:sz w:val="24"/>
-          <w:szCs w:val="24"/>
-          <w:lang w:eastAsia="fi-FI"/>
-        </w:rPr>
-      </w:pPr>
-      <w:r>
-        <w:rPr>
-          <w:i/>
-          <w:iCs/>
-          <w:sz w:val="24"/>
-          <w:szCs w:val="24"/>
-          <w:lang w:eastAsia="fi-FI"/>
-        </w:rPr>
-        <w:t>Kuvaillaan, mikä halutun tyyppinen tuote on</w:t>
-      </w:r>
-    </w:p>
-    <w:p>
-      <w:pPr>
-        <w:rPr>
-          <w:i/>
-          <w:iCs/>
-          <w:sz w:val="24"/>
-          <w:szCs w:val="24"/>
-          <w:lang w:eastAsia="fi-FI"/>
-        </w:rPr>
-      </w:pPr>
-      <w:r>
-        <w:rPr>
-          <w:i/>
-          <w:iCs/>
+      <w:bookmarkEnd w:id="6"/>
+    </w:p>
+    <w:p>
+      <w:pPr>
+        <w:rPr>
+          <w:sz w:val="24"/>
+          <w:szCs w:val="24"/>
+          <w:lang w:eastAsia="fi-FI"/>
+        </w:rPr>
+      </w:pPr>
+      <w:r>
+        <w:rPr>
           <w:sz w:val="24"/>
           <w:szCs w:val="24"/>
           <w:lang w:eastAsia="fi-FI"/>
@@ -3725,38 +3698,13 @@
     <w:p>
       <w:pPr>
         <w:rPr>
-          <w:i/>
-          <w:iCs/>
-          <w:sz w:val="24"/>
-          <w:szCs w:val="24"/>
-          <w:lang w:eastAsia="fi-FI"/>
-        </w:rPr>
-      </w:pPr>
-      <w:r>
-        <w:rPr>
-          <w:i/>
-          <w:iCs/>
-          <w:sz w:val="24"/>
-          <w:szCs w:val="24"/>
-          <w:lang w:eastAsia="fi-FI"/>
-        </w:rPr>
-        <w:t>Kuvaillaan yksityiskohtaisemmin tuotteen toimintaympäristöä</w:t>
-      </w:r>
-    </w:p>
-    <w:p>
-      <w:pPr>
-        <w:rPr>
-          <w:i/>
-          <w:iCs/>
-          <w:sz w:val="24"/>
-          <w:szCs w:val="24"/>
-          <w:lang w:eastAsia="fi-FI"/>
-        </w:rPr>
-      </w:pPr>
-      <w:r>
-        <w:rPr>
-          <w:i/>
-          <w:iCs/>
+          <w:sz w:val="24"/>
+          <w:szCs w:val="24"/>
+          <w:lang w:eastAsia="fi-FI"/>
+        </w:rPr>
+      </w:pPr>
+      <w:r>
+        <w:rPr>
           <w:sz w:val="24"/>
           <w:szCs w:val="24"/>
           <w:lang w:eastAsia="fi-FI"/>
@@ -3766,8 +3714,6 @@
       <w:proofErr w:type="spellStart"/>
       <w:r>
         <w:rPr>
-          <w:i/>
-          <w:iCs/>
           <w:sz w:val="24"/>
           <w:szCs w:val="24"/>
           <w:lang w:eastAsia="fi-FI"/>
@@ -3777,8 +3723,6 @@
       <w:proofErr w:type="spellEnd"/>
       <w:r>
         <w:rPr>
-          <w:i/>
-          <w:iCs/>
           <w:sz w:val="24"/>
           <w:szCs w:val="24"/>
           <w:lang w:eastAsia="fi-FI"/>
@@ -3807,38 +3751,13 @@
     <w:p>
       <w:pPr>
         <w:rPr>
-          <w:i/>
-          <w:iCs/>
-          <w:sz w:val="24"/>
-          <w:szCs w:val="24"/>
-          <w:lang w:eastAsia="fi-FI"/>
-        </w:rPr>
-      </w:pPr>
-      <w:r>
-        <w:rPr>
-          <w:i/>
-          <w:iCs/>
-          <w:sz w:val="24"/>
-          <w:szCs w:val="24"/>
-          <w:lang w:eastAsia="fi-FI"/>
-        </w:rPr>
-        <w:t>Kuvataan toiminnan suurempia viivoja, käyttäjäryhmä/kohderyhmä</w:t>
-      </w:r>
-    </w:p>
-    <w:p>
-      <w:pPr>
-        <w:rPr>
-          <w:i/>
-          <w:iCs/>
-          <w:sz w:val="24"/>
-          <w:szCs w:val="24"/>
-          <w:lang w:eastAsia="fi-FI"/>
-        </w:rPr>
-      </w:pPr>
-      <w:r>
-        <w:rPr>
-          <w:i/>
-          <w:iCs/>
+          <w:sz w:val="24"/>
+          <w:szCs w:val="24"/>
+          <w:lang w:eastAsia="fi-FI"/>
+        </w:rPr>
+      </w:pPr>
+      <w:r>
+        <w:rPr>
           <w:sz w:val="24"/>
           <w:szCs w:val="24"/>
           <w:lang w:eastAsia="fi-FI"/>
@@ -3849,8 +3768,6 @@
     <w:p>
       <w:pPr>
         <w:rPr>
-          <w:i/>
-          <w:iCs/>
           <w:sz w:val="24"/>
           <w:szCs w:val="24"/>
           <w:lang w:eastAsia="fi-FI"/>
@@ -3878,14 +3795,91 @@
       </w:r>
       <w:r>
         <w:rPr>
-          <w:i/>
-          <w:iCs/>
-          <w:sz w:val="24"/>
-          <w:szCs w:val="24"/>
-          <w:lang w:eastAsia="fi-FI"/>
-        </w:rPr>
-        <w:t>Sidosryhmät, sovelluksen käyttäjät, esimerkiksi asiakkaat ja tuotteen tilaaja</w:t>
-      </w:r>
+          <w:sz w:val="24"/>
+          <w:szCs w:val="24"/>
+          <w:lang w:eastAsia="fi-FI"/>
+        </w:rPr>
+        <w:t xml:space="preserve">Sovelluksen käyttäjäryhmä/kohderyhmä on yrityksen X laskutustiimi. Sovellus toimii Yrityksen X suunnitteilla olevan verkkopalvelun tuotteiden laskutuksen apuna. </w:t>
+      </w:r>
+    </w:p>
+    <w:p>
+      <w:pPr>
+        <w:pStyle w:val="Otsikko2"/>
+        <w:rPr>
+          <w:rFonts w:eastAsia="Times New Roman"/>
+          <w:lang w:eastAsia="fi-FI"/>
+        </w:rPr>
+      </w:pPr>
+      <w:bookmarkStart w:id="10" w:name="_Toc127875817"/>
+      <w:r>
+        <w:rPr>
+          <w:rFonts w:eastAsia="Times New Roman"/>
+          <w:lang w:eastAsia="fi-FI"/>
+        </w:rPr>
+        <w:t>2.4 Yleiset rajoitteet</w:t>
+      </w:r>
+      <w:bookmarkEnd w:id="10"/>
+    </w:p>
+    <w:p>
+      <w:pPr>
+        <w:rPr>
+          <w:i/>
+          <w:iCs/>
+          <w:sz w:val="24"/>
+          <w:szCs w:val="24"/>
+          <w:lang w:eastAsia="fi-FI"/>
+        </w:rPr>
+      </w:pPr>
+      <w:r>
+        <w:rPr>
+          <w:sz w:val="24"/>
+          <w:szCs w:val="24"/>
+          <w:lang w:eastAsia="fi-FI"/>
+        </w:rPr>
+        <w:t>Sovellusta saa käyttää yritys X Lisenssillä. Määritellään vuosisopimuksella.</w:t>
+      </w:r>
+    </w:p>
+    <w:p>
+      <w:pPr>
+        <w:pStyle w:val="Otsikko2"/>
+      </w:pPr>
+      <w:r>
+        <w:t>2.5 Oletukset ja riippuvuudet</w:t>
+      </w:r>
+    </w:p>
+    <w:p>
+      <w:pPr>
+        <w:rPr>
+          <w:rFonts w:ascii="Roboto" w:eastAsia="Times New Roman" w:hAnsi="Roboto" w:cs="Times New Roman"/>
+          <w:b/>
+          <w:bCs/>
+          <w:color w:val="353E4E"/>
+          <w:lang w:eastAsia="fi-FI"/>
+        </w:rPr>
+      </w:pPr>
+      <w:r>
+        <w:rPr>
+          <w:lang w:eastAsia="fi-FI"/>
+        </w:rPr>
+        <w:t xml:space="preserve">Sovellus tarvitsee toimiakseen vähintään WIN7 käyttöjärjestelmän. Muita vaatimuksia ei ole. Sovelluksen tarvitsee olla yhteydessä internetiin erillisen tietokannan takia. </w:t>
+      </w:r>
+    </w:p>
+    <w:p>
+      <w:pPr>
+        <w:pStyle w:val="Otsikko1"/>
+        <w:rPr>
+          <w:rFonts w:eastAsia="Times New Roman"/>
+          <w:lang w:eastAsia="fi-FI"/>
+        </w:rPr>
+      </w:pPr>
+      <w:r>
+        <w:rPr>
+          <w:rFonts w:eastAsia="Times New Roman"/>
+          <w:lang w:eastAsia="fi-FI"/>
+        </w:rPr>
+        <w:t>3. Tiedot ja tietokanta</w:t>
+      </w:r>
+      <w:bookmarkEnd w:id="7"/>
     </w:p>
     <w:p>
       <w:pPr>
@@ -3900,26 +3894,15 @@
           <w:lang w:eastAsia="fi-FI"/>
         </w:rPr>
       </w:pPr>
-    </w:p>
-    <w:p>
-      <w:pPr>
-        <w:rPr>
-          <w:i/>
-          <w:iCs/>
-          <w:sz w:val="24"/>
-          <w:szCs w:val="24"/>
-          <w:lang w:eastAsia="fi-FI"/>
-        </w:rPr>
-      </w:pPr>
-      <w:r>
-        <w:rPr>
-          <w:i/>
-          <w:iCs/>
-          <w:sz w:val="24"/>
-          <w:szCs w:val="24"/>
-          <w:lang w:eastAsia="fi-FI"/>
-        </w:rPr>
-        <w:t xml:space="preserve">Sovelluksen käyttäjäryhmä/kohderyhmä on yrityksen X laskutustiimi. Sovellus toimii Yrityksen X suunnitteilla olevan verkkopalvelun tuotteiden laskutuksen apuna. </w:t>
+      <w:r>
+        <w:rPr>
+          <w:i/>
+          <w:iCs/>
+          <w:sz w:val="24"/>
+          <w:szCs w:val="24"/>
+          <w:lang w:eastAsia="fi-FI"/>
+        </w:rPr>
+        <w:t>Kuvaillaan tuotteen/sovelluksen vaatima tietopohja ja tarve tietokannalle</w:t>
       </w:r>
     </w:p>
     <w:p>
@@ -3942,72 +3925,44 @@
         <w:spacing w:after="0" w:line="240" w:lineRule="auto"/>
         <w:outlineLvl w:val="4"/>
         <w:rPr>
-          <w:rFonts w:ascii="Roboto" w:eastAsia="Times New Roman" w:hAnsi="Roboto" w:cs="Times New Roman"/>
-          <w:color w:val="353E4E"/>
-          <w:sz w:val="24"/>
-          <w:szCs w:val="24"/>
-          <w:lang w:eastAsia="fi-FI"/>
-        </w:rPr>
-      </w:pPr>
-    </w:p>
-    <w:p>
-      <w:pPr>
-        <w:pStyle w:val="Otsikko2"/>
-        <w:rPr>
-          <w:rFonts w:eastAsia="Times New Roman"/>
-          <w:lang w:eastAsia="fi-FI"/>
-        </w:rPr>
-      </w:pPr>
-      <w:bookmarkStart w:id="10" w:name="_Toc127875817"/>
-      <w:r>
-        <w:rPr>
-          <w:rFonts w:eastAsia="Times New Roman"/>
-          <w:lang w:eastAsia="fi-FI"/>
-        </w:rPr>
-        <w:t>2.4 Yleiset rajoitteet</w:t>
-      </w:r>
-      <w:bookmarkEnd w:id="10"/>
-    </w:p>
-    <w:p>
-      <w:pPr>
-        <w:rPr>
-          <w:i/>
-          <w:iCs/>
-          <w:sz w:val="24"/>
-          <w:szCs w:val="24"/>
-          <w:lang w:eastAsia="fi-FI"/>
-        </w:rPr>
-      </w:pPr>
-      <w:r>
-        <w:rPr>
-          <w:i/>
-          <w:iCs/>
-          <w:sz w:val="24"/>
-          <w:szCs w:val="24"/>
-          <w:lang w:eastAsia="fi-FI"/>
-        </w:rPr>
-        <w:t>Kuvataan, mikä voi rajoittaa sovelluksen/tuotteen käyttöä/kehitystä, esimerkiksi resurssipuutteet, tietosuoja, luvanalaiset asiat, kenelle saa myydä</w:t>
-      </w:r>
-    </w:p>
-    <w:p>
-      <w:pPr>
-        <w:rPr>
-          <w:i/>
-          <w:iCs/>
-          <w:sz w:val="24"/>
-          <w:szCs w:val="24"/>
-          <w:lang w:eastAsia="fi-FI"/>
-        </w:rPr>
-      </w:pPr>
-      <w:r>
-        <w:rPr>
-          <w:i/>
-          <w:iCs/>
-          <w:sz w:val="24"/>
-          <w:szCs w:val="24"/>
-          <w:lang w:eastAsia="fi-FI"/>
-        </w:rPr>
-        <w:t>Sovellusta saa käyttää yritys X Lisenssillä. Määritellään vuosisopimuksella.</w:t>
+          <w:sz w:val="24"/>
+          <w:szCs w:val="24"/>
+          <w:lang w:eastAsia="fi-FI"/>
+        </w:rPr>
+      </w:pPr>
+      <w:r>
+        <w:rPr>
+          <w:sz w:val="24"/>
+          <w:szCs w:val="24"/>
+          <w:lang w:eastAsia="fi-FI"/>
+        </w:rPr>
+        <w:t xml:space="preserve">Sovellus laskutus toimii tietopohjana. Asiakastietojen sekä laskuttajan tietojen tallentamiseen vaaditaan tietokanta. </w:t>
+      </w:r>
+      <w:r>
+        <w:rPr>
+          <w:sz w:val="24"/>
+          <w:szCs w:val="24"/>
+          <w:lang w:eastAsia="fi-FI"/>
+        </w:rPr>
+        <w:t xml:space="preserve">Tietokantaan tarvitaan </w:t>
+      </w:r>
+      <w:proofErr w:type="gramStart"/>
+      <w:r>
+        <w:rPr>
+          <w:sz w:val="24"/>
+          <w:szCs w:val="24"/>
+          <w:lang w:eastAsia="fi-FI"/>
+        </w:rPr>
+        <w:t>yhteys</w:t>
+      </w:r>
+      <w:proofErr w:type="gramEnd"/>
+      <w:r>
+        <w:rPr>
+          <w:sz w:val="24"/>
+          <w:szCs w:val="24"/>
+          <w:lang w:eastAsia="fi-FI"/>
+        </w:rPr>
+        <w:t xml:space="preserve"> jotta tietoja voidaan käsitellä, muokata tai poistaa.</w:t>
       </w:r>
     </w:p>
     <w:p>
@@ -4016,13 +3971,25 @@
         <w:spacing w:after="0" w:line="240" w:lineRule="auto"/>
         <w:outlineLvl w:val="4"/>
         <w:rPr>
-          <w:i/>
-          <w:iCs/>
-          <w:sz w:val="24"/>
-          <w:szCs w:val="24"/>
-          <w:lang w:eastAsia="fi-FI"/>
-        </w:rPr>
-      </w:pPr>
+          <w:rFonts w:ascii="Roboto" w:eastAsia="Times New Roman" w:hAnsi="Roboto" w:cs="Times New Roman"/>
+          <w:b/>
+          <w:bCs/>
+          <w:color w:val="353E4E"/>
+          <w:sz w:val="24"/>
+          <w:szCs w:val="24"/>
+          <w:lang w:eastAsia="fi-FI"/>
+        </w:rPr>
+      </w:pPr>
+      <w:r>
+        <w:rPr>
+          <w:rFonts w:ascii="Roboto" w:eastAsia="Times New Roman" w:hAnsi="Roboto" w:cs="Times New Roman"/>
+          <w:color w:val="353E4E"/>
+          <w:sz w:val="24"/>
+          <w:szCs w:val="24"/>
+          <w:lang w:eastAsia="fi-FI"/>
+        </w:rPr>
+        <w:br/>
+      </w:r>
       <w:r>
         <w:rPr>
           <w:rFonts w:asciiTheme="majorHAnsi" w:eastAsia="Times New Roman" w:hAnsiTheme="majorHAnsi" w:cstheme="majorBidi"/>
@@ -4031,9 +3998,457 @@
           <w:szCs w:val="26"/>
           <w:lang w:eastAsia="fi-FI"/>
         </w:rPr>
-        <w:t>2.5 Oletukset ja riippuvuudet</w:t>
-      </w:r>
-      <w:r>
+        <w:t>3.1 Tietosisältö</w:t>
+      </w:r>
+    </w:p>
+    <w:p>
+      <w:pPr>
+        <w:rPr>
+          <w:i/>
+          <w:iCs/>
+          <w:sz w:val="24"/>
+          <w:szCs w:val="24"/>
+          <w:lang w:eastAsia="fi-FI"/>
+        </w:rPr>
+      </w:pPr>
+      <w:r>
+        <w:rPr>
+          <w:i/>
+          <w:iCs/>
+          <w:sz w:val="24"/>
+          <w:szCs w:val="24"/>
+          <w:lang w:eastAsia="fi-FI"/>
+        </w:rPr>
+        <w:t xml:space="preserve">Millaisia tietoja sovellukseen tarvitaan, </w:t>
+      </w:r>
+      <w:r>
+        <w:rPr>
+          <w:i/>
+          <w:iCs/>
+          <w:sz w:val="24"/>
+          <w:szCs w:val="24"/>
+          <w:lang w:eastAsia="fi-FI"/>
+        </w:rPr>
+        <w:t xml:space="preserve">minkä tyyppisiä tietoja ne ovat </w:t>
+      </w:r>
+    </w:p>
+    <w:p>
+      <w:pPr>
+        <w:rPr>
+          <w:sz w:val="24"/>
+          <w:szCs w:val="24"/>
+          <w:lang w:eastAsia="fi-FI"/>
+        </w:rPr>
+      </w:pPr>
+      <w:r>
+        <w:rPr>
+          <w:sz w:val="24"/>
+          <w:szCs w:val="24"/>
+          <w:lang w:eastAsia="fi-FI"/>
+        </w:rPr>
+        <w:t>Sovellukseen tarvitaan asiakkaiden henkilötietoja, yrityksen tietoja</w:t>
+      </w:r>
+    </w:p>
+    <w:p>
+      <w:pPr>
+        <w:pStyle w:val="Otsikko2"/>
+        <w:rPr>
+          <w:rFonts w:eastAsia="Times New Roman"/>
+          <w:lang w:eastAsia="fi-FI"/>
+        </w:rPr>
+      </w:pPr>
+      <w:bookmarkStart w:id="11" w:name="_Toc128399478"/>
+      <w:r>
+        <w:rPr>
+          <w:rFonts w:eastAsia="Times New Roman"/>
+          <w:lang w:eastAsia="fi-FI"/>
+        </w:rPr>
+        <w:lastRenderedPageBreak/>
+        <w:t>3.1 Käsitteet omiin alakohtiinsa</w:t>
+      </w:r>
+      <w:bookmarkEnd w:id="11"/>
+    </w:p>
+    <w:p>
+      <w:pPr>
+        <w:rPr>
+          <w:i/>
+          <w:iCs/>
+          <w:sz w:val="24"/>
+          <w:szCs w:val="24"/>
+          <w:lang w:eastAsia="fi-FI"/>
+        </w:rPr>
+      </w:pPr>
+      <w:r>
+        <w:rPr>
+          <w:i/>
+          <w:iCs/>
+          <w:sz w:val="24"/>
+          <w:szCs w:val="24"/>
+          <w:lang w:eastAsia="fi-FI"/>
+        </w:rPr>
+        <w:t>Käydään tarkemmin läpi tietosisältö</w:t>
+      </w:r>
+      <w:r>
+        <w:rPr>
+          <w:i/>
+          <w:iCs/>
+          <w:sz w:val="24"/>
+          <w:szCs w:val="24"/>
+          <w:lang w:eastAsia="fi-FI"/>
+        </w:rPr>
+        <w:t xml:space="preserve"> kohta kerrallaan</w:t>
+      </w:r>
+    </w:p>
+    <w:p>
+      <w:pPr>
+        <w:pStyle w:val="Otsikko2"/>
+        <w:rPr>
+          <w:rFonts w:eastAsia="Times New Roman"/>
+          <w:lang w:eastAsia="fi-FI"/>
+        </w:rPr>
+      </w:pPr>
+      <w:bookmarkStart w:id="12" w:name="_Toc128399479"/>
+      <w:r>
+        <w:rPr>
+          <w:rFonts w:eastAsia="Times New Roman"/>
+          <w:lang w:eastAsia="fi-FI"/>
+        </w:rPr>
+        <w:t>3.2 Käyttöintensiteetti</w:t>
+      </w:r>
+      <w:bookmarkEnd w:id="12"/>
+    </w:p>
+    <w:p>
+      <w:pPr>
+        <w:shd w:val="clear" w:color="auto" w:fill="FFFFFF"/>
+        <w:spacing w:after="0" w:line="240" w:lineRule="auto"/>
+        <w:outlineLvl w:val="4"/>
+        <w:rPr>
+          <w:i/>
+          <w:iCs/>
+          <w:sz w:val="24"/>
+          <w:szCs w:val="24"/>
+          <w:lang w:eastAsia="fi-FI"/>
+        </w:rPr>
+      </w:pPr>
+      <w:r>
+        <w:rPr>
+          <w:i/>
+          <w:iCs/>
+          <w:sz w:val="24"/>
+          <w:szCs w:val="24"/>
+          <w:lang w:eastAsia="fi-FI"/>
+        </w:rPr>
+        <w:t>Kuinka usein</w:t>
+      </w:r>
+      <w:r>
+        <w:rPr>
+          <w:i/>
+          <w:iCs/>
+          <w:sz w:val="24"/>
+          <w:szCs w:val="24"/>
+          <w:lang w:eastAsia="fi-FI"/>
+        </w:rPr>
+        <w:t xml:space="preserve"> esimerkiksi</w:t>
+      </w:r>
+      <w:r>
+        <w:rPr>
+          <w:i/>
+          <w:iCs/>
+          <w:sz w:val="24"/>
+          <w:szCs w:val="24"/>
+          <w:lang w:eastAsia="fi-FI"/>
+        </w:rPr>
+        <w:t xml:space="preserve"> tietokantaan tallennetaan tietoa</w:t>
+      </w:r>
+      <w:r>
+        <w:rPr>
+          <w:i/>
+          <w:iCs/>
+          <w:sz w:val="24"/>
+          <w:szCs w:val="24"/>
+          <w:lang w:eastAsia="fi-FI"/>
+        </w:rPr>
+        <w:t>, tuleeko data automaattisesti</w:t>
+      </w:r>
+      <w:r>
+        <w:rPr>
+          <w:i/>
+          <w:iCs/>
+          <w:sz w:val="24"/>
+          <w:szCs w:val="24"/>
+          <w:lang w:eastAsia="fi-FI"/>
+        </w:rPr>
+        <w:t xml:space="preserve"> esimerkiksi jostain anturista, jolloin intensiteetti on suuri.</w:t>
+      </w:r>
+    </w:p>
+    <w:p>
+      <w:pPr>
+        <w:shd w:val="clear" w:color="auto" w:fill="FFFFFF"/>
+        <w:spacing w:after="0" w:line="240" w:lineRule="auto"/>
+        <w:outlineLvl w:val="4"/>
+        <w:rPr>
+          <w:sz w:val="24"/>
+          <w:szCs w:val="24"/>
+          <w:lang w:eastAsia="fi-FI"/>
+        </w:rPr>
+      </w:pPr>
+      <w:r>
+        <w:rPr>
+          <w:sz w:val="24"/>
+          <w:szCs w:val="24"/>
+          <w:lang w:eastAsia="fi-FI"/>
+        </w:rPr>
+        <w:t xml:space="preserve">Sovelluksen tiedot päivittyvät </w:t>
+      </w:r>
+      <w:r>
+        <w:rPr>
+          <w:sz w:val="24"/>
+          <w:szCs w:val="24"/>
+          <w:lang w:eastAsia="fi-FI"/>
+        </w:rPr>
+        <w:t>automaattisesti tietokantaan.</w:t>
+      </w:r>
+    </w:p>
+    <w:p>
+      <w:pPr>
+        <w:shd w:val="clear" w:color="auto" w:fill="FFFFFF"/>
+        <w:spacing w:after="0" w:line="240" w:lineRule="auto"/>
+        <w:outlineLvl w:val="4"/>
+        <w:rPr>
+          <w:i/>
+          <w:iCs/>
+          <w:sz w:val="24"/>
+          <w:szCs w:val="24"/>
+          <w:lang w:eastAsia="fi-FI"/>
+        </w:rPr>
+      </w:pPr>
+      <w:r>
+        <w:rPr>
+          <w:sz w:val="24"/>
+          <w:szCs w:val="24"/>
+          <w:lang w:eastAsia="fi-FI"/>
+        </w:rPr>
+        <w:t>Intensiteetti voi olla suuri ajoittain, mutta muutokset eivät vie paljon tilaa</w:t>
+      </w:r>
+      <w:r>
+        <w:rPr>
+          <w:sz w:val="24"/>
+          <w:szCs w:val="24"/>
+          <w:lang w:eastAsia="fi-FI"/>
+        </w:rPr>
+        <w:t xml:space="preserve"> eikä kaistaa.</w:t>
+      </w:r>
+      <w:r>
+        <w:rPr>
+          <w:rFonts w:ascii="Roboto" w:eastAsia="Times New Roman" w:hAnsi="Roboto" w:cs="Times New Roman"/>
+          <w:color w:val="353E4E"/>
+          <w:sz w:val="24"/>
+          <w:szCs w:val="24"/>
+          <w:lang w:eastAsia="fi-FI"/>
+        </w:rPr>
+        <w:br/>
+      </w:r>
+      <w:r>
+        <w:rPr>
+          <w:rFonts w:asciiTheme="majorHAnsi" w:eastAsia="Times New Roman" w:hAnsiTheme="majorHAnsi" w:cstheme="majorBidi"/>
+          <w:color w:val="2F5496" w:themeColor="accent1" w:themeShade="BF"/>
+          <w:sz w:val="26"/>
+          <w:szCs w:val="26"/>
+          <w:lang w:eastAsia="fi-FI"/>
+        </w:rPr>
+        <w:t>3.3 Kapasiteettivaatimukset</w:t>
+      </w:r>
+      <w:r>
+        <w:rPr>
+          <w:rFonts w:ascii="Roboto" w:eastAsia="Times New Roman" w:hAnsi="Roboto" w:cs="Times New Roman"/>
+          <w:color w:val="353E4E"/>
+          <w:sz w:val="24"/>
+          <w:szCs w:val="24"/>
+          <w:lang w:eastAsia="fi-FI"/>
+        </w:rPr>
+        <w:br/>
+      </w:r>
+      <w:r>
+        <w:rPr>
+          <w:i/>
+          <w:iCs/>
+          <w:sz w:val="24"/>
+          <w:szCs w:val="24"/>
+          <w:lang w:eastAsia="fi-FI"/>
+        </w:rPr>
+        <w:t>Esimerkiksi tietokannan kokovaatimukset, suorituskykyvaatimukset</w:t>
+      </w:r>
+    </w:p>
+    <w:p>
+      <w:pPr>
+        <w:shd w:val="clear" w:color="auto" w:fill="FFFFFF"/>
+        <w:spacing w:after="0" w:line="240" w:lineRule="auto"/>
+        <w:outlineLvl w:val="4"/>
+        <w:rPr>
+          <w:i/>
+          <w:iCs/>
+          <w:sz w:val="24"/>
+          <w:szCs w:val="24"/>
+          <w:lang w:eastAsia="fi-FI"/>
+        </w:rPr>
+      </w:pPr>
+    </w:p>
+    <w:p>
+      <w:pPr>
+        <w:shd w:val="clear" w:color="auto" w:fill="FFFFFF"/>
+        <w:spacing w:after="0" w:line="240" w:lineRule="auto"/>
+        <w:outlineLvl w:val="4"/>
+        <w:rPr>
+          <w:sz w:val="24"/>
+          <w:szCs w:val="24"/>
+          <w:lang w:eastAsia="fi-FI"/>
+        </w:rPr>
+      </w:pPr>
+      <w:r>
+        <w:rPr>
+          <w:sz w:val="24"/>
+          <w:szCs w:val="24"/>
+          <w:lang w:eastAsia="fi-FI"/>
+        </w:rPr>
+        <w:t xml:space="preserve">Tietokannan kokovaatimukset riippuvat asiakasmäärästä. Minimi 320 GB tallennustilaa kahdella eri palvelimella. Suorituskykyvaatimuksena tietokantapalvelin on oltava yhteydessä </w:t>
+      </w:r>
+      <w:proofErr w:type="gramStart"/>
+      <w:r>
+        <w:rPr>
+          <w:sz w:val="24"/>
+          <w:szCs w:val="24"/>
+          <w:lang w:eastAsia="fi-FI"/>
+        </w:rPr>
+        <w:t>sovellukseen</w:t>
+      </w:r>
+      <w:proofErr w:type="gramEnd"/>
+      <w:r>
+        <w:rPr>
+          <w:sz w:val="24"/>
+          <w:szCs w:val="24"/>
+          <w:lang w:eastAsia="fi-FI"/>
+        </w:rPr>
+        <w:t xml:space="preserve"> jotta muokatut, poistetut tai </w:t>
+      </w:r>
+      <w:r>
+        <w:rPr>
+          <w:sz w:val="24"/>
+          <w:szCs w:val="24"/>
+          <w:lang w:eastAsia="fi-FI"/>
+        </w:rPr>
+        <w:t>uudet tiedot siirtyvät tietokantaan.</w:t>
+      </w:r>
+    </w:p>
+    <w:p>
+      <w:pPr>
+        <w:pStyle w:val="Otsikko2"/>
+        <w:rPr>
+          <w:rFonts w:eastAsia="Times New Roman"/>
+          <w:lang w:eastAsia="fi-FI"/>
+        </w:rPr>
+      </w:pPr>
+      <w:bookmarkStart w:id="13" w:name="_Toc128399480"/>
+      <w:r>
+        <w:rPr>
+          <w:rFonts w:eastAsia="Times New Roman"/>
+          <w:lang w:eastAsia="fi-FI"/>
+        </w:rPr>
+        <w:t>3.4 Tiedostot ja asetustiedostot</w:t>
+      </w:r>
+      <w:bookmarkEnd w:id="13"/>
+    </w:p>
+    <w:p>
+      <w:pPr>
+        <w:rPr>
+          <w:i/>
+          <w:iCs/>
+          <w:sz w:val="24"/>
+          <w:szCs w:val="24"/>
+          <w:lang w:eastAsia="fi-FI"/>
+        </w:rPr>
+      </w:pPr>
+      <w:r>
+        <w:rPr>
+          <w:i/>
+          <w:iCs/>
+          <w:sz w:val="24"/>
+          <w:szCs w:val="24"/>
+          <w:lang w:eastAsia="fi-FI"/>
+        </w:rPr>
+        <w:t>Sovelluksen/tuotteen asennustiedostot, joista voidaan vaihtaa/palauttaa sovelluksen asetuksia</w:t>
+      </w:r>
+    </w:p>
+    <w:p>
+      <w:pPr>
+        <w:rPr>
+          <w:sz w:val="24"/>
+          <w:szCs w:val="24"/>
+          <w:lang w:eastAsia="fi-FI"/>
+        </w:rPr>
+      </w:pPr>
+      <w:r>
+        <w:rPr>
+          <w:sz w:val="24"/>
+          <w:szCs w:val="24"/>
+          <w:lang w:eastAsia="fi-FI"/>
+        </w:rPr>
+        <w:t>Sovelluksen asennustiedostot sekä varmuuskopiot pidetään erillään. Varmuuskopiot palauttavat 24 tunnin takaisen tilanteen.</w:t>
+      </w:r>
+    </w:p>
+    <w:p>
+      <w:pPr>
+        <w:pStyle w:val="Otsikko1"/>
+        <w:rPr>
+          <w:rFonts w:eastAsia="Times New Roman"/>
+          <w:lang w:eastAsia="fi-FI"/>
+        </w:rPr>
+      </w:pPr>
+      <w:bookmarkStart w:id="14" w:name="_Toc128399481"/>
+      <w:r>
+        <w:rPr>
+          <w:rFonts w:eastAsia="Times New Roman"/>
+          <w:lang w:eastAsia="fi-FI"/>
+        </w:rPr>
+        <w:t>4. Toiminnot</w:t>
+      </w:r>
+      <w:bookmarkEnd w:id="14"/>
+    </w:p>
+    <w:p>
+      <w:pPr>
+        <w:rPr>
+          <w:sz w:val="24"/>
+          <w:szCs w:val="24"/>
+          <w:lang w:eastAsia="fi-FI"/>
+        </w:rPr>
+      </w:pPr>
+      <w:r>
+        <w:rPr>
+          <w:sz w:val="24"/>
+          <w:szCs w:val="24"/>
+          <w:lang w:eastAsia="fi-FI"/>
+        </w:rPr>
+        <w:t xml:space="preserve">Sovelluksen </w:t>
+      </w:r>
+      <w:r>
+        <w:rPr>
+          <w:sz w:val="24"/>
+          <w:szCs w:val="24"/>
+          <w:lang w:eastAsia="fi-FI"/>
+        </w:rPr>
+        <w:t>tärkeimmät toiminnot ovat asiakkaan tietojen syöttö</w:t>
+      </w:r>
+      <w:r>
+        <w:rPr>
+          <w:sz w:val="24"/>
+          <w:szCs w:val="24"/>
+          <w:lang w:eastAsia="fi-FI"/>
+        </w:rPr>
+        <w:t xml:space="preserve"> ja palvelutason tietojen syöttö alennuksineen sekä maksulistan näyttäminen asiakkaalle.</w:t>
+      </w:r>
+    </w:p>
+    <w:p>
+      <w:pPr>
+        <w:pStyle w:val="Otsikko2"/>
         <w:rPr>
           <w:rFonts w:ascii="Roboto" w:eastAsia="Times New Roman" w:hAnsi="Roboto" w:cs="Times New Roman"/>
           <w:b/>
@@ -4043,157 +4458,6 @@
           <w:szCs w:val="24"/>
           <w:lang w:eastAsia="fi-FI"/>
         </w:rPr>
-        <w:br/>
-      </w:r>
-      <w:r>
-        <w:rPr>
-          <w:i/>
-          <w:iCs/>
-          <w:sz w:val="24"/>
-          <w:szCs w:val="24"/>
-          <w:lang w:eastAsia="fi-FI"/>
-        </w:rPr>
-        <w:t>Mitä tarvitaan, jotta tuote/sovellus toimii, esimerkiksi laitevaatimukset, toimiva internet, verkkorajapinnat, mahdolliset luvat, toimiva projektiryhmä, asiakkaan toimittamat materiaalit</w:t>
-      </w:r>
-    </w:p>
-    <w:p>
-      <w:pPr>
-        <w:shd w:val="clear" w:color="auto" w:fill="FFFFFF"/>
-        <w:spacing w:after="0" w:line="240" w:lineRule="auto"/>
-        <w:outlineLvl w:val="4"/>
-        <w:rPr>
-          <w:i/>
-          <w:iCs/>
-          <w:sz w:val="24"/>
-          <w:szCs w:val="24"/>
-          <w:lang w:eastAsia="fi-FI"/>
-        </w:rPr>
-      </w:pPr>
-    </w:p>
-    <w:p>
-      <w:pPr>
-        <w:shd w:val="clear" w:color="auto" w:fill="FFFFFF"/>
-        <w:spacing w:after="0" w:line="240" w:lineRule="auto"/>
-        <w:outlineLvl w:val="4"/>
-        <w:rPr>
-          <w:rFonts w:ascii="Roboto" w:eastAsia="Times New Roman" w:hAnsi="Roboto" w:cs="Times New Roman"/>
-          <w:b/>
-          <w:bCs/>
-          <w:color w:val="353E4E"/>
-          <w:sz w:val="24"/>
-          <w:szCs w:val="24"/>
-          <w:lang w:eastAsia="fi-FI"/>
-        </w:rPr>
-      </w:pPr>
-      <w:r>
-        <w:rPr>
-          <w:i/>
-          <w:iCs/>
-          <w:sz w:val="24"/>
-          <w:szCs w:val="24"/>
-          <w:lang w:eastAsia="fi-FI"/>
-        </w:rPr>
-        <w:lastRenderedPageBreak/>
-        <w:t xml:space="preserve">Sovellus tarvitsee toimiakseen vähintään WIN7 käyttöjärjestelmän. Muita vaatimuksia ei ole. Sovelluksen tarvitsee olla yhteydessä internetiin erillisen tietokannan takia. </w:t>
-      </w:r>
-    </w:p>
-    <w:p>
-      <w:pPr>
-        <w:pStyle w:val="Otsikko1"/>
-        <w:rPr>
-          <w:rFonts w:eastAsia="Times New Roman"/>
-          <w:lang w:eastAsia="fi-FI"/>
-        </w:rPr>
-      </w:pPr>
-      <w:r>
-        <w:rPr>
-          <w:rFonts w:eastAsia="Times New Roman"/>
-          <w:lang w:eastAsia="fi-FI"/>
-        </w:rPr>
-        <w:t>3. Tiedot ja tietokanta</w:t>
-      </w:r>
-      <w:bookmarkEnd w:id="6"/>
-    </w:p>
-    <w:p>
-      <w:pPr>
-        <w:shd w:val="clear" w:color="auto" w:fill="FFFFFF"/>
-        <w:spacing w:after="0" w:line="240" w:lineRule="auto"/>
-        <w:outlineLvl w:val="4"/>
-        <w:rPr>
-          <w:i/>
-          <w:iCs/>
-          <w:sz w:val="24"/>
-          <w:szCs w:val="24"/>
-          <w:lang w:eastAsia="fi-FI"/>
-        </w:rPr>
-      </w:pPr>
-      <w:r>
-        <w:rPr>
-          <w:i/>
-          <w:iCs/>
-          <w:sz w:val="24"/>
-          <w:szCs w:val="24"/>
-          <w:lang w:eastAsia="fi-FI"/>
-        </w:rPr>
-        <w:t>Kuvaillaan tuotteen/sovelluksen vaatima tietopohja ja tarve tietokannalle</w:t>
-      </w:r>
-    </w:p>
-    <w:p>
-      <w:pPr>
-        <w:shd w:val="clear" w:color="auto" w:fill="FFFFFF"/>
-        <w:spacing w:after="0" w:line="240" w:lineRule="auto"/>
-        <w:outlineLvl w:val="4"/>
-        <w:rPr>
-          <w:i/>
-          <w:iCs/>
-          <w:sz w:val="24"/>
-          <w:szCs w:val="24"/>
-          <w:lang w:eastAsia="fi-FI"/>
-        </w:rPr>
-      </w:pPr>
-    </w:p>
-    <w:p>
-      <w:pPr>
-        <w:shd w:val="clear" w:color="auto" w:fill="FFFFFF"/>
-        <w:spacing w:after="0" w:line="240" w:lineRule="auto"/>
-        <w:outlineLvl w:val="4"/>
-        <w:rPr>
-          <w:sz w:val="24"/>
-          <w:szCs w:val="24"/>
-          <w:lang w:eastAsia="fi-FI"/>
-        </w:rPr>
-      </w:pPr>
-      <w:r>
-        <w:rPr>
-          <w:sz w:val="24"/>
-          <w:szCs w:val="24"/>
-          <w:lang w:eastAsia="fi-FI"/>
-        </w:rPr>
-        <w:t xml:space="preserve">Sovellus laskutus toimii tietopohjana. Asiakastietojen sekä laskuttajan tietojen tallentamiseen vaaditaan tietokanta. </w:t>
-      </w:r>
-      <w:r>
-        <w:rPr>
-          <w:sz w:val="24"/>
-          <w:szCs w:val="24"/>
-          <w:lang w:eastAsia="fi-FI"/>
-        </w:rPr>
-        <w:t>Tietokantaan tarvitaan yhteys jotta tietoja voidaan käsitellä, muokata tai poistaa.</w:t>
-      </w:r>
-    </w:p>
-    <w:p>
-      <w:pPr>
-        <w:shd w:val="clear" w:color="auto" w:fill="FFFFFF"/>
-        <w:spacing w:after="0" w:line="240" w:lineRule="auto"/>
-        <w:outlineLvl w:val="4"/>
-        <w:rPr>
-          <w:rFonts w:ascii="Roboto" w:eastAsia="Times New Roman" w:hAnsi="Roboto" w:cs="Times New Roman"/>
-          <w:b/>
-          <w:bCs/>
-          <w:color w:val="353E4E"/>
-          <w:sz w:val="24"/>
-          <w:szCs w:val="24"/>
-          <w:lang w:eastAsia="fi-FI"/>
-        </w:rPr>
       </w:pPr>
       <w:r>
         <w:rPr>
@@ -4205,590 +4469,122 @@
         </w:rPr>
         <w:br/>
       </w:r>
-      <w:r>
-        <w:rPr>
-          <w:rFonts w:asciiTheme="majorHAnsi" w:eastAsia="Times New Roman" w:hAnsiTheme="majorHAnsi" w:cstheme="majorBidi"/>
-          <w:color w:val="2F5496" w:themeColor="accent1" w:themeShade="BF"/>
-          <w:sz w:val="26"/>
-          <w:szCs w:val="26"/>
-          <w:lang w:eastAsia="fi-FI"/>
-        </w:rPr>
-        <w:t>3.1 Tietosisältö</w:t>
-      </w:r>
-    </w:p>
-    <w:p>
-      <w:pPr>
-        <w:rPr>
-          <w:i/>
-          <w:iCs/>
-          <w:sz w:val="24"/>
-          <w:szCs w:val="24"/>
-          <w:lang w:eastAsia="fi-FI"/>
-        </w:rPr>
-      </w:pPr>
-      <w:r>
-        <w:rPr>
-          <w:i/>
-          <w:iCs/>
-          <w:sz w:val="24"/>
-          <w:szCs w:val="24"/>
-          <w:lang w:eastAsia="fi-FI"/>
-        </w:rPr>
-        <w:t xml:space="preserve">Millaisia tietoja sovellukseen tarvitaan, </w:t>
-      </w:r>
-      <w:r>
-        <w:rPr>
-          <w:i/>
-          <w:iCs/>
-          <w:sz w:val="24"/>
-          <w:szCs w:val="24"/>
-          <w:lang w:eastAsia="fi-FI"/>
-        </w:rPr>
-        <w:t xml:space="preserve">minkä tyyppisiä tietoja ne ovat </w:t>
-      </w:r>
-    </w:p>
-    <w:p>
-      <w:pPr>
-        <w:rPr>
-          <w:sz w:val="24"/>
-          <w:szCs w:val="24"/>
-          <w:lang w:eastAsia="fi-FI"/>
-        </w:rPr>
-      </w:pPr>
-      <w:r>
-        <w:rPr>
-          <w:sz w:val="24"/>
-          <w:szCs w:val="24"/>
-          <w:lang w:eastAsia="fi-FI"/>
-        </w:rPr>
-        <w:t>Sovellukseen tarvitaan asiakkaiden henkilötietoja, yrityksen tietoja</w:t>
+      <w:bookmarkStart w:id="15" w:name="_Toc128399482"/>
+      <w:r>
+        <w:rPr>
+          <w:rStyle w:val="Otsikko2Char"/>
+        </w:rPr>
+        <w:t xml:space="preserve">4.1 </w:t>
+      </w:r>
+      <w:r>
+        <w:rPr>
+          <w:rStyle w:val="Otsikko2Char"/>
+        </w:rPr>
+        <w:t>Asiakkaan tietojen syöttö sovellukseen</w:t>
+      </w:r>
+      <w:bookmarkEnd w:id="15"/>
+    </w:p>
+    <w:p>
+      <w:pPr>
+        <w:rPr>
+          <w:sz w:val="24"/>
+          <w:szCs w:val="24"/>
+          <w:lang w:eastAsia="fi-FI"/>
+        </w:rPr>
+      </w:pPr>
+      <w:r>
+        <w:rPr>
+          <w:sz w:val="24"/>
+          <w:szCs w:val="24"/>
+          <w:lang w:eastAsia="fi-FI"/>
+        </w:rPr>
+        <w:t xml:space="preserve">Käyttäjä voi lisätä </w:t>
+      </w:r>
+      <w:r>
+        <w:rPr>
+          <w:sz w:val="24"/>
+          <w:szCs w:val="24"/>
+          <w:lang w:eastAsia="fi-FI"/>
+        </w:rPr>
+        <w:t>sovellukseen asiakkaan sekä liittää tälle palvelutason.</w:t>
+      </w:r>
+      <w:r>
+        <w:rPr>
+          <w:sz w:val="24"/>
+          <w:szCs w:val="24"/>
+          <w:lang w:eastAsia="fi-FI"/>
+        </w:rPr>
+        <w:t xml:space="preserve"> Asiakkaan tiedot ja palvelutaso lisätään samasta näkymästä, asiakastiedot syötetään tekstikenttiin ja palvelutaso valitaan avattavasta luettelosta.</w:t>
+      </w:r>
+      <w:r>
+        <w:rPr>
+          <w:sz w:val="24"/>
+          <w:szCs w:val="24"/>
+          <w:lang w:eastAsia="fi-FI"/>
+        </w:rPr>
+        <w:t xml:space="preserve"> Asiakkaan</w:t>
+      </w:r>
+      <w:r>
+        <w:rPr>
+          <w:sz w:val="24"/>
+          <w:szCs w:val="24"/>
+          <w:lang w:eastAsia="fi-FI"/>
+        </w:rPr>
+        <w:t xml:space="preserve"> tietoja on voitava muokata, koska</w:t>
+      </w:r>
+      <w:r>
+        <w:rPr>
+          <w:sz w:val="24"/>
+          <w:szCs w:val="24"/>
+          <w:lang w:eastAsia="fi-FI"/>
+        </w:rPr>
+        <w:t xml:space="preserve"> palvelutasoa voidaan muuttaa kesken palvelun käytön</w:t>
+      </w:r>
+      <w:r>
+        <w:rPr>
+          <w:sz w:val="24"/>
+          <w:szCs w:val="24"/>
+          <w:lang w:eastAsia="fi-FI"/>
+        </w:rPr>
+        <w:t xml:space="preserve"> ja tämä on huomioitava laskutuksessa</w:t>
+      </w:r>
+      <w:r>
+        <w:rPr>
+          <w:sz w:val="24"/>
+          <w:szCs w:val="24"/>
+          <w:lang w:eastAsia="fi-FI"/>
+        </w:rPr>
+        <w:t>.</w:t>
+      </w:r>
+      <w:r>
+        <w:rPr>
+          <w:sz w:val="24"/>
+          <w:szCs w:val="24"/>
+          <w:lang w:eastAsia="fi-FI"/>
+        </w:rPr>
+        <w:t xml:space="preserve"> </w:t>
+      </w:r>
+      <w:r>
+        <w:rPr>
+          <w:sz w:val="24"/>
+          <w:szCs w:val="24"/>
+          <w:lang w:eastAsia="fi-FI"/>
+        </w:rPr>
+        <w:t>Asiakkaan palvelutasoksi voidaan asettaa myös nollataso, jos hän lopettaa palvelun tilaamisen</w:t>
+      </w:r>
+      <w:r>
+        <w:rPr>
+          <w:sz w:val="24"/>
+          <w:szCs w:val="24"/>
+          <w:lang w:eastAsia="fi-FI"/>
+        </w:rPr>
+        <w:t xml:space="preserve">. </w:t>
       </w:r>
     </w:p>
     <w:p>
       <w:pPr>
         <w:pStyle w:val="Otsikko2"/>
         <w:rPr>
-          <w:rFonts w:eastAsia="Times New Roman"/>
-          <w:lang w:eastAsia="fi-FI"/>
-        </w:rPr>
-      </w:pPr>
-      <w:bookmarkStart w:id="11" w:name="_Toc128399478"/>
-      <w:r>
-        <w:rPr>
-          <w:rFonts w:eastAsia="Times New Roman"/>
-          <w:lang w:eastAsia="fi-FI"/>
-        </w:rPr>
-        <w:t>3.1 Käsitteet omiin alakohtiinsa</w:t>
-      </w:r>
-      <w:bookmarkEnd w:id="11"/>
-    </w:p>
-    <w:p>
-      <w:pPr>
-        <w:rPr>
-          <w:i/>
-          <w:iCs/>
-          <w:sz w:val="24"/>
-          <w:szCs w:val="24"/>
-          <w:lang w:eastAsia="fi-FI"/>
-        </w:rPr>
-      </w:pPr>
-      <w:r>
-        <w:rPr>
-          <w:i/>
-          <w:iCs/>
-          <w:sz w:val="24"/>
-          <w:szCs w:val="24"/>
-          <w:lang w:eastAsia="fi-FI"/>
-        </w:rPr>
-        <w:t>Käydään tarkemmin läpi tietosisältö</w:t>
-      </w:r>
-      <w:r>
-        <w:rPr>
-          <w:i/>
-          <w:iCs/>
-          <w:sz w:val="24"/>
-          <w:szCs w:val="24"/>
-          <w:lang w:eastAsia="fi-FI"/>
-        </w:rPr>
-        <w:t xml:space="preserve"> kohta kerrallaan</w:t>
-      </w:r>
-    </w:p>
-    <w:p>
-      <w:pPr>
-        <w:pStyle w:val="Otsikko2"/>
-        <w:rPr>
-          <w:rFonts w:eastAsia="Times New Roman"/>
-          <w:lang w:eastAsia="fi-FI"/>
-        </w:rPr>
-      </w:pPr>
-      <w:bookmarkStart w:id="12" w:name="_Toc128399479"/>
-      <w:r>
-        <w:rPr>
-          <w:rFonts w:eastAsia="Times New Roman"/>
-          <w:lang w:eastAsia="fi-FI"/>
-        </w:rPr>
-        <w:t>3.2 Käyttöintensiteetti</w:t>
-      </w:r>
-      <w:bookmarkEnd w:id="12"/>
-    </w:p>
-    <w:p>
-      <w:pPr>
-        <w:shd w:val="clear" w:color="auto" w:fill="FFFFFF"/>
-        <w:spacing w:after="0" w:line="240" w:lineRule="auto"/>
-        <w:outlineLvl w:val="4"/>
-        <w:rPr>
-          <w:i/>
-          <w:iCs/>
-          <w:sz w:val="24"/>
-          <w:szCs w:val="24"/>
-          <w:lang w:eastAsia="fi-FI"/>
-        </w:rPr>
-      </w:pPr>
-      <w:r>
-        <w:rPr>
-          <w:i/>
-          <w:iCs/>
-          <w:sz w:val="24"/>
-          <w:szCs w:val="24"/>
-          <w:lang w:eastAsia="fi-FI"/>
-        </w:rPr>
-        <w:t>Kuinka usein</w:t>
-      </w:r>
-      <w:r>
-        <w:rPr>
-          <w:i/>
-          <w:iCs/>
-          <w:sz w:val="24"/>
-          <w:szCs w:val="24"/>
-          <w:lang w:eastAsia="fi-FI"/>
-        </w:rPr>
-        <w:t xml:space="preserve"> esimerkiksi</w:t>
-      </w:r>
-      <w:r>
-        <w:rPr>
-          <w:i/>
-          <w:iCs/>
-          <w:sz w:val="24"/>
-          <w:szCs w:val="24"/>
-          <w:lang w:eastAsia="fi-FI"/>
-        </w:rPr>
-        <w:t xml:space="preserve"> tietokantaan tallennetaan tietoa</w:t>
-      </w:r>
-      <w:r>
-        <w:rPr>
-          <w:i/>
-          <w:iCs/>
-          <w:sz w:val="24"/>
-          <w:szCs w:val="24"/>
-          <w:lang w:eastAsia="fi-FI"/>
-        </w:rPr>
-        <w:t>, tuleeko data automaattisesti</w:t>
-      </w:r>
-      <w:r>
-        <w:rPr>
-          <w:i/>
-          <w:iCs/>
-          <w:sz w:val="24"/>
-          <w:szCs w:val="24"/>
-          <w:lang w:eastAsia="fi-FI"/>
-        </w:rPr>
-        <w:t xml:space="preserve"> esimerkiksi jostain anturista, jolloin intensiteetti on suuri.</w:t>
-      </w:r>
-    </w:p>
-    <w:p>
-      <w:pPr>
-        <w:shd w:val="clear" w:color="auto" w:fill="FFFFFF"/>
-        <w:spacing w:after="0" w:line="240" w:lineRule="auto"/>
-        <w:outlineLvl w:val="4"/>
-        <w:rPr>
-          <w:sz w:val="24"/>
-          <w:szCs w:val="24"/>
-          <w:lang w:eastAsia="fi-FI"/>
-        </w:rPr>
-      </w:pPr>
-      <w:r>
-        <w:rPr>
-          <w:sz w:val="24"/>
-          <w:szCs w:val="24"/>
-          <w:lang w:eastAsia="fi-FI"/>
-        </w:rPr>
-        <w:t xml:space="preserve">Sovelluksen tiedot päivittyvät </w:t>
-      </w:r>
-      <w:r>
-        <w:rPr>
-          <w:sz w:val="24"/>
-          <w:szCs w:val="24"/>
-          <w:lang w:eastAsia="fi-FI"/>
-        </w:rPr>
-        <w:t>automaattisesti tietokantaan.</w:t>
-      </w:r>
-    </w:p>
-    <w:p>
-      <w:pPr>
-        <w:shd w:val="clear" w:color="auto" w:fill="FFFFFF"/>
-        <w:spacing w:after="0" w:line="240" w:lineRule="auto"/>
-        <w:outlineLvl w:val="4"/>
-        <w:rPr>
-          <w:i/>
-          <w:iCs/>
-          <w:sz w:val="24"/>
-          <w:szCs w:val="24"/>
-          <w:lang w:eastAsia="fi-FI"/>
-        </w:rPr>
-      </w:pPr>
-      <w:r>
-        <w:rPr>
-          <w:sz w:val="24"/>
-          <w:szCs w:val="24"/>
-          <w:lang w:eastAsia="fi-FI"/>
-        </w:rPr>
-        <w:t>Intensiteetti voi olla suuri ajoittain, mutta muutokset eivät vie paljon tilaa</w:t>
-      </w:r>
-      <w:r>
-        <w:rPr>
-          <w:sz w:val="24"/>
-          <w:szCs w:val="24"/>
-          <w:lang w:eastAsia="fi-FI"/>
-        </w:rPr>
-        <w:t xml:space="preserve"> eikä kaistaa.</w:t>
-      </w:r>
-      <w:r>
-        <w:rPr>
-          <w:rFonts w:ascii="Roboto" w:eastAsia="Times New Roman" w:hAnsi="Roboto" w:cs="Times New Roman"/>
-          <w:color w:val="353E4E"/>
-          <w:sz w:val="24"/>
-          <w:szCs w:val="24"/>
-          <w:lang w:eastAsia="fi-FI"/>
-        </w:rPr>
-        <w:br/>
-      </w:r>
-      <w:r>
-        <w:rPr>
-          <w:rFonts w:asciiTheme="majorHAnsi" w:eastAsia="Times New Roman" w:hAnsiTheme="majorHAnsi" w:cstheme="majorBidi"/>
-          <w:color w:val="2F5496" w:themeColor="accent1" w:themeShade="BF"/>
-          <w:sz w:val="26"/>
-          <w:szCs w:val="26"/>
-          <w:lang w:eastAsia="fi-FI"/>
-        </w:rPr>
-        <w:t>3.3 Kapasiteettivaatimukset</w:t>
-      </w:r>
-      <w:r>
-        <w:rPr>
-          <w:rFonts w:ascii="Roboto" w:eastAsia="Times New Roman" w:hAnsi="Roboto" w:cs="Times New Roman"/>
-          <w:color w:val="353E4E"/>
-          <w:sz w:val="24"/>
-          <w:szCs w:val="24"/>
-          <w:lang w:eastAsia="fi-FI"/>
-        </w:rPr>
-        <w:br/>
-      </w:r>
-      <w:r>
-        <w:rPr>
-          <w:i/>
-          <w:iCs/>
-          <w:sz w:val="24"/>
-          <w:szCs w:val="24"/>
-          <w:lang w:eastAsia="fi-FI"/>
-        </w:rPr>
-        <w:t>Esimerkiksi tietokannan kokovaatimukset, suorituskykyvaatimukset</w:t>
-      </w:r>
-    </w:p>
-    <w:p>
-      <w:pPr>
-        <w:shd w:val="clear" w:color="auto" w:fill="FFFFFF"/>
-        <w:spacing w:after="0" w:line="240" w:lineRule="auto"/>
-        <w:outlineLvl w:val="4"/>
-        <w:rPr>
-          <w:i/>
-          <w:iCs/>
-          <w:sz w:val="24"/>
-          <w:szCs w:val="24"/>
-          <w:lang w:eastAsia="fi-FI"/>
-        </w:rPr>
-      </w:pPr>
-    </w:p>
-    <w:p>
-      <w:pPr>
-        <w:shd w:val="clear" w:color="auto" w:fill="FFFFFF"/>
-        <w:spacing w:after="0" w:line="240" w:lineRule="auto"/>
-        <w:outlineLvl w:val="4"/>
-        <w:rPr>
-          <w:sz w:val="24"/>
-          <w:szCs w:val="24"/>
-          <w:lang w:eastAsia="fi-FI"/>
-        </w:rPr>
-      </w:pPr>
-      <w:r>
-        <w:rPr>
-          <w:sz w:val="24"/>
-          <w:szCs w:val="24"/>
-          <w:lang w:eastAsia="fi-FI"/>
-        </w:rPr>
-        <w:t>Tietokannan kokovaatimukset riippuvat asiakasmäärästä. Minimi 320 GB tallennustilaa kahdella eri palvelimella. Suorituskykyvaatimuksena tietokantapalvelin on oltava yhteydessä sovellukseen</w:t>
-      </w:r>
-      <w:r>
-        <w:rPr>
-          <w:sz w:val="24"/>
-          <w:szCs w:val="24"/>
-          <w:lang w:eastAsia="fi-FI"/>
-        </w:rPr>
-        <w:t xml:space="preserve"> jotta muokatut, poistetut tai </w:t>
-      </w:r>
-      <w:r>
-        <w:rPr>
-          <w:sz w:val="24"/>
-          <w:szCs w:val="24"/>
-          <w:lang w:eastAsia="fi-FI"/>
-        </w:rPr>
-        <w:t>uudet tiedot siirtyvät tietokantaan.</w:t>
-      </w:r>
-    </w:p>
-    <w:p>
-      <w:pPr>
-        <w:pStyle w:val="Otsikko2"/>
-        <w:rPr>
-          <w:rFonts w:eastAsia="Times New Roman"/>
-          <w:lang w:eastAsia="fi-FI"/>
-        </w:rPr>
-      </w:pPr>
-      <w:bookmarkStart w:id="13" w:name="_Toc128399480"/>
-      <w:r>
-        <w:rPr>
-          <w:rFonts w:eastAsia="Times New Roman"/>
-          <w:lang w:eastAsia="fi-FI"/>
-        </w:rPr>
-        <w:t>3.4 Tiedostot ja asetustiedostot</w:t>
-      </w:r>
-      <w:bookmarkEnd w:id="13"/>
-    </w:p>
-    <w:p>
-      <w:pPr>
-        <w:rPr>
-          <w:i/>
-          <w:iCs/>
-          <w:sz w:val="24"/>
-          <w:szCs w:val="24"/>
-          <w:lang w:eastAsia="fi-FI"/>
-        </w:rPr>
-      </w:pPr>
-      <w:r>
-        <w:rPr>
-          <w:i/>
-          <w:iCs/>
-          <w:sz w:val="24"/>
-          <w:szCs w:val="24"/>
-          <w:lang w:eastAsia="fi-FI"/>
-        </w:rPr>
-        <w:t>Sovelluksen/tuotteen asennustiedostot, joista voidaan vaihtaa/palauttaa sovelluksen asetuksia</w:t>
-      </w:r>
-    </w:p>
-    <w:p>
-      <w:pPr>
-        <w:rPr>
-          <w:sz w:val="24"/>
-          <w:szCs w:val="24"/>
-          <w:lang w:eastAsia="fi-FI"/>
-        </w:rPr>
-      </w:pPr>
-      <w:r>
-        <w:rPr>
-          <w:sz w:val="24"/>
-          <w:szCs w:val="24"/>
-          <w:lang w:eastAsia="fi-FI"/>
-        </w:rPr>
-        <w:t>Sovelluksen asennustiedostot sekä varmuuskopiot pidetään erillään. Varmuuskopiot palauttavat 24 tunnin takaisen tilanteen.</w:t>
-      </w:r>
-    </w:p>
-    <w:p>
-      <w:pPr>
-        <w:pStyle w:val="Otsikko1"/>
-        <w:rPr>
-          <w:rFonts w:eastAsia="Times New Roman"/>
-          <w:lang w:eastAsia="fi-FI"/>
-        </w:rPr>
-      </w:pPr>
-      <w:bookmarkStart w:id="14" w:name="_Toc128399481"/>
-      <w:r>
-        <w:rPr>
-          <w:rFonts w:eastAsia="Times New Roman"/>
-          <w:lang w:eastAsia="fi-FI"/>
-        </w:rPr>
-        <w:t>4. Toiminnot</w:t>
-      </w:r>
-      <w:bookmarkEnd w:id="14"/>
-    </w:p>
-    <w:p>
-      <w:pPr>
-        <w:rPr>
-          <w:sz w:val="24"/>
-          <w:szCs w:val="24"/>
-          <w:lang w:eastAsia="fi-FI"/>
-        </w:rPr>
-      </w:pPr>
-      <w:r>
-        <w:rPr>
-          <w:sz w:val="24"/>
-          <w:szCs w:val="24"/>
-          <w:lang w:eastAsia="fi-FI"/>
-        </w:rPr>
-        <w:t xml:space="preserve">Sovelluksen </w:t>
-      </w:r>
-      <w:r>
-        <w:rPr>
-          <w:sz w:val="24"/>
-          <w:szCs w:val="24"/>
-          <w:lang w:eastAsia="fi-FI"/>
-        </w:rPr>
-        <w:t>tärkeimmät toiminnot ovat asiakkaan tietojen syöttö</w:t>
-      </w:r>
-      <w:r>
-        <w:rPr>
-          <w:sz w:val="24"/>
-          <w:szCs w:val="24"/>
-          <w:lang w:eastAsia="fi-FI"/>
-        </w:rPr>
-        <w:t xml:space="preserve"> ja palvelutason tietojen syöttö alennuksineen sekä maksulistan näyttäminen asiakkaalle.</w:t>
-      </w:r>
-    </w:p>
-    <w:p>
-      <w:pPr>
-        <w:pStyle w:val="Otsikko2"/>
-        <w:rPr>
-          <w:rFonts w:ascii="Roboto" w:eastAsia="Times New Roman" w:hAnsi="Roboto" w:cs="Times New Roman"/>
-          <w:b/>
-          <w:bCs/>
-          <w:color w:val="353E4E"/>
-          <w:sz w:val="24"/>
-          <w:szCs w:val="24"/>
-          <w:lang w:eastAsia="fi-FI"/>
-        </w:rPr>
-      </w:pPr>
-      <w:r>
-        <w:rPr>
-          <w:rFonts w:ascii="Roboto" w:eastAsia="Times New Roman" w:hAnsi="Roboto" w:cs="Times New Roman"/>
-          <w:color w:val="353E4E"/>
-          <w:sz w:val="24"/>
-          <w:szCs w:val="24"/>
-          <w:lang w:eastAsia="fi-FI"/>
-        </w:rPr>
-        <w:br/>
-      </w:r>
-      <w:bookmarkStart w:id="15" w:name="_Toc128399482"/>
-      <w:r>
-        <w:rPr>
-          <w:rStyle w:val="Otsikko2Char"/>
-        </w:rPr>
-        <w:t xml:space="preserve">4.1 </w:t>
-      </w:r>
-      <w:r>
-        <w:rPr>
-          <w:rStyle w:val="Otsikko2Char"/>
-        </w:rPr>
-        <w:t>Asiakkaan tietojen syöttö sovellukseen</w:t>
-      </w:r>
-      <w:bookmarkEnd w:id="15"/>
-    </w:p>
-    <w:p>
-      <w:pPr>
-        <w:rPr>
-          <w:sz w:val="24"/>
-          <w:szCs w:val="24"/>
-          <w:lang w:eastAsia="fi-FI"/>
-        </w:rPr>
-      </w:pPr>
-      <w:r>
-        <w:rPr>
-          <w:sz w:val="24"/>
-          <w:szCs w:val="24"/>
-          <w:lang w:eastAsia="fi-FI"/>
-        </w:rPr>
-        <w:t xml:space="preserve">Käyttäjä voi lisätä </w:t>
-      </w:r>
-      <w:r>
-        <w:rPr>
-          <w:sz w:val="24"/>
-          <w:szCs w:val="24"/>
-          <w:lang w:eastAsia="fi-FI"/>
-        </w:rPr>
-        <w:t>sovellukseen asiakkaan sekä liittää tälle palvelutason.</w:t>
-      </w:r>
-      <w:r>
-        <w:rPr>
-          <w:sz w:val="24"/>
-          <w:szCs w:val="24"/>
-          <w:lang w:eastAsia="fi-FI"/>
-        </w:rPr>
-        <w:t xml:space="preserve"> Asiakkaan tiedot ja palvelutaso lisätään samasta näkymästä, asiakastiedot syötetään tekstikenttiin ja palvelutaso valitaan avattavasta luettelosta.</w:t>
-      </w:r>
-      <w:r>
-        <w:rPr>
-          <w:sz w:val="24"/>
-          <w:szCs w:val="24"/>
-          <w:lang w:eastAsia="fi-FI"/>
-        </w:rPr>
-        <w:t xml:space="preserve"> Asiakkaan</w:t>
-      </w:r>
-      <w:r>
-        <w:rPr>
-          <w:sz w:val="24"/>
-          <w:szCs w:val="24"/>
-          <w:lang w:eastAsia="fi-FI"/>
-        </w:rPr>
-        <w:t xml:space="preserve"> tietoja on voitava muokata, koska</w:t>
-      </w:r>
-      <w:r>
-        <w:rPr>
-          <w:sz w:val="24"/>
-          <w:szCs w:val="24"/>
-          <w:lang w:eastAsia="fi-FI"/>
-        </w:rPr>
-        <w:t xml:space="preserve"> palvelutasoa voidaan muuttaa kesken palvelun käytön</w:t>
-      </w:r>
-      <w:r>
-        <w:rPr>
-          <w:sz w:val="24"/>
-          <w:szCs w:val="24"/>
-          <w:lang w:eastAsia="fi-FI"/>
-        </w:rPr>
-        <w:t xml:space="preserve"> ja tämä on huomioitava laskutuksessa</w:t>
-      </w:r>
-      <w:r>
-        <w:rPr>
-          <w:sz w:val="24"/>
-          <w:szCs w:val="24"/>
-          <w:lang w:eastAsia="fi-FI"/>
-        </w:rPr>
-        <w:t>.</w:t>
-      </w:r>
-      <w:r>
-        <w:rPr>
-          <w:sz w:val="24"/>
-          <w:szCs w:val="24"/>
-          <w:lang w:eastAsia="fi-FI"/>
-        </w:rPr>
-        <w:t xml:space="preserve"> </w:t>
-      </w:r>
-      <w:r>
-        <w:rPr>
-          <w:sz w:val="24"/>
-          <w:szCs w:val="24"/>
-          <w:lang w:eastAsia="fi-FI"/>
-        </w:rPr>
-        <w:t>Asiakkaan palvelutasoksi voidaan asettaa myös nollataso, jos hän lopettaa palvelun tilaamisen</w:t>
-      </w:r>
-      <w:r>
-        <w:rPr>
-          <w:sz w:val="24"/>
-          <w:szCs w:val="24"/>
-          <w:lang w:eastAsia="fi-FI"/>
-        </w:rPr>
-        <w:t xml:space="preserve">. </w:t>
-      </w:r>
-    </w:p>
-    <w:p>
-      <w:pPr>
-        <w:pStyle w:val="Otsikko2"/>
-        <w:rPr>
           <w:rFonts w:eastAsiaTheme="minorHAnsi"/>
           <w:lang w:eastAsia="fi-FI"/>
         </w:rPr>
@@ -4799,7 +4595,6 @@
           <w:rFonts w:eastAsiaTheme="minorHAnsi"/>
           <w:lang w:eastAsia="fi-FI"/>
         </w:rPr>
-        <w:lastRenderedPageBreak/>
         <w:t>4.2 Palvelutason tietojen muokkaus</w:t>
       </w:r>
       <w:bookmarkEnd w:id="16"/>
@@ -5082,6 +4877,7 @@
           <w:szCs w:val="24"/>
           <w:lang w:eastAsia="fi-FI"/>
         </w:rPr>
+        <w:lastRenderedPageBreak/>
         <w:t>12 kuukautta kerralla maksaville asiakkaille 18 % alennus</w:t>
       </w:r>
       <w:r>
@@ -5630,288 +5426,288 @@
           <w:szCs w:val="24"/>
           <w:lang w:eastAsia="fi-FI"/>
         </w:rPr>
+        <w:t>K</w:t>
+      </w:r>
+      <w:r>
+        <w:rPr>
+          <w:i/>
+          <w:iCs/>
+          <w:sz w:val="24"/>
+          <w:szCs w:val="24"/>
+          <w:lang w:eastAsia="fi-FI"/>
+        </w:rPr>
+        <w:t>äyttäjienhallinta</w:t>
+      </w:r>
+    </w:p>
+    <w:p>
+      <w:pPr>
+        <w:rPr>
+          <w:i/>
+          <w:iCs/>
+          <w:sz w:val="24"/>
+          <w:szCs w:val="24"/>
+          <w:lang w:eastAsia="fi-FI"/>
+        </w:rPr>
+      </w:pPr>
+      <w:r>
+        <w:rPr>
+          <w:i/>
+          <w:iCs/>
+          <w:sz w:val="24"/>
+          <w:szCs w:val="24"/>
+          <w:lang w:eastAsia="fi-FI"/>
+        </w:rPr>
+        <w:t>T</w:t>
+      </w:r>
+      <w:r>
+        <w:rPr>
+          <w:i/>
+          <w:iCs/>
+          <w:sz w:val="24"/>
+          <w:szCs w:val="24"/>
+          <w:lang w:eastAsia="fi-FI"/>
+        </w:rPr>
+        <w:t xml:space="preserve">oimii erilaisilla yleisillä mobiili- </w:t>
+      </w:r>
+      <w:proofErr w:type="spellStart"/>
+      <w:r>
+        <w:rPr>
+          <w:i/>
+          <w:iCs/>
+          <w:sz w:val="24"/>
+          <w:szCs w:val="24"/>
+          <w:lang w:eastAsia="fi-FI"/>
+        </w:rPr>
+        <w:t>ym</w:t>
+      </w:r>
+      <w:proofErr w:type="spellEnd"/>
+      <w:r>
+        <w:rPr>
+          <w:i/>
+          <w:iCs/>
+          <w:sz w:val="24"/>
+          <w:szCs w:val="24"/>
+          <w:lang w:eastAsia="fi-FI"/>
+        </w:rPr>
+        <w:t xml:space="preserve"> laitteilla</w:t>
+      </w:r>
+    </w:p>
+    <w:p>
+      <w:pPr>
+        <w:rPr>
+          <w:i/>
+          <w:iCs/>
+          <w:sz w:val="24"/>
+          <w:szCs w:val="24"/>
+          <w:lang w:eastAsia="fi-FI"/>
+        </w:rPr>
+      </w:pPr>
+      <w:r>
+        <w:rPr>
+          <w:i/>
+          <w:iCs/>
+          <w:sz w:val="24"/>
+          <w:szCs w:val="24"/>
+          <w:lang w:eastAsia="fi-FI"/>
+        </w:rPr>
+        <w:t>N</w:t>
+      </w:r>
+      <w:r>
+        <w:rPr>
+          <w:i/>
+          <w:iCs/>
+          <w:sz w:val="24"/>
+          <w:szCs w:val="24"/>
+          <w:lang w:eastAsia="fi-FI"/>
+        </w:rPr>
+        <w:t xml:space="preserve">ettisivut täytyy olla </w:t>
+      </w:r>
+      <w:proofErr w:type="spellStart"/>
+      <w:r>
+        <w:rPr>
+          <w:i/>
+          <w:iCs/>
+          <w:sz w:val="24"/>
+          <w:szCs w:val="24"/>
+          <w:lang w:eastAsia="fi-FI"/>
+        </w:rPr>
+        <w:t>https</w:t>
+      </w:r>
+      <w:proofErr w:type="spellEnd"/>
+      <w:r>
+        <w:rPr>
+          <w:i/>
+          <w:iCs/>
+          <w:sz w:val="24"/>
+          <w:szCs w:val="24"/>
+          <w:lang w:eastAsia="fi-FI"/>
+        </w:rPr>
+        <w:t>-standardilla, jotta varmenteet ovat oikeat</w:t>
+      </w:r>
+    </w:p>
+    <w:p>
+      <w:pPr>
+        <w:rPr>
+          <w:i/>
+          <w:iCs/>
+          <w:sz w:val="24"/>
+          <w:szCs w:val="24"/>
+          <w:lang w:eastAsia="fi-FI"/>
+        </w:rPr>
+      </w:pPr>
+      <w:r>
+        <w:rPr>
+          <w:i/>
+          <w:iCs/>
+          <w:sz w:val="24"/>
+          <w:szCs w:val="24"/>
+          <w:lang w:eastAsia="fi-FI"/>
+        </w:rPr>
+        <w:t>H</w:t>
+      </w:r>
+      <w:r>
+        <w:rPr>
+          <w:i/>
+          <w:iCs/>
+          <w:sz w:val="24"/>
+          <w:szCs w:val="24"/>
+          <w:lang w:eastAsia="fi-FI"/>
+        </w:rPr>
+        <w:t>enkilötietojen käsittely ja tietosuoja</w:t>
+      </w:r>
+      <w:r>
+        <w:rPr>
+          <w:i/>
+          <w:iCs/>
+          <w:sz w:val="24"/>
+          <w:szCs w:val="24"/>
+          <w:lang w:eastAsia="fi-FI"/>
+        </w:rPr>
+        <w:t>- ja rekisteri</w:t>
+      </w:r>
+      <w:r>
+        <w:rPr>
+          <w:i/>
+          <w:iCs/>
+          <w:sz w:val="24"/>
+          <w:szCs w:val="24"/>
+          <w:lang w:eastAsia="fi-FI"/>
+        </w:rPr>
+        <w:t>seloste</w:t>
+      </w:r>
+    </w:p>
+    <w:p>
+      <w:pPr>
+        <w:rPr>
+          <w:i/>
+          <w:iCs/>
+          <w:sz w:val="24"/>
+          <w:szCs w:val="24"/>
+          <w:lang w:eastAsia="fi-FI"/>
+        </w:rPr>
+      </w:pPr>
+      <w:proofErr w:type="spellStart"/>
+      <w:r>
+        <w:rPr>
+          <w:i/>
+          <w:iCs/>
+          <w:sz w:val="24"/>
+          <w:szCs w:val="24"/>
+          <w:lang w:eastAsia="fi-FI"/>
+        </w:rPr>
+        <w:t>Esim</w:t>
+      </w:r>
+      <w:proofErr w:type="spellEnd"/>
+      <w:r>
+        <w:rPr>
+          <w:i/>
+          <w:iCs/>
+          <w:sz w:val="24"/>
+          <w:szCs w:val="24"/>
+          <w:lang w:eastAsia="fi-FI"/>
+        </w:rPr>
+        <w:t xml:space="preserve"> nettisivu: tiedot kahdennettu jollekin toiselle serverille, nettisivu saadaan takaisin toimintaan tietyn ajan kuluessa</w:t>
+      </w:r>
+    </w:p>
+    <w:p>
+      <w:pPr>
+        <w:pStyle w:val="Otsikko2"/>
+        <w:rPr>
+          <w:rFonts w:eastAsia="Times New Roman"/>
+          <w:lang w:eastAsia="fi-FI"/>
+        </w:rPr>
+      </w:pPr>
+      <w:bookmarkStart w:id="25" w:name="_Toc128399492"/>
+      <w:r>
+        <w:rPr>
+          <w:rFonts w:eastAsia="Times New Roman"/>
+          <w:lang w:eastAsia="fi-FI"/>
+        </w:rPr>
+        <w:t>6.3 Ylläpidettävyys</w:t>
+      </w:r>
+      <w:bookmarkEnd w:id="25"/>
+    </w:p>
+    <w:p>
+      <w:pPr>
+        <w:rPr>
+          <w:i/>
+          <w:iCs/>
+          <w:sz w:val="24"/>
+          <w:szCs w:val="24"/>
+          <w:lang w:eastAsia="fi-FI"/>
+        </w:rPr>
+      </w:pPr>
+      <w:r>
+        <w:rPr>
+          <w:i/>
+          <w:iCs/>
+          <w:sz w:val="24"/>
+          <w:szCs w:val="24"/>
+          <w:lang w:eastAsia="fi-FI"/>
+        </w:rPr>
+        <w:t>Palautustiedostot</w:t>
+      </w:r>
+    </w:p>
+    <w:p>
+      <w:pPr>
+        <w:rPr>
+          <w:i/>
+          <w:iCs/>
+          <w:sz w:val="24"/>
+          <w:szCs w:val="24"/>
+          <w:lang w:eastAsia="fi-FI"/>
+        </w:rPr>
+      </w:pPr>
+      <w:r>
+        <w:rPr>
+          <w:i/>
+          <w:iCs/>
+          <w:sz w:val="24"/>
+          <w:szCs w:val="24"/>
+          <w:lang w:eastAsia="fi-FI"/>
+        </w:rPr>
+        <w:t>Varmuuskopiointi</w:t>
+      </w:r>
+    </w:p>
+    <w:p>
+      <w:pPr>
+        <w:rPr>
+          <w:i/>
+          <w:iCs/>
+          <w:sz w:val="24"/>
+          <w:szCs w:val="24"/>
+          <w:lang w:eastAsia="fi-FI"/>
+        </w:rPr>
+      </w:pPr>
+      <w:r>
+        <w:rPr>
+          <w:i/>
+          <w:iCs/>
+          <w:sz w:val="24"/>
+          <w:szCs w:val="24"/>
+          <w:lang w:eastAsia="fi-FI"/>
+        </w:rPr>
         <w:lastRenderedPageBreak/>
-        <w:t>K</w:t>
-      </w:r>
-      <w:r>
-        <w:rPr>
-          <w:i/>
-          <w:iCs/>
-          <w:sz w:val="24"/>
-          <w:szCs w:val="24"/>
-          <w:lang w:eastAsia="fi-FI"/>
-        </w:rPr>
-        <w:t>äyttäjienhallinta</w:t>
-      </w:r>
-    </w:p>
-    <w:p>
-      <w:pPr>
-        <w:rPr>
-          <w:i/>
-          <w:iCs/>
-          <w:sz w:val="24"/>
-          <w:szCs w:val="24"/>
-          <w:lang w:eastAsia="fi-FI"/>
-        </w:rPr>
-      </w:pPr>
-      <w:r>
-        <w:rPr>
-          <w:i/>
-          <w:iCs/>
-          <w:sz w:val="24"/>
-          <w:szCs w:val="24"/>
-          <w:lang w:eastAsia="fi-FI"/>
-        </w:rPr>
-        <w:t>T</w:t>
-      </w:r>
-      <w:r>
-        <w:rPr>
-          <w:i/>
-          <w:iCs/>
-          <w:sz w:val="24"/>
-          <w:szCs w:val="24"/>
-          <w:lang w:eastAsia="fi-FI"/>
-        </w:rPr>
-        <w:t xml:space="preserve">oimii erilaisilla yleisillä mobiili- </w:t>
-      </w:r>
-      <w:proofErr w:type="spellStart"/>
-      <w:r>
-        <w:rPr>
-          <w:i/>
-          <w:iCs/>
-          <w:sz w:val="24"/>
-          <w:szCs w:val="24"/>
-          <w:lang w:eastAsia="fi-FI"/>
-        </w:rPr>
-        <w:t>ym</w:t>
-      </w:r>
-      <w:proofErr w:type="spellEnd"/>
-      <w:r>
-        <w:rPr>
-          <w:i/>
-          <w:iCs/>
-          <w:sz w:val="24"/>
-          <w:szCs w:val="24"/>
-          <w:lang w:eastAsia="fi-FI"/>
-        </w:rPr>
-        <w:t xml:space="preserve"> laitteilla</w:t>
-      </w:r>
-    </w:p>
-    <w:p>
-      <w:pPr>
-        <w:rPr>
-          <w:i/>
-          <w:iCs/>
-          <w:sz w:val="24"/>
-          <w:szCs w:val="24"/>
-          <w:lang w:eastAsia="fi-FI"/>
-        </w:rPr>
-      </w:pPr>
-      <w:r>
-        <w:rPr>
-          <w:i/>
-          <w:iCs/>
-          <w:sz w:val="24"/>
-          <w:szCs w:val="24"/>
-          <w:lang w:eastAsia="fi-FI"/>
-        </w:rPr>
-        <w:t>N</w:t>
-      </w:r>
-      <w:r>
-        <w:rPr>
-          <w:i/>
-          <w:iCs/>
-          <w:sz w:val="24"/>
-          <w:szCs w:val="24"/>
-          <w:lang w:eastAsia="fi-FI"/>
-        </w:rPr>
-        <w:t xml:space="preserve">ettisivut täytyy olla </w:t>
-      </w:r>
-      <w:proofErr w:type="spellStart"/>
-      <w:r>
-        <w:rPr>
-          <w:i/>
-          <w:iCs/>
-          <w:sz w:val="24"/>
-          <w:szCs w:val="24"/>
-          <w:lang w:eastAsia="fi-FI"/>
-        </w:rPr>
-        <w:t>https</w:t>
-      </w:r>
-      <w:proofErr w:type="spellEnd"/>
-      <w:r>
-        <w:rPr>
-          <w:i/>
-          <w:iCs/>
-          <w:sz w:val="24"/>
-          <w:szCs w:val="24"/>
-          <w:lang w:eastAsia="fi-FI"/>
-        </w:rPr>
-        <w:t>-standardilla, jotta varmenteet ovat oikeat</w:t>
-      </w:r>
-    </w:p>
-    <w:p>
-      <w:pPr>
-        <w:rPr>
-          <w:i/>
-          <w:iCs/>
-          <w:sz w:val="24"/>
-          <w:szCs w:val="24"/>
-          <w:lang w:eastAsia="fi-FI"/>
-        </w:rPr>
-      </w:pPr>
-      <w:r>
-        <w:rPr>
-          <w:i/>
-          <w:iCs/>
-          <w:sz w:val="24"/>
-          <w:szCs w:val="24"/>
-          <w:lang w:eastAsia="fi-FI"/>
-        </w:rPr>
-        <w:t>H</w:t>
-      </w:r>
-      <w:r>
-        <w:rPr>
-          <w:i/>
-          <w:iCs/>
-          <w:sz w:val="24"/>
-          <w:szCs w:val="24"/>
-          <w:lang w:eastAsia="fi-FI"/>
-        </w:rPr>
-        <w:t>enkilötietojen käsittely ja tietosuoja</w:t>
-      </w:r>
-      <w:r>
-        <w:rPr>
-          <w:i/>
-          <w:iCs/>
-          <w:sz w:val="24"/>
-          <w:szCs w:val="24"/>
-          <w:lang w:eastAsia="fi-FI"/>
-        </w:rPr>
-        <w:t>- ja rekisteri</w:t>
-      </w:r>
-      <w:r>
-        <w:rPr>
-          <w:i/>
-          <w:iCs/>
-          <w:sz w:val="24"/>
-          <w:szCs w:val="24"/>
-          <w:lang w:eastAsia="fi-FI"/>
-        </w:rPr>
-        <w:t>seloste</w:t>
-      </w:r>
-    </w:p>
-    <w:p>
-      <w:pPr>
-        <w:rPr>
-          <w:i/>
-          <w:iCs/>
-          <w:sz w:val="24"/>
-          <w:szCs w:val="24"/>
-          <w:lang w:eastAsia="fi-FI"/>
-        </w:rPr>
-      </w:pPr>
-      <w:proofErr w:type="spellStart"/>
-      <w:r>
-        <w:rPr>
-          <w:i/>
-          <w:iCs/>
-          <w:sz w:val="24"/>
-          <w:szCs w:val="24"/>
-          <w:lang w:eastAsia="fi-FI"/>
-        </w:rPr>
-        <w:t>Esim</w:t>
-      </w:r>
-      <w:proofErr w:type="spellEnd"/>
-      <w:r>
-        <w:rPr>
-          <w:i/>
-          <w:iCs/>
-          <w:sz w:val="24"/>
-          <w:szCs w:val="24"/>
-          <w:lang w:eastAsia="fi-FI"/>
-        </w:rPr>
-        <w:t xml:space="preserve"> nettisivu: tiedot kahdennettu jollekin toiselle serverille, nettisivu saadaan takaisin toimintaan tietyn ajan kuluessa</w:t>
-      </w:r>
-    </w:p>
-    <w:p>
-      <w:pPr>
-        <w:pStyle w:val="Otsikko2"/>
-        <w:rPr>
-          <w:rFonts w:eastAsia="Times New Roman"/>
-          <w:lang w:eastAsia="fi-FI"/>
-        </w:rPr>
-      </w:pPr>
-      <w:bookmarkStart w:id="25" w:name="_Toc128399492"/>
-      <w:r>
-        <w:rPr>
-          <w:rFonts w:eastAsia="Times New Roman"/>
-          <w:lang w:eastAsia="fi-FI"/>
-        </w:rPr>
-        <w:t>6.3 Ylläpidettävyys</w:t>
-      </w:r>
-      <w:bookmarkEnd w:id="25"/>
-    </w:p>
-    <w:p>
-      <w:pPr>
-        <w:rPr>
-          <w:i/>
-          <w:iCs/>
-          <w:sz w:val="24"/>
-          <w:szCs w:val="24"/>
-          <w:lang w:eastAsia="fi-FI"/>
-        </w:rPr>
-      </w:pPr>
-      <w:r>
-        <w:rPr>
-          <w:i/>
-          <w:iCs/>
-          <w:sz w:val="24"/>
-          <w:szCs w:val="24"/>
-          <w:lang w:eastAsia="fi-FI"/>
-        </w:rPr>
-        <w:t>Palautustiedostot</w:t>
-      </w:r>
-    </w:p>
-    <w:p>
-      <w:pPr>
-        <w:rPr>
-          <w:i/>
-          <w:iCs/>
-          <w:sz w:val="24"/>
-          <w:szCs w:val="24"/>
-          <w:lang w:eastAsia="fi-FI"/>
-        </w:rPr>
-      </w:pPr>
-      <w:r>
-        <w:rPr>
-          <w:i/>
-          <w:iCs/>
-          <w:sz w:val="24"/>
-          <w:szCs w:val="24"/>
-          <w:lang w:eastAsia="fi-FI"/>
-        </w:rPr>
-        <w:t>Varmuuskopiointi</w:t>
-      </w:r>
-    </w:p>
-    <w:p>
-      <w:pPr>
-        <w:rPr>
-          <w:i/>
-          <w:iCs/>
-          <w:sz w:val="24"/>
-          <w:szCs w:val="24"/>
-          <w:lang w:eastAsia="fi-FI"/>
-        </w:rPr>
-      </w:pPr>
-      <w:r>
-        <w:rPr>
-          <w:i/>
-          <w:iCs/>
-          <w:sz w:val="24"/>
-          <w:szCs w:val="24"/>
-          <w:lang w:eastAsia="fi-FI"/>
-        </w:rPr>
         <w:t>Versiopäivitykset, tuotteen/sovelluksen ajan tasalla pitäminen</w:t>
       </w:r>
     </w:p>
@@ -6504,7 +6300,6 @@
           <w:color w:val="353E4E"/>
           <w:lang w:eastAsia="fi-FI"/>
         </w:rPr>
-        <w:lastRenderedPageBreak/>
         <w:br/>
       </w:r>
       <w:r>
@@ -7327,6 +7122,28 @@
       <w:szCs w:val="26"/>
     </w:rPr>
   </w:style>
+  <w:style w:type="paragraph" w:styleId="Otsikko3">
+    <w:name w:val="heading 3"/>
+    <w:basedOn w:val="Normaali"/>
+    <w:next w:val="Normaali"/>
+    <w:link w:val="Otsikko3Char"/>
+    <w:uiPriority w:val="9"/>
+    <w:unhideWhenUsed/>
+    <w:qFormat/>
+    <w:rsid w:val="001267EF"/>
+    <w:pPr>
+      <w:keepNext/>
+      <w:keepLines/>
+      <w:spacing w:before="40" w:after="0"/>
+      <w:outlineLvl w:val="2"/>
+    </w:pPr>
+    <w:rPr>
+      <w:rFonts w:asciiTheme="majorHAnsi" w:eastAsiaTheme="majorEastAsia" w:hAnsiTheme="majorHAnsi" w:cstheme="majorBidi"/>
+      <w:color w:val="1F3763" w:themeColor="accent1" w:themeShade="7F"/>
+      <w:sz w:val="24"/>
+      <w:szCs w:val="24"/>
+    </w:rPr>
+  </w:style>
   <w:style w:type="paragraph" w:styleId="Otsikko5">
     <w:name w:val="heading 5"/>
     <w:basedOn w:val="Normaali"/>
@@ -7350,7 +7167,6 @@
   <w:style w:type="character" w:default="1" w:styleId="Kappaleenoletusfontti">
     <w:name w:val="Default Paragraph Font"/>
     <w:uiPriority w:val="1"/>
-    <w:semiHidden/>
     <w:unhideWhenUsed/>
   </w:style>
   <w:style w:type="table" w:default="1" w:styleId="Normaalitaulukko">
@@ -7571,6 +7387,19 @@
         <w:shd w:val="clear" w:color="auto" w:fill="DEEAF6" w:themeFill="accent5" w:themeFillTint="33"/>
       </w:tcPr>
     </w:tblStylePr>
+  </w:style>
+  <w:style w:type="character" w:customStyle="1" w:styleId="Otsikko3Char">
+    <w:name w:val="Otsikko 3 Char"/>
+    <w:basedOn w:val="Kappaleenoletusfontti"/>
+    <w:link w:val="Otsikko3"/>
+    <w:uiPriority w:val="9"/>
+    <w:rsid w:val="001267EF"/>
+    <w:rPr>
+      <w:rFonts w:asciiTheme="majorHAnsi" w:eastAsiaTheme="majorEastAsia" w:hAnsiTheme="majorHAnsi" w:cstheme="majorBidi"/>
+      <w:color w:val="1F3763" w:themeColor="accent1" w:themeShade="7F"/>
+      <w:sz w:val="24"/>
+      <w:szCs w:val="24"/>
+    </w:rPr>
   </w:style>
 </w:styles>
 </file>

</xml_diff>

<commit_message>
Vaatimusmaarittelyn ja tyoajanseurannan paivitys
</commit_message>
<xml_diff>
--- a/Dokumentit/Vaatimusmaarittelydokumentti Laskutus.docx
+++ b/Dokumentit/Vaatimusmaarittelydokumentti Laskutus.docx
@@ -3017,31 +3017,7 @@
           <w:szCs w:val="24"/>
           <w:lang w:eastAsia="fi-FI"/>
         </w:rPr>
-        <w:t>Asiakkaan palvelu</w:t>
-      </w:r>
-      <w:r>
-        <w:rPr>
-          <w:sz w:val="24"/>
-          <w:szCs w:val="24"/>
-          <w:lang w:eastAsia="fi-FI"/>
-        </w:rPr>
-        <w:t>tasoa on mahdollista muuttaa</w:t>
-      </w:r>
-      <w:r>
-        <w:rPr>
-          <w:sz w:val="24"/>
-          <w:szCs w:val="24"/>
-          <w:lang w:eastAsia="fi-FI"/>
-        </w:rPr>
-        <w:t xml:space="preserve"> ylemmälle tai alemmalle tasolle</w:t>
-      </w:r>
-      <w:r>
-        <w:rPr>
-          <w:sz w:val="24"/>
-          <w:szCs w:val="24"/>
-          <w:lang w:eastAsia="fi-FI"/>
-        </w:rPr>
-        <w:t xml:space="preserve"> kesken palvelun käytön.</w:t>
+        <w:t>Asiakkaita on oltava mahdollista myös poistaa sovelluksesta.</w:t>
       </w:r>
       <w:r>
         <w:rPr>
@@ -3057,7 +3033,15 @@
           <w:szCs w:val="24"/>
           <w:lang w:eastAsia="fi-FI"/>
         </w:rPr>
-        <w:t>Asiakkaita on oltava mahdollista myös poistaa sovelluksesta.</w:t>
+        <w:t>Asiakkaan palvelutasoa on mahdollista muuttaa ylemmälle tai alemmalle tasolle</w:t>
+      </w:r>
+      <w:r>
+        <w:rPr>
+          <w:sz w:val="24"/>
+          <w:szCs w:val="24"/>
+          <w:lang w:eastAsia="fi-FI"/>
+        </w:rPr>
+        <w:t>.</w:t>
       </w:r>
     </w:p>
     <w:p>
@@ -4089,14 +4073,256 @@
         <w:rPr>
           <w:lang w:eastAsia="fi-FI"/>
         </w:rPr>
-        <w:t>, Customer, Invoice ja Servicelevel. Servicelevel-luokan objektit luodaan ServiceWindown metodeissa ja kuljetetaan servicelevels.json-tiedoston avulla CustomerWindown käyttöön. CustomerWindow lukee listaan sisään servicelevels.json -tiedoston ja listan itemeilla populoidaan comboBox-elementti. CustomerWindow luo omassa metodissaan Customer-objektin, joka ottaa vastaan Servicelevel-objektin comboBox-elementistä. Samassa metodissa luodaan Invoice-objektit, jotka käyttävät sekä Customer- että Servicelevel-objektia. Customer-objektien tietoja säilytetään customerlist.json-</w:t>
-      </w:r>
+        <w:t>, Customer, Invoice ja Servicelevel</w:t>
+      </w:r>
+      <w:r>
+        <w:rPr>
+          <w:lang w:eastAsia="fi-FI"/>
+        </w:rPr>
+        <w:t xml:space="preserve"> sekä kolme ikkunatasoa: MainWindow, CustomerWindow ja Service</w:t>
+      </w:r>
+      <w:r>
+        <w:rPr>
+          <w:lang w:eastAsia="fi-FI"/>
+        </w:rPr>
+        <w:t>w</w:t>
+      </w:r>
+      <w:r>
+        <w:rPr>
+          <w:lang w:eastAsia="fi-FI"/>
+        </w:rPr>
+        <w:t>indow.</w:t>
+      </w:r>
+    </w:p>
+    <w:p>
+      <w:pPr>
+        <w:rPr>
+          <w:lang w:eastAsia="fi-FI"/>
+        </w:rPr>
+      </w:pPr>
+      <w:r>
+        <w:rPr>
+          <w:lang w:eastAsia="fi-FI"/>
+        </w:rPr>
+        <w:t xml:space="preserve">Servicelevel-luokan objektit luodaan ServiceWindown </w:t>
+      </w:r>
+      <w:r>
+        <w:rPr>
+          <w:lang w:eastAsia="fi-FI"/>
+        </w:rPr>
+        <w:t>Tallenna-metodissa</w:t>
+      </w:r>
+      <w:r>
+        <w:rPr>
+          <w:lang w:eastAsia="fi-FI"/>
+        </w:rPr>
+        <w:t xml:space="preserve"> ja kuljetetaan servicelevels.json-tiedoston avulla CustomerWindown käyttöön. CustomerWindow</w:t>
+      </w:r>
+      <w:r>
+        <w:rPr>
+          <w:lang w:eastAsia="fi-FI"/>
+        </w:rPr>
+        <w:t>.xaml.cs</w:t>
+      </w:r>
+      <w:r>
+        <w:rPr>
+          <w:lang w:eastAsia="fi-FI"/>
+        </w:rPr>
+        <w:t xml:space="preserve"> lukee </w:t>
+      </w:r>
+      <w:r>
+        <w:rPr>
+          <w:lang w:eastAsia="fi-FI"/>
+        </w:rPr>
+        <w:t>serviceList-listaan</w:t>
+      </w:r>
+      <w:r>
+        <w:rPr>
+          <w:lang w:eastAsia="fi-FI"/>
+        </w:rPr>
+        <w:t xml:space="preserve"> sisään servicelevels.json -tiedoston ja</w:t>
+      </w:r>
+      <w:r>
+        <w:rPr>
+          <w:lang w:eastAsia="fi-FI"/>
+        </w:rPr>
+        <w:t xml:space="preserve"> populoi</w:t>
+      </w:r>
+      <w:r>
+        <w:rPr>
+          <w:lang w:eastAsia="fi-FI"/>
+        </w:rPr>
+        <w:t xml:space="preserve"> listan itemeilla </w:t>
+      </w:r>
+      <w:r>
+        <w:rPr>
+          <w:lang w:eastAsia="fi-FI"/>
+        </w:rPr>
+        <w:t xml:space="preserve">CustomerWindow.xaml-tiedoston </w:t>
+      </w:r>
+      <w:r>
+        <w:rPr>
+          <w:lang w:eastAsia="fi-FI"/>
+        </w:rPr>
+        <w:t>comboBox</w:t>
+      </w:r>
+      <w:r>
+        <w:rPr>
+          <w:lang w:eastAsia="fi-FI"/>
+        </w:rPr>
+        <w:t>ServiceLevel</w:t>
+      </w:r>
+      <w:r>
+        <w:rPr>
+          <w:lang w:eastAsia="fi-FI"/>
+        </w:rPr>
+        <w:t>-</w:t>
+      </w:r>
+      <w:r>
+        <w:rPr>
+          <w:lang w:eastAsia="fi-FI"/>
+        </w:rPr>
+        <w:t>elementin</w:t>
+      </w:r>
+      <w:r>
+        <w:rPr>
+          <w:lang w:eastAsia="fi-FI"/>
+        </w:rPr>
+        <w:t>.</w:t>
+      </w:r>
+      <w:r>
+        <w:rPr>
+          <w:lang w:eastAsia="fi-FI"/>
+        </w:rPr>
+        <w:t xml:space="preserve"> </w:t>
+      </w:r>
+    </w:p>
+    <w:p>
+      <w:pPr>
+        <w:rPr>
+          <w:lang w:eastAsia="fi-FI"/>
+        </w:rPr>
+      </w:pPr>
       <w:r>
         <w:rPr>
           <w:lang w:eastAsia="fi-FI"/>
         </w:rPr>
         <w:lastRenderedPageBreak/>
-        <w:t xml:space="preserve">tiedostossa. Invoice-objektien tiedot säilötään invoicelist.json-tiedostoon ja kuljetetaan sen avulla luettavaksi MainWindown metodiin, josta ne siirretään näytettäväksi MainWindown listaelementtiin. </w:t>
+        <w:t>CustomerWindow</w:t>
+      </w:r>
+      <w:r>
+        <w:rPr>
+          <w:lang w:eastAsia="fi-FI"/>
+        </w:rPr>
+        <w:t>.xaml.cs</w:t>
+      </w:r>
+      <w:r>
+        <w:rPr>
+          <w:lang w:eastAsia="fi-FI"/>
+        </w:rPr>
+        <w:t xml:space="preserve"> luo </w:t>
+      </w:r>
+      <w:r>
+        <w:rPr>
+          <w:lang w:eastAsia="fi-FI"/>
+        </w:rPr>
+        <w:t>Tallenna-</w:t>
+      </w:r>
+      <w:r>
+        <w:rPr>
+          <w:lang w:eastAsia="fi-FI"/>
+        </w:rPr>
+        <w:t>metodissa Customer-objektin, joka ottaa vastaan Servicelevel-objektin comboBox</w:t>
+      </w:r>
+      <w:r>
+        <w:rPr>
+          <w:lang w:eastAsia="fi-FI"/>
+        </w:rPr>
+        <w:t>ServiceLevel</w:t>
+      </w:r>
+      <w:r>
+        <w:rPr>
+          <w:lang w:eastAsia="fi-FI"/>
+        </w:rPr>
+        <w:t>-elementistä. Samassa metodissa luodaan Invoice-objektit, jotka käyttävät sekä Customer- että Servicelevel-objekt</w:t>
+      </w:r>
+      <w:r>
+        <w:rPr>
+          <w:lang w:eastAsia="fi-FI"/>
+        </w:rPr>
+        <w:t>eja</w:t>
+      </w:r>
+      <w:r>
+        <w:rPr>
+          <w:lang w:eastAsia="fi-FI"/>
+        </w:rPr>
+        <w:t>. Customer-objektien tie</w:t>
+      </w:r>
+      <w:r>
+        <w:rPr>
+          <w:lang w:eastAsia="fi-FI"/>
+        </w:rPr>
+        <w:t xml:space="preserve">dot tallennetaan customerList-ObservableCollertioniin ja sieltä </w:t>
+      </w:r>
+      <w:r>
+        <w:rPr>
+          <w:lang w:eastAsia="fi-FI"/>
+        </w:rPr>
+        <w:t>customerlist.json-</w:t>
+      </w:r>
+      <w:r>
+        <w:rPr>
+          <w:lang w:eastAsia="fi-FI"/>
+        </w:rPr>
+        <w:t>tiedostoon</w:t>
+      </w:r>
+      <w:r>
+        <w:rPr>
+          <w:lang w:eastAsia="fi-FI"/>
+        </w:rPr>
+        <w:t xml:space="preserve">. Invoice-objektien tiedot säilötään </w:t>
+      </w:r>
+      <w:r>
+        <w:rPr>
+          <w:lang w:eastAsia="fi-FI"/>
+        </w:rPr>
+        <w:t xml:space="preserve">customerInvoiceList ObservableCollectioniin ja sieltä </w:t>
+      </w:r>
+      <w:r>
+        <w:rPr>
+          <w:lang w:eastAsia="fi-FI"/>
+        </w:rPr>
+        <w:t>invoicelist.json-tiedostoon ja kuljetetaan sen avulla luettavaksi MainWindow</w:t>
+      </w:r>
+      <w:r>
+        <w:rPr>
+          <w:lang w:eastAsia="fi-FI"/>
+        </w:rPr>
+        <w:t>.xaml.cs -tiedoston</w:t>
+      </w:r>
+      <w:r>
+        <w:rPr>
+          <w:lang w:eastAsia="fi-FI"/>
+        </w:rPr>
+        <w:t xml:space="preserve"> metodiin, josta ne siirretään näytettäväksi MainWindown listaelementtiin</w:t>
+      </w:r>
+      <w:r>
+        <w:rPr>
+          <w:lang w:eastAsia="fi-FI"/>
+        </w:rPr>
+        <w:t xml:space="preserve"> listViewInvoices</w:t>
+      </w:r>
+      <w:r>
+        <w:rPr>
+          <w:lang w:eastAsia="fi-FI"/>
+        </w:rPr>
+        <w:t xml:space="preserve">. </w:t>
+      </w:r>
+      <w:r>
+        <w:rPr>
+          <w:lang w:eastAsia="fi-FI"/>
+        </w:rPr>
+        <w:t>CustomerWindow.xaml.cs-tiedostossa on myös metodi, jolla voidaan poistaa CustomerWindown listViewCustomers-listaelementistä valittu kohde sekä asiakkaista että laskuista json-tiedostoja käyttämällä.</w:t>
       </w:r>
     </w:p>
     <w:p>
@@ -4353,6 +4579,7 @@
           <w:color w:val="353E4E"/>
           <w:lang w:eastAsia="fi-FI"/>
         </w:rPr>
+        <w:lastRenderedPageBreak/>
         <w:br/>
       </w:r>
       <w:bookmarkStart w:id="17" w:name="_Toc129340753"/>
@@ -4468,7 +4695,6 @@
           <w:rFonts w:eastAsia="Times New Roman"/>
           <w:lang w:eastAsia="fi-FI"/>
         </w:rPr>
-        <w:lastRenderedPageBreak/>
         <w:t>3.4 Tiedostot ja asetustiedostot</w:t>
       </w:r>
       <w:bookmarkEnd w:id="18"/>
@@ -4578,9 +4804,15 @@
         <w:rPr>
           <w:rStyle w:val="Otsikko2Char"/>
         </w:rPr>
-        <w:t>Asiakkaan tietojen syöttö sovellukseen</w:t>
+        <w:t xml:space="preserve">Asiakkaan tietojen </w:t>
       </w:r>
       <w:bookmarkEnd w:id="20"/>
+      <w:r>
+        <w:rPr>
+          <w:rStyle w:val="Otsikko2Char"/>
+        </w:rPr>
+        <w:t>lisäys ja käsittely</w:t>
+      </w:r>
     </w:p>
     <w:p>
       <w:pPr>
@@ -4614,6 +4846,30 @@
         </w:rPr>
         <w:t xml:space="preserve"> Asiakkaan tiedot ja palvelutaso lisätään samasta näkymästä, asiakastiedot syötetään tekstikenttiin ja palvelutaso valitaan avattavasta luettelosta.</w:t>
       </w:r>
+      <w:r>
+        <w:rPr>
+          <w:sz w:val="24"/>
+          <w:szCs w:val="24"/>
+          <w:lang w:eastAsia="fi-FI"/>
+        </w:rPr>
+        <w:t xml:space="preserve"> </w:t>
+      </w:r>
+      <w:r>
+        <w:rPr>
+          <w:sz w:val="24"/>
+          <w:szCs w:val="24"/>
+          <w:lang w:eastAsia="fi-FI"/>
+        </w:rPr>
+        <w:t xml:space="preserve">Käyttäjä voi myös poistaa asiakkaan, jolloin myös kaikki asiakkaan laskut poistuvat sovelluksesta. </w:t>
+      </w:r>
+      <w:r>
+        <w:rPr>
+          <w:sz w:val="24"/>
+          <w:szCs w:val="24"/>
+          <w:lang w:eastAsia="fi-FI"/>
+        </w:rPr>
+        <w:t>Tietojen muokkaus ei ole tässä julkaisussa mahdollista.</w:t>
+      </w:r>
     </w:p>
     <w:p>
       <w:pPr>
@@ -4637,39 +4893,200 @@
           <w:szCs w:val="24"/>
           <w:lang w:eastAsia="fi-FI"/>
         </w:rPr>
-        <w:t xml:space="preserve"> tietoja on voitava muokata</w:t>
-      </w:r>
-      <w:r>
-        <w:rPr>
-          <w:sz w:val="24"/>
-          <w:szCs w:val="24"/>
-          <w:lang w:eastAsia="fi-FI"/>
-        </w:rPr>
-        <w:t xml:space="preserve"> jollain tavalla</w:t>
-      </w:r>
-      <w:r>
-        <w:rPr>
-          <w:sz w:val="24"/>
-          <w:szCs w:val="24"/>
-          <w:lang w:eastAsia="fi-FI"/>
-        </w:rPr>
-        <w:t>, koska</w:t>
-      </w:r>
-      <w:r>
-        <w:rPr>
-          <w:sz w:val="24"/>
-          <w:szCs w:val="24"/>
-          <w:lang w:eastAsia="fi-FI"/>
-        </w:rPr>
-        <w:t xml:space="preserve"> palvelutasoa voidaan muuttaa kesken palvelun käytön</w:t>
-      </w:r>
-      <w:r>
-        <w:rPr>
-          <w:sz w:val="24"/>
-          <w:szCs w:val="24"/>
-          <w:lang w:eastAsia="fi-FI"/>
-        </w:rPr>
-        <w:t xml:space="preserve"> ja tämä on huomioitava laskutuksessa</w:t>
+        <w:t xml:space="preserve"> tietoj</w:t>
+      </w:r>
+      <w:r>
+        <w:rPr>
+          <w:sz w:val="24"/>
+          <w:szCs w:val="24"/>
+          <w:lang w:eastAsia="fi-FI"/>
+        </w:rPr>
+        <w:t>en muokkaus toteutetaan poistamalla asiakas ja syöttämällä hänen tietonsa uudestaan.</w:t>
+      </w:r>
+    </w:p>
+    <w:p>
+      <w:pPr>
+        <w:pStyle w:val="Otsikko2"/>
+        <w:rPr>
+          <w:rFonts w:eastAsiaTheme="minorHAnsi"/>
+          <w:lang w:eastAsia="fi-FI"/>
+        </w:rPr>
+      </w:pPr>
+      <w:bookmarkStart w:id="21" w:name="_Toc129340757"/>
+      <w:r>
+        <w:rPr>
+          <w:rFonts w:eastAsiaTheme="minorHAnsi"/>
+          <w:lang w:eastAsia="fi-FI"/>
+        </w:rPr>
+        <w:t>4.2 Palvelutason</w:t>
+      </w:r>
+      <w:bookmarkEnd w:id="21"/>
+      <w:r>
+        <w:rPr>
+          <w:rFonts w:eastAsiaTheme="minorHAnsi"/>
+          <w:lang w:eastAsia="fi-FI"/>
+        </w:rPr>
+        <w:t xml:space="preserve"> lisäys ja käsittely</w:t>
+      </w:r>
+    </w:p>
+    <w:p>
+      <w:pPr>
+        <w:rPr>
+          <w:sz w:val="24"/>
+          <w:szCs w:val="24"/>
+          <w:lang w:eastAsia="fi-FI"/>
+        </w:rPr>
+      </w:pPr>
+      <w:r>
+        <w:rPr>
+          <w:sz w:val="24"/>
+          <w:szCs w:val="24"/>
+          <w:lang w:eastAsia="fi-FI"/>
+        </w:rPr>
+        <w:t xml:space="preserve">Käyttäjä voi </w:t>
+      </w:r>
+      <w:r>
+        <w:rPr>
+          <w:sz w:val="24"/>
+          <w:szCs w:val="24"/>
+          <w:lang w:eastAsia="fi-FI"/>
+        </w:rPr>
+        <w:t xml:space="preserve">lisätä uuden palvelutason sovellukseen </w:t>
+      </w:r>
+      <w:r>
+        <w:rPr>
+          <w:sz w:val="24"/>
+          <w:szCs w:val="24"/>
+          <w:lang w:eastAsia="fi-FI"/>
+        </w:rPr>
+        <w:t xml:space="preserve">ja poistaa </w:t>
+      </w:r>
+      <w:r>
+        <w:rPr>
+          <w:sz w:val="24"/>
+          <w:szCs w:val="24"/>
+          <w:lang w:eastAsia="fi-FI"/>
+        </w:rPr>
+        <w:t>halutessaan palvelutasoja. Tietojen muokkaus ei ole tässä julkaisussa mahdollista.</w:t>
+      </w:r>
+      <w:r>
+        <w:rPr>
+          <w:sz w:val="24"/>
+          <w:szCs w:val="24"/>
+          <w:lang w:eastAsia="fi-FI"/>
+        </w:rPr>
+        <w:t xml:space="preserve"> </w:t>
+      </w:r>
+    </w:p>
+    <w:p>
+      <w:pPr>
+        <w:pStyle w:val="Otsikko2"/>
+        <w:rPr>
+          <w:lang w:eastAsia="fi-FI"/>
+        </w:rPr>
+      </w:pPr>
+      <w:bookmarkStart w:id="22" w:name="_Toc129340758"/>
+      <w:r>
+        <w:rPr>
+          <w:lang w:eastAsia="fi-FI"/>
+        </w:rPr>
+        <w:t xml:space="preserve">4.3 </w:t>
+      </w:r>
+      <w:r>
+        <w:rPr>
+          <w:lang w:eastAsia="fi-FI"/>
+        </w:rPr>
+        <w:t>Maksulista</w:t>
+      </w:r>
+      <w:bookmarkEnd w:id="22"/>
+    </w:p>
+    <w:p>
+      <w:pPr>
+        <w:rPr>
+          <w:sz w:val="24"/>
+          <w:szCs w:val="24"/>
+          <w:lang w:eastAsia="fi-FI"/>
+        </w:rPr>
+      </w:pPr>
+      <w:r>
+        <w:rPr>
+          <w:sz w:val="24"/>
+          <w:szCs w:val="24"/>
+          <w:lang w:eastAsia="fi-FI"/>
+        </w:rPr>
+        <w:t xml:space="preserve">Käyttäjä voi </w:t>
+      </w:r>
+      <w:r>
+        <w:rPr>
+          <w:sz w:val="24"/>
+          <w:szCs w:val="24"/>
+          <w:lang w:eastAsia="fi-FI"/>
+        </w:rPr>
+        <w:t>nähdä</w:t>
+      </w:r>
+      <w:r>
+        <w:rPr>
+          <w:sz w:val="24"/>
+          <w:szCs w:val="24"/>
+          <w:lang w:eastAsia="fi-FI"/>
+        </w:rPr>
+        <w:t xml:space="preserve"> sovelluksesta listan</w:t>
+      </w:r>
+      <w:r>
+        <w:rPr>
+          <w:sz w:val="24"/>
+          <w:szCs w:val="24"/>
+          <w:lang w:eastAsia="fi-FI"/>
+        </w:rPr>
+        <w:t xml:space="preserve"> asiakkaan</w:t>
+      </w:r>
+      <w:r>
+        <w:rPr>
+          <w:sz w:val="24"/>
+          <w:szCs w:val="24"/>
+          <w:lang w:eastAsia="fi-FI"/>
+        </w:rPr>
+        <w:t xml:space="preserve"> </w:t>
+      </w:r>
+      <w:r>
+        <w:rPr>
+          <w:sz w:val="24"/>
+          <w:szCs w:val="24"/>
+          <w:lang w:eastAsia="fi-FI"/>
+        </w:rPr>
+        <w:t xml:space="preserve">tulevista maksuista seuraavilta </w:t>
+      </w:r>
+      <w:r>
+        <w:rPr>
+          <w:sz w:val="24"/>
+          <w:szCs w:val="24"/>
+          <w:lang w:eastAsia="fi-FI"/>
+        </w:rPr>
+        <w:t>kuudelta</w:t>
+      </w:r>
+      <w:r>
+        <w:rPr>
+          <w:sz w:val="24"/>
+          <w:szCs w:val="24"/>
+          <w:lang w:eastAsia="fi-FI"/>
+        </w:rPr>
+        <w:t xml:space="preserve"> kuukaudelta.</w:t>
+      </w:r>
+      <w:r>
+        <w:rPr>
+          <w:sz w:val="24"/>
+          <w:szCs w:val="24"/>
+          <w:lang w:eastAsia="fi-FI"/>
+        </w:rPr>
+        <w:t xml:space="preserve"> Listan voi tulostaa </w:t>
+      </w:r>
+      <w:r>
+        <w:rPr>
+          <w:sz w:val="24"/>
+          <w:szCs w:val="24"/>
+          <w:lang w:eastAsia="fi-FI"/>
+        </w:rPr>
+        <w:t>tulostimelle</w:t>
       </w:r>
       <w:r>
         <w:rPr>
@@ -4687,173 +5104,19 @@
         </w:rPr>
         <w:t xml:space="preserve"> </w:t>
       </w:r>
+      <w:r>
+        <w:rPr>
+          <w:sz w:val="24"/>
+          <w:szCs w:val="24"/>
+          <w:lang w:eastAsia="fi-FI"/>
+        </w:rPr>
+        <w:t>Tietojen muokkaus ei ole tässä julkaisussa mahdollista.</w:t>
+      </w:r>
     </w:p>
     <w:p>
       <w:pPr>
         <w:pStyle w:val="Otsikko2"/>
         <w:rPr>
-          <w:rFonts w:eastAsiaTheme="minorHAnsi"/>
-          <w:lang w:eastAsia="fi-FI"/>
-        </w:rPr>
-      </w:pPr>
-      <w:bookmarkStart w:id="21" w:name="_Toc129340757"/>
-      <w:r>
-        <w:rPr>
-          <w:rFonts w:eastAsiaTheme="minorHAnsi"/>
-          <w:lang w:eastAsia="fi-FI"/>
-        </w:rPr>
-        <w:t>4.2 Palvelutason tietojen muokkaus</w:t>
-      </w:r>
-      <w:bookmarkEnd w:id="21"/>
-    </w:p>
-    <w:p>
-      <w:pPr>
-        <w:rPr>
-          <w:sz w:val="24"/>
-          <w:szCs w:val="24"/>
-          <w:lang w:eastAsia="fi-FI"/>
-        </w:rPr>
-      </w:pPr>
-      <w:r>
-        <w:rPr>
-          <w:sz w:val="24"/>
-          <w:szCs w:val="24"/>
-          <w:lang w:eastAsia="fi-FI"/>
-        </w:rPr>
-        <w:t xml:space="preserve">Käyttäjä voi </w:t>
-      </w:r>
-      <w:r>
-        <w:rPr>
-          <w:sz w:val="24"/>
-          <w:szCs w:val="24"/>
-          <w:lang w:eastAsia="fi-FI"/>
-        </w:rPr>
-        <w:t xml:space="preserve">lisätä uuden palvelutason sovellukseen </w:t>
-      </w:r>
-      <w:r>
-        <w:rPr>
-          <w:sz w:val="24"/>
-          <w:szCs w:val="24"/>
-          <w:lang w:eastAsia="fi-FI"/>
-        </w:rPr>
-        <w:t>ja poistaa niitä.</w:t>
-      </w:r>
-      <w:r>
-        <w:rPr>
-          <w:sz w:val="24"/>
-          <w:szCs w:val="24"/>
-          <w:lang w:eastAsia="fi-FI"/>
-        </w:rPr>
-        <w:t xml:space="preserve"> </w:t>
-      </w:r>
-    </w:p>
-    <w:p>
-      <w:pPr>
-        <w:pStyle w:val="Otsikko2"/>
-        <w:rPr>
-          <w:lang w:eastAsia="fi-FI"/>
-        </w:rPr>
-      </w:pPr>
-      <w:bookmarkStart w:id="22" w:name="_Toc129340758"/>
-      <w:r>
-        <w:rPr>
-          <w:lang w:eastAsia="fi-FI"/>
-        </w:rPr>
-        <w:t xml:space="preserve">4.3 </w:t>
-      </w:r>
-      <w:r>
-        <w:rPr>
-          <w:lang w:eastAsia="fi-FI"/>
-        </w:rPr>
-        <w:t>Maksulista</w:t>
-      </w:r>
-      <w:bookmarkEnd w:id="22"/>
-    </w:p>
-    <w:p>
-      <w:pPr>
-        <w:rPr>
-          <w:sz w:val="24"/>
-          <w:szCs w:val="24"/>
-          <w:lang w:eastAsia="fi-FI"/>
-        </w:rPr>
-      </w:pPr>
-      <w:r>
-        <w:rPr>
-          <w:sz w:val="24"/>
-          <w:szCs w:val="24"/>
-          <w:lang w:eastAsia="fi-FI"/>
-        </w:rPr>
-        <w:t xml:space="preserve">Käyttäjä voi </w:t>
-      </w:r>
-      <w:r>
-        <w:rPr>
-          <w:sz w:val="24"/>
-          <w:szCs w:val="24"/>
-          <w:lang w:eastAsia="fi-FI"/>
-        </w:rPr>
-        <w:t>nähdä</w:t>
-      </w:r>
-      <w:r>
-        <w:rPr>
-          <w:sz w:val="24"/>
-          <w:szCs w:val="24"/>
-          <w:lang w:eastAsia="fi-FI"/>
-        </w:rPr>
-        <w:t xml:space="preserve"> sovelluksesta listan</w:t>
-      </w:r>
-      <w:r>
-        <w:rPr>
-          <w:sz w:val="24"/>
-          <w:szCs w:val="24"/>
-          <w:lang w:eastAsia="fi-FI"/>
-        </w:rPr>
-        <w:t xml:space="preserve"> asiakkaan</w:t>
-      </w:r>
-      <w:r>
-        <w:rPr>
-          <w:sz w:val="24"/>
-          <w:szCs w:val="24"/>
-          <w:lang w:eastAsia="fi-FI"/>
-        </w:rPr>
-        <w:t xml:space="preserve"> </w:t>
-      </w:r>
-      <w:r>
-        <w:rPr>
-          <w:sz w:val="24"/>
-          <w:szCs w:val="24"/>
-          <w:lang w:eastAsia="fi-FI"/>
-        </w:rPr>
-        <w:t xml:space="preserve">tulevista maksuista seuraavilta </w:t>
-      </w:r>
-      <w:r>
-        <w:rPr>
-          <w:sz w:val="24"/>
-          <w:szCs w:val="24"/>
-          <w:lang w:eastAsia="fi-FI"/>
-        </w:rPr>
-        <w:t>kuudelta</w:t>
-      </w:r>
-      <w:r>
-        <w:rPr>
-          <w:sz w:val="24"/>
-          <w:szCs w:val="24"/>
-          <w:lang w:eastAsia="fi-FI"/>
-        </w:rPr>
-        <w:t xml:space="preserve"> kuukaudelta.</w:t>
-      </w:r>
-      <w:r>
-        <w:rPr>
-          <w:sz w:val="24"/>
-          <w:szCs w:val="24"/>
-          <w:lang w:eastAsia="fi-FI"/>
-        </w:rPr>
-        <w:t xml:space="preserve"> Listan voi tulostaa myös tiedostoon.</w:t>
-      </w:r>
-    </w:p>
-    <w:p>
-      <w:pPr>
-        <w:pStyle w:val="Otsikko2"/>
-        <w:rPr>
           <w:lang w:eastAsia="fi-FI"/>
         </w:rPr>
       </w:pPr>
@@ -4874,9 +5137,15 @@
         <w:rPr>
           <w:lang w:eastAsia="fi-FI"/>
         </w:rPr>
-        <w:t xml:space="preserve"> Alennustietojen muokkaus</w:t>
+        <w:t xml:space="preserve"> Alennustie</w:t>
       </w:r>
       <w:bookmarkEnd w:id="23"/>
+      <w:r>
+        <w:rPr>
+          <w:lang w:eastAsia="fi-FI"/>
+        </w:rPr>
+        <w:t>dot</w:t>
+      </w:r>
     </w:p>
     <w:p>
       <w:pPr>
@@ -4924,7 +5193,15 @@
           <w:szCs w:val="24"/>
           <w:lang w:eastAsia="fi-FI"/>
         </w:rPr>
-        <w:t>on mahdollista muokata. Sovelluksen laatimishetkellä tiedossa olevat alennukset ovat:</w:t>
+        <w:t>ei ole</w:t>
+      </w:r>
+      <w:r>
+        <w:rPr>
+          <w:sz w:val="24"/>
+          <w:szCs w:val="24"/>
+          <w:lang w:eastAsia="fi-FI"/>
+        </w:rPr>
+        <w:t xml:space="preserve"> mahdollista muokata. Sovelluksen laatimishetkellä tiedossa olevat alennukset ovat:</w:t>
       </w:r>
     </w:p>
     <w:p>
@@ -5037,7 +5314,23 @@
           <w:szCs w:val="24"/>
           <w:lang w:eastAsia="fi-FI"/>
         </w:rPr>
-        <w:t xml:space="preserve">alvelun tilaajille annettava </w:t>
+        <w:t xml:space="preserve">alvelun tilaajille </w:t>
+      </w:r>
+      <w:r>
+        <w:rPr>
+          <w:sz w:val="24"/>
+          <w:szCs w:val="24"/>
+          <w:lang w:eastAsia="fi-FI"/>
+        </w:rPr>
+        <w:t>voidaan valita annettavaksi</w:t>
+      </w:r>
+      <w:r>
+        <w:rPr>
+          <w:sz w:val="24"/>
+          <w:szCs w:val="24"/>
+          <w:lang w:eastAsia="fi-FI"/>
+        </w:rPr>
+        <w:t xml:space="preserve"> </w:t>
       </w:r>
       <w:r>
         <w:rPr>
@@ -5078,6 +5371,7 @@
           <w:rFonts w:eastAsia="Times New Roman"/>
           <w:lang w:eastAsia="fi-FI"/>
         </w:rPr>
+        <w:lastRenderedPageBreak/>
         <w:t>5. Ulkoiset liittymät</w:t>
       </w:r>
       <w:bookmarkEnd w:id="25"/>
@@ -5197,7 +5491,6 @@
         <w:rPr>
           <w:lang w:eastAsia="fi-FI"/>
         </w:rPr>
-        <w:lastRenderedPageBreak/>
         <w:t>5.3 Tietoliikenneliittymät</w:t>
       </w:r>
       <w:bookmarkEnd w:id="28"/>
@@ -5588,6 +5881,7 @@
           <w:rFonts w:eastAsia="Times New Roman"/>
           <w:lang w:eastAsia="fi-FI"/>
         </w:rPr>
+        <w:lastRenderedPageBreak/>
         <w:t>7. Suunnittelurajoitteet</w:t>
       </w:r>
       <w:bookmarkEnd w:id="33"/>
@@ -5774,16 +6068,7 @@
           <w:szCs w:val="24"/>
           <w:lang w:eastAsia="fi-FI"/>
         </w:rPr>
-        <w:t xml:space="preserve">alla täsmennetty </w:t>
-      </w:r>
-      <w:r>
-        <w:rPr>
-          <w:sz w:val="24"/>
-          <w:szCs w:val="24"/>
-          <w:lang w:eastAsia="fi-FI"/>
-        </w:rPr>
-        <w:lastRenderedPageBreak/>
-        <w:t>käyttöjärjestelmä.</w:t>
+        <w:t>alla täsmennetty käyttöjärjestelmä.</w:t>
       </w:r>
       <w:r>
         <w:rPr>
@@ -6029,7 +6314,23 @@
           <w:szCs w:val="24"/>
           <w:lang w:eastAsia="fi-FI"/>
         </w:rPr>
-        <w:t xml:space="preserve"> (tällä hetkellä täytyy poistaa asiakas ja lisätä uudet tiedot)</w:t>
+        <w:t xml:space="preserve"> (tällä hetkellä täytyy poistaa asiakas ja lisätä uudet </w:t>
+      </w:r>
+      <w:r>
+        <w:rPr>
+          <w:sz w:val="24"/>
+          <w:szCs w:val="24"/>
+          <w:lang w:eastAsia="fi-FI"/>
+        </w:rPr>
+        <w:t>asiakas</w:t>
+      </w:r>
+      <w:r>
+        <w:rPr>
+          <w:sz w:val="24"/>
+          <w:szCs w:val="24"/>
+          <w:lang w:eastAsia="fi-FI"/>
+        </w:rPr>
+        <w:t>tiedot)</w:t>
       </w:r>
       <w:r>
         <w:rPr>
@@ -6054,40 +6355,66 @@
           <w:szCs w:val="24"/>
           <w:lang w:eastAsia="fi-FI"/>
         </w:rPr>
-        <w:t>Useamman asiakkaan laskutietojen näyttäminen laskulistalla</w:t>
-      </w:r>
-      <w:r>
-        <w:rPr>
-          <w:sz w:val="24"/>
-          <w:szCs w:val="24"/>
-          <w:lang w:eastAsia="fi-FI"/>
-        </w:rPr>
-        <w:t>.</w:t>
-      </w:r>
-    </w:p>
-    <w:p>
-      <w:pPr>
-        <w:rPr>
-          <w:sz w:val="24"/>
-          <w:szCs w:val="24"/>
-          <w:lang w:eastAsia="fi-FI"/>
-        </w:rPr>
-      </w:pPr>
-      <w:r>
-        <w:rPr>
-          <w:sz w:val="24"/>
-          <w:szCs w:val="24"/>
-          <w:lang w:eastAsia="fi-FI"/>
-        </w:rPr>
-        <w:t>Laskujen järjestämis- ja suodatusmahdollisuus</w:t>
-      </w:r>
-      <w:r>
-        <w:rPr>
-          <w:sz w:val="24"/>
-          <w:szCs w:val="24"/>
-          <w:lang w:eastAsia="fi-FI"/>
-        </w:rPr>
-        <w:t xml:space="preserve"> (päivämäärä, asiakkaan nimi, summa)</w:t>
+        <w:t>Kaksoiskappaleiden tarkistus poisto listoilta/json-tiedostoista käsittelyvaiheessa.</w:t>
+      </w:r>
+    </w:p>
+    <w:p>
+      <w:pPr>
+        <w:rPr>
+          <w:sz w:val="24"/>
+          <w:szCs w:val="24"/>
+          <w:lang w:eastAsia="fi-FI"/>
+        </w:rPr>
+      </w:pPr>
+      <w:r>
+        <w:rPr>
+          <w:sz w:val="24"/>
+          <w:szCs w:val="24"/>
+          <w:lang w:eastAsia="fi-FI"/>
+        </w:rPr>
+        <w:t>Palvelutasojen listauksen automaattinen järjestäminen.</w:t>
+      </w:r>
+    </w:p>
+    <w:p>
+      <w:pPr>
+        <w:rPr>
+          <w:sz w:val="24"/>
+          <w:szCs w:val="24"/>
+          <w:lang w:eastAsia="fi-FI"/>
+        </w:rPr>
+      </w:pPr>
+      <w:r>
+        <w:rPr>
+          <w:sz w:val="24"/>
+          <w:szCs w:val="24"/>
+          <w:lang w:eastAsia="fi-FI"/>
+        </w:rPr>
+        <w:t>Asiakkaiden ja laskujen järjestämis- ja suodatusmahdollisuus listanäkymästä luokan ominaisuuksien mukaan (päiväys, nimi, summa etc).</w:t>
+      </w:r>
+    </w:p>
+    <w:p>
+      <w:pPr>
+        <w:rPr>
+          <w:sz w:val="24"/>
+          <w:szCs w:val="24"/>
+          <w:lang w:eastAsia="fi-FI"/>
+        </w:rPr>
+      </w:pPr>
+      <w:r>
+        <w:rPr>
+          <w:sz w:val="24"/>
+          <w:szCs w:val="24"/>
+          <w:lang w:eastAsia="fi-FI"/>
+        </w:rPr>
+        <w:t>Customer, Invoice ja Service-luokkien muokkaaminen tietokantavalmiuteen (käyttöön asiakasID, laskunumero, serviceID)</w:t>
+      </w:r>
+      <w:r>
+        <w:rPr>
+          <w:sz w:val="24"/>
+          <w:szCs w:val="24"/>
+          <w:lang w:eastAsia="fi-FI"/>
+        </w:rPr>
+        <w:t>, normalisointi</w:t>
       </w:r>
     </w:p>
     <w:p>

</xml_diff>